<commit_message>
All Done! For real this time!
</commit_message>
<xml_diff>
--- a/Sprint4/Lab 4 Report.docx
+++ b/Sprint4/Lab 4 Report.docx
@@ -155,14 +155,6 @@
       <w:pPr>
         <w:spacing w:line="480" w:lineRule="auto"/>
         <w:rPr>
-          <w:noProof/>
-        </w:rPr>
-      </w:pPr>
-    </w:p>
-    <w:p>
-      <w:pPr>
-        <w:spacing w:line="480" w:lineRule="auto"/>
-        <w:rPr>
           <w:rFonts w:ascii="Times New Roman" w:hAnsi="Times New Roman" w:cs="Times New Roman"/>
           <w:sz w:val="24"/>
           <w:szCs w:val="24"/>
@@ -173,9 +165,9 @@
           <w:noProof/>
         </w:rPr>
         <w:drawing>
-          <wp:inline distT="0" distB="0" distL="0" distR="0" wp14:anchorId="0EC25A77" wp14:editId="7EC1B5D4">
-            <wp:extent cx="6474460" cy="3680460"/>
-            <wp:effectExtent l="0" t="0" r="2540" b="0"/>
+          <wp:inline distT="0" distB="0" distL="0" distR="0" wp14:anchorId="0EC25A77" wp14:editId="4079E6D9">
+            <wp:extent cx="6240780" cy="3547623"/>
+            <wp:effectExtent l="0" t="0" r="7620" b="0"/>
             <wp:docPr id="10" name="Picture 10"/>
             <wp:cNvGraphicFramePr>
               <a:graphicFrameLocks xmlns:a="http://schemas.openxmlformats.org/drawingml/2006/main" noChangeAspect="1"/>
@@ -195,7 +187,7 @@
                   <pic:spPr bwMode="auto">
                     <a:xfrm>
                       <a:off x="0" y="0"/>
-                      <a:ext cx="6484257" cy="3686029"/>
+                      <a:ext cx="6255731" cy="3556122"/>
                     </a:xfrm>
                     <a:prstGeom prst="rect">
                       <a:avLst/>
@@ -225,74 +217,48 @@
           <w:szCs w:val="24"/>
         </w:rPr>
       </w:pPr>
-    </w:p>
-    <w:p>
-      <w:pPr>
-        <w:spacing w:line="480" w:lineRule="auto"/>
-        <w:rPr>
-          <w:rFonts w:ascii="Times New Roman" w:hAnsi="Times New Roman" w:cs="Times New Roman"/>
-          <w:sz w:val="24"/>
-          <w:szCs w:val="24"/>
-        </w:rPr>
-      </w:pPr>
-    </w:p>
-    <w:p>
-      <w:pPr>
-        <w:spacing w:line="480" w:lineRule="auto"/>
-        <w:rPr>
-          <w:rFonts w:ascii="Times New Roman" w:hAnsi="Times New Roman" w:cs="Times New Roman"/>
-          <w:sz w:val="24"/>
-          <w:szCs w:val="24"/>
-        </w:rPr>
-      </w:pPr>
-    </w:p>
-    <w:p>
-      <w:pPr>
-        <w:spacing w:line="480" w:lineRule="auto"/>
-        <w:rPr>
-          <w:rFonts w:ascii="Times New Roman" w:hAnsi="Times New Roman" w:cs="Times New Roman"/>
-          <w:sz w:val="24"/>
-          <w:szCs w:val="24"/>
-        </w:rPr>
-      </w:pPr>
       <w:r>
         <w:rPr>
-          <w:rFonts w:ascii="Times New Roman" w:hAnsi="Times New Roman" w:cs="Times New Roman"/>
-          <w:sz w:val="24"/>
-          <w:szCs w:val="24"/>
-        </w:rPr>
-        <w:lastRenderedPageBreak/>
-        <w:t>Graphs:</w:t>
-      </w:r>
-    </w:p>
-    <w:p>
-      <w:pPr>
-        <w:spacing w:line="480" w:lineRule="auto"/>
-        <w:rPr>
-          <w:rFonts w:ascii="Times New Roman" w:hAnsi="Times New Roman" w:cs="Times New Roman"/>
-          <w:sz w:val="24"/>
-          <w:szCs w:val="24"/>
-        </w:rPr>
-      </w:pPr>
-      <w:r>
-        <w:rPr>
           <w:noProof/>
         </w:rPr>
         <w:drawing>
-          <wp:inline distT="0" distB="0" distL="0" distR="0" wp14:anchorId="038CCF5D" wp14:editId="4BFBDA15">
-            <wp:extent cx="4572000" cy="2743200"/>
-            <wp:effectExtent l="0" t="0" r="0" b="0"/>
-            <wp:docPr id="1" name="Chart 1">
-              <a:extLst xmlns:a="http://schemas.openxmlformats.org/drawingml/2006/main">
-                <a:ext uri="{FF2B5EF4-FFF2-40B4-BE49-F238E27FC236}">
-                  <a16:creationId xmlns:a16="http://schemas.microsoft.com/office/drawing/2014/main" id="{6927BF32-9B02-46A3-BA6A-AA4EECBD9DCF}"/>
-                </a:ext>
-              </a:extLst>
-            </wp:docPr>
-            <wp:cNvGraphicFramePr/>
+          <wp:inline distT="0" distB="0" distL="0" distR="0" wp14:anchorId="7AC7089D" wp14:editId="233E2FF3">
+            <wp:extent cx="4264000" cy="1379220"/>
+            <wp:effectExtent l="0" t="0" r="3810" b="0"/>
+            <wp:docPr id="13" name="Picture 13"/>
+            <wp:cNvGraphicFramePr>
+              <a:graphicFrameLocks xmlns:a="http://schemas.openxmlformats.org/drawingml/2006/main" noChangeAspect="1"/>
+            </wp:cNvGraphicFramePr>
             <a:graphic xmlns:a="http://schemas.openxmlformats.org/drawingml/2006/main">
-              <a:graphicData uri="http://schemas.openxmlformats.org/drawingml/2006/chart">
-                <c:chart xmlns:c="http://schemas.openxmlformats.org/drawingml/2006/chart" xmlns:r="http://schemas.openxmlformats.org/officeDocument/2006/relationships" r:id="rId5"/>
+              <a:graphicData uri="http://schemas.openxmlformats.org/drawingml/2006/picture">
+                <pic:pic xmlns:pic="http://schemas.openxmlformats.org/drawingml/2006/picture">
+                  <pic:nvPicPr>
+                    <pic:cNvPr id="1" name=""/>
+                    <pic:cNvPicPr/>
+                  </pic:nvPicPr>
+                  <pic:blipFill rotWithShape="1">
+                    <a:blip r:embed="rId5"/>
+                    <a:srcRect l="26539" t="22564" r="21538" b="47578"/>
+                    <a:stretch/>
+                  </pic:blipFill>
+                  <pic:spPr bwMode="auto">
+                    <a:xfrm>
+                      <a:off x="0" y="0"/>
+                      <a:ext cx="4285571" cy="1386197"/>
+                    </a:xfrm>
+                    <a:prstGeom prst="rect">
+                      <a:avLst/>
+                    </a:prstGeom>
+                    <a:ln>
+                      <a:noFill/>
+                    </a:ln>
+                    <a:extLst>
+                      <a:ext uri="{53640926-AAD7-44D8-BBD7-CCE9431645EC}">
+                        <a14:shadowObscured xmlns:a14="http://schemas.microsoft.com/office/drawing/2010/main"/>
+                      </a:ext>
+                    </a:extLst>
+                  </pic:spPr>
+                </pic:pic>
               </a:graphicData>
             </a:graphic>
           </wp:inline>
@@ -308,18 +274,39 @@
           <w:szCs w:val="24"/>
         </w:rPr>
       </w:pPr>
+      <w:bookmarkStart w:id="0" w:name="_GoBack"/>
+      <w:bookmarkEnd w:id="0"/>
       <w:r>
         <w:rPr>
+          <w:rFonts w:ascii="Times New Roman" w:hAnsi="Times New Roman" w:cs="Times New Roman"/>
+          <w:sz w:val="24"/>
+          <w:szCs w:val="24"/>
+        </w:rPr>
+        <w:lastRenderedPageBreak/>
+        <w:t>Graphs:</w:t>
+      </w:r>
+    </w:p>
+    <w:p>
+      <w:pPr>
+        <w:spacing w:line="480" w:lineRule="auto"/>
+        <w:rPr>
+          <w:rFonts w:ascii="Times New Roman" w:hAnsi="Times New Roman" w:cs="Times New Roman"/>
+          <w:sz w:val="24"/>
+          <w:szCs w:val="24"/>
+        </w:rPr>
+      </w:pPr>
+      <w:r>
+        <w:rPr>
           <w:noProof/>
         </w:rPr>
         <w:drawing>
-          <wp:inline distT="0" distB="0" distL="0" distR="0" wp14:anchorId="7B6B19AC" wp14:editId="56C4D4F1">
+          <wp:inline distT="0" distB="0" distL="0" distR="0" wp14:anchorId="038CCF5D" wp14:editId="4BFBDA15">
             <wp:extent cx="4572000" cy="2743200"/>
             <wp:effectExtent l="0" t="0" r="0" b="0"/>
-            <wp:docPr id="11" name="Chart 11">
+            <wp:docPr id="1" name="Chart 1">
               <a:extLst xmlns:a="http://schemas.openxmlformats.org/drawingml/2006/main">
                 <a:ext uri="{FF2B5EF4-FFF2-40B4-BE49-F238E27FC236}">
-                  <a16:creationId xmlns:a16="http://schemas.microsoft.com/office/drawing/2014/main" id="{09368C19-6394-42E2-A224-EF081E5E6343}"/>
+                  <a16:creationId xmlns:a16="http://schemas.microsoft.com/office/drawing/2014/main" id="{6927BF32-9B02-46A3-BA6A-AA4EECBD9DCF}"/>
                 </a:ext>
               </a:extLst>
             </wp:docPr>
@@ -346,15 +333,14 @@
         <w:rPr>
           <w:noProof/>
         </w:rPr>
-        <w:lastRenderedPageBreak/>
         <w:drawing>
-          <wp:inline distT="0" distB="0" distL="0" distR="0" wp14:anchorId="004545D0" wp14:editId="7C93E7CB">
+          <wp:inline distT="0" distB="0" distL="0" distR="0" wp14:anchorId="7B6B19AC" wp14:editId="56C4D4F1">
             <wp:extent cx="4572000" cy="2743200"/>
             <wp:effectExtent l="0" t="0" r="0" b="0"/>
-            <wp:docPr id="12" name="Chart 12">
+            <wp:docPr id="11" name="Chart 11">
               <a:extLst xmlns:a="http://schemas.openxmlformats.org/drawingml/2006/main">
                 <a:ext uri="{FF2B5EF4-FFF2-40B4-BE49-F238E27FC236}">
-                  <a16:creationId xmlns:a16="http://schemas.microsoft.com/office/drawing/2014/main" id="{A28FF3B9-3E6D-42DB-B4DC-35B8C436C238}"/>
+                  <a16:creationId xmlns:a16="http://schemas.microsoft.com/office/drawing/2014/main" id="{09368C19-6394-42E2-A224-EF081E5E6343}"/>
                 </a:ext>
               </a:extLst>
             </wp:docPr>
@@ -371,6 +357,41 @@
     <w:p>
       <w:pPr>
         <w:spacing w:line="480" w:lineRule="auto"/>
+        <w:rPr>
+          <w:rFonts w:ascii="Times New Roman" w:hAnsi="Times New Roman" w:cs="Times New Roman"/>
+          <w:sz w:val="24"/>
+          <w:szCs w:val="24"/>
+        </w:rPr>
+      </w:pPr>
+      <w:r>
+        <w:rPr>
+          <w:noProof/>
+        </w:rPr>
+        <w:lastRenderedPageBreak/>
+        <w:drawing>
+          <wp:inline distT="0" distB="0" distL="0" distR="0" wp14:anchorId="004545D0" wp14:editId="7C93E7CB">
+            <wp:extent cx="4572000" cy="2743200"/>
+            <wp:effectExtent l="0" t="0" r="0" b="0"/>
+            <wp:docPr id="12" name="Chart 12">
+              <a:extLst xmlns:a="http://schemas.openxmlformats.org/drawingml/2006/main">
+                <a:ext uri="{FF2B5EF4-FFF2-40B4-BE49-F238E27FC236}">
+                  <a16:creationId xmlns:a16="http://schemas.microsoft.com/office/drawing/2014/main" id="{A28FF3B9-3E6D-42DB-B4DC-35B8C436C238}"/>
+                </a:ext>
+              </a:extLst>
+            </wp:docPr>
+            <wp:cNvGraphicFramePr/>
+            <a:graphic xmlns:a="http://schemas.openxmlformats.org/drawingml/2006/main">
+              <a:graphicData uri="http://schemas.openxmlformats.org/drawingml/2006/chart">
+                <c:chart xmlns:c="http://schemas.openxmlformats.org/drawingml/2006/chart" xmlns:r="http://schemas.openxmlformats.org/officeDocument/2006/relationships" r:id="rId8"/>
+              </a:graphicData>
+            </a:graphic>
+          </wp:inline>
+        </w:drawing>
+      </w:r>
+    </w:p>
+    <w:p>
+      <w:pPr>
+        <w:spacing w:line="480" w:lineRule="auto"/>
         <w:jc w:val="center"/>
         <w:rPr>
           <w:rFonts w:ascii="Times New Roman" w:hAnsi="Times New Roman" w:cs="Times New Roman"/>
@@ -744,7 +765,7 @@
                     <pic:cNvPicPr/>
                   </pic:nvPicPr>
                   <pic:blipFill rotWithShape="1">
-                    <a:blip r:embed="rId8"/>
+                    <a:blip r:embed="rId9"/>
                     <a:srcRect l="30128" t="16866" r="33846" b="7883"/>
                     <a:stretch/>
                   </pic:blipFill>
@@ -793,8 +814,6 @@
           <w:szCs w:val="24"/>
         </w:rPr>
       </w:pPr>
-      <w:bookmarkStart w:id="0" w:name="_GoBack"/>
-      <w:bookmarkEnd w:id="0"/>
       <w:r>
         <w:rPr>
           <w:rFonts w:ascii="Times New Roman" w:hAnsi="Times New Roman" w:cs="Times New Roman"/>

</xml_diff>

<commit_message>
Fixing Report and Analyis
</commit_message>
<xml_diff>
--- a/Sprint4/Lab 4 Report.docx
+++ b/Sprint4/Lab 4 Report.docx
@@ -274,8 +274,6 @@
           <w:szCs w:val="24"/>
         </w:rPr>
       </w:pPr>
-      <w:bookmarkStart w:id="0" w:name="_GoBack"/>
-      <w:bookmarkEnd w:id="0"/>
       <w:r>
         <w:rPr>
           <w:rFonts w:ascii="Times New Roman" w:hAnsi="Times New Roman" w:cs="Times New Roman"/>
@@ -334,6 +332,41 @@
           <w:noProof/>
         </w:rPr>
         <w:drawing>
+          <wp:inline distT="0" distB="0" distL="0" distR="0" wp14:anchorId="53A22484" wp14:editId="0E5FCDB3">
+            <wp:extent cx="4572000" cy="2743200"/>
+            <wp:effectExtent l="0" t="0" r="0" b="0"/>
+            <wp:docPr id="3" name="Chart 3">
+              <a:extLst xmlns:a="http://schemas.openxmlformats.org/drawingml/2006/main">
+                <a:ext uri="{FF2B5EF4-FFF2-40B4-BE49-F238E27FC236}">
+                  <a16:creationId xmlns:a16="http://schemas.microsoft.com/office/drawing/2014/main" id="{51CFE1E6-15FA-49D1-9537-4DAB67AF26D7}"/>
+                </a:ext>
+              </a:extLst>
+            </wp:docPr>
+            <wp:cNvGraphicFramePr/>
+            <a:graphic xmlns:a="http://schemas.openxmlformats.org/drawingml/2006/main">
+              <a:graphicData uri="http://schemas.openxmlformats.org/drawingml/2006/chart">
+                <c:chart xmlns:c="http://schemas.openxmlformats.org/drawingml/2006/chart" xmlns:r="http://schemas.openxmlformats.org/officeDocument/2006/relationships" r:id="rId7"/>
+              </a:graphicData>
+            </a:graphic>
+          </wp:inline>
+        </w:drawing>
+      </w:r>
+    </w:p>
+    <w:p>
+      <w:pPr>
+        <w:spacing w:line="480" w:lineRule="auto"/>
+        <w:rPr>
+          <w:rFonts w:ascii="Times New Roman" w:hAnsi="Times New Roman" w:cs="Times New Roman"/>
+          <w:sz w:val="24"/>
+          <w:szCs w:val="24"/>
+        </w:rPr>
+      </w:pPr>
+      <w:r>
+        <w:rPr>
+          <w:noProof/>
+        </w:rPr>
+        <w:lastRenderedPageBreak/>
+        <w:drawing>
           <wp:inline distT="0" distB="0" distL="0" distR="0" wp14:anchorId="7B6B19AC" wp14:editId="56C4D4F1">
             <wp:extent cx="4572000" cy="2743200"/>
             <wp:effectExtent l="0" t="0" r="0" b="0"/>
@@ -347,7 +380,7 @@
             <wp:cNvGraphicFramePr/>
             <a:graphic xmlns:a="http://schemas.openxmlformats.org/drawingml/2006/main">
               <a:graphicData uri="http://schemas.openxmlformats.org/drawingml/2006/chart">
-                <c:chart xmlns:c="http://schemas.openxmlformats.org/drawingml/2006/chart" xmlns:r="http://schemas.openxmlformats.org/officeDocument/2006/relationships" r:id="rId7"/>
+                <c:chart xmlns:c="http://schemas.openxmlformats.org/drawingml/2006/chart" xmlns:r="http://schemas.openxmlformats.org/officeDocument/2006/relationships" r:id="rId8"/>
               </a:graphicData>
             </a:graphic>
           </wp:inline>
@@ -363,11 +396,20 @@
           <w:szCs w:val="24"/>
         </w:rPr>
       </w:pPr>
+    </w:p>
+    <w:p>
+      <w:pPr>
+        <w:spacing w:line="480" w:lineRule="auto"/>
+        <w:rPr>
+          <w:rFonts w:ascii="Times New Roman" w:hAnsi="Times New Roman" w:cs="Times New Roman"/>
+          <w:sz w:val="24"/>
+          <w:szCs w:val="24"/>
+        </w:rPr>
+      </w:pPr>
       <w:r>
         <w:rPr>
           <w:noProof/>
         </w:rPr>
-        <w:lastRenderedPageBreak/>
         <w:drawing>
           <wp:inline distT="0" distB="0" distL="0" distR="0" wp14:anchorId="004545D0" wp14:editId="7C93E7CB">
             <wp:extent cx="4572000" cy="2743200"/>
@@ -382,7 +424,86 @@
             <wp:cNvGraphicFramePr/>
             <a:graphic xmlns:a="http://schemas.openxmlformats.org/drawingml/2006/main">
               <a:graphicData uri="http://schemas.openxmlformats.org/drawingml/2006/chart">
-                <c:chart xmlns:c="http://schemas.openxmlformats.org/drawingml/2006/chart" xmlns:r="http://schemas.openxmlformats.org/officeDocument/2006/relationships" r:id="rId8"/>
+                <c:chart xmlns:c="http://schemas.openxmlformats.org/drawingml/2006/chart" xmlns:r="http://schemas.openxmlformats.org/officeDocument/2006/relationships" r:id="rId9"/>
+              </a:graphicData>
+            </a:graphic>
+          </wp:inline>
+        </w:drawing>
+      </w:r>
+    </w:p>
+    <w:p>
+      <w:pPr>
+        <w:spacing w:line="480" w:lineRule="auto"/>
+        <w:rPr>
+          <w:rFonts w:ascii="Times New Roman" w:hAnsi="Times New Roman" w:cs="Times New Roman"/>
+          <w:sz w:val="24"/>
+          <w:szCs w:val="24"/>
+        </w:rPr>
+      </w:pPr>
+    </w:p>
+    <w:p>
+      <w:pPr>
+        <w:spacing w:line="480" w:lineRule="auto"/>
+        <w:rPr>
+          <w:rFonts w:ascii="Times New Roman" w:hAnsi="Times New Roman" w:cs="Times New Roman"/>
+          <w:sz w:val="24"/>
+          <w:szCs w:val="24"/>
+        </w:rPr>
+      </w:pPr>
+      <w:r>
+        <w:rPr>
+          <w:noProof/>
+        </w:rPr>
+        <w:lastRenderedPageBreak/>
+        <w:drawing>
+          <wp:inline distT="0" distB="0" distL="0" distR="0" wp14:anchorId="653B793D" wp14:editId="35A70CA0">
+            <wp:extent cx="4572000" cy="2743200"/>
+            <wp:effectExtent l="0" t="0" r="0" b="0"/>
+            <wp:docPr id="4" name="Chart 4">
+              <a:extLst xmlns:a="http://schemas.openxmlformats.org/drawingml/2006/main">
+                <a:ext uri="{FF2B5EF4-FFF2-40B4-BE49-F238E27FC236}">
+                  <a16:creationId xmlns:a16="http://schemas.microsoft.com/office/drawing/2014/main" id="{9A1982DA-8788-4BCB-9039-384988CC554A}"/>
+                </a:ext>
+              </a:extLst>
+            </wp:docPr>
+            <wp:cNvGraphicFramePr/>
+            <a:graphic xmlns:a="http://schemas.openxmlformats.org/drawingml/2006/main">
+              <a:graphicData uri="http://schemas.openxmlformats.org/drawingml/2006/chart">
+                <c:chart xmlns:c="http://schemas.openxmlformats.org/drawingml/2006/chart" xmlns:r="http://schemas.openxmlformats.org/officeDocument/2006/relationships" r:id="rId10"/>
+              </a:graphicData>
+            </a:graphic>
+          </wp:inline>
+        </w:drawing>
+      </w:r>
+    </w:p>
+    <w:p>
+      <w:pPr>
+        <w:spacing w:line="480" w:lineRule="auto"/>
+        <w:rPr>
+          <w:rFonts w:ascii="Times New Roman" w:hAnsi="Times New Roman" w:cs="Times New Roman"/>
+          <w:sz w:val="24"/>
+          <w:szCs w:val="24"/>
+        </w:rPr>
+      </w:pPr>
+      <w:r>
+        <w:rPr>
+          <w:noProof/>
+        </w:rPr>
+        <w:drawing>
+          <wp:inline distT="0" distB="0" distL="0" distR="0" wp14:anchorId="69780541" wp14:editId="3C6E7E08">
+            <wp:extent cx="4572000" cy="2743200"/>
+            <wp:effectExtent l="0" t="0" r="0" b="0"/>
+            <wp:docPr id="5" name="Chart 5">
+              <a:extLst xmlns:a="http://schemas.openxmlformats.org/drawingml/2006/main">
+                <a:ext uri="{FF2B5EF4-FFF2-40B4-BE49-F238E27FC236}">
+                  <a16:creationId xmlns:a16="http://schemas.microsoft.com/office/drawing/2014/main" id="{3E033AC8-638B-4B4A-87DD-B7ED710B5A7E}"/>
+                </a:ext>
+              </a:extLst>
+            </wp:docPr>
+            <wp:cNvGraphicFramePr/>
+            <a:graphic xmlns:a="http://schemas.openxmlformats.org/drawingml/2006/main">
+              <a:graphicData uri="http://schemas.openxmlformats.org/drawingml/2006/chart">
+                <c:chart xmlns:c="http://schemas.openxmlformats.org/drawingml/2006/chart" xmlns:r="http://schemas.openxmlformats.org/officeDocument/2006/relationships" r:id="rId11"/>
               </a:graphicData>
             </a:graphic>
           </wp:inline>
@@ -424,7 +545,106 @@
           <w:szCs w:val="24"/>
         </w:rPr>
         <w:tab/>
-        <w:t>Both my Genetic Algorithm and Tabu Search only ran a set number of times so that when the number of nodes was increased, there was not a huge difference in the total runtime. As you can see in my graphs, I could find a Hamiltonian circuit for 500 nodes in under a second. Of course the downside is that neither of my algorithms would find the most efficient circuit, however they came close. Eventually my Tabu Search gets less and less efficient in comparison to my genetic algorithm. I think this is due to the fact that my tabu search uses has many more operations such as clear() and was overall less optimized as my genetic algorithm.</w:t>
+        <w:t xml:space="preserve">Both my Genetic Algorithm and </w:t>
+      </w:r>
+      <w:proofErr w:type="spellStart"/>
+      <w:r>
+        <w:rPr>
+          <w:rFonts w:ascii="Times New Roman" w:hAnsi="Times New Roman" w:cs="Times New Roman"/>
+          <w:sz w:val="24"/>
+          <w:szCs w:val="24"/>
+        </w:rPr>
+        <w:t>Tabu</w:t>
+      </w:r>
+      <w:proofErr w:type="spellEnd"/>
+      <w:r>
+        <w:rPr>
+          <w:rFonts w:ascii="Times New Roman" w:hAnsi="Times New Roman" w:cs="Times New Roman"/>
+          <w:sz w:val="24"/>
+          <w:szCs w:val="24"/>
+        </w:rPr>
+        <w:t xml:space="preserve"> Search only ran a set number of times so that when the number of nodes was increased, there was not a huge difference in the total runtime. As you can see in my graphs, I could find a Hamiltonian circuit for 500 nodes in under a second. </w:t>
+      </w:r>
+      <w:proofErr w:type="gramStart"/>
+      <w:r>
+        <w:rPr>
+          <w:rFonts w:ascii="Times New Roman" w:hAnsi="Times New Roman" w:cs="Times New Roman"/>
+          <w:sz w:val="24"/>
+          <w:szCs w:val="24"/>
+        </w:rPr>
+        <w:t>Of course</w:t>
+      </w:r>
+      <w:proofErr w:type="gramEnd"/>
+      <w:r>
+        <w:rPr>
+          <w:rFonts w:ascii="Times New Roman" w:hAnsi="Times New Roman" w:cs="Times New Roman"/>
+          <w:sz w:val="24"/>
+          <w:szCs w:val="24"/>
+        </w:rPr>
+        <w:t xml:space="preserve"> the downside is that neither of my algorithms would find the most efficient circuit, however they came close. Eventually my </w:t>
+      </w:r>
+      <w:proofErr w:type="spellStart"/>
+      <w:r>
+        <w:rPr>
+          <w:rFonts w:ascii="Times New Roman" w:hAnsi="Times New Roman" w:cs="Times New Roman"/>
+          <w:sz w:val="24"/>
+          <w:szCs w:val="24"/>
+        </w:rPr>
+        <w:t>Tabu</w:t>
+      </w:r>
+      <w:proofErr w:type="spellEnd"/>
+      <w:r>
+        <w:rPr>
+          <w:rFonts w:ascii="Times New Roman" w:hAnsi="Times New Roman" w:cs="Times New Roman"/>
+          <w:sz w:val="24"/>
+          <w:szCs w:val="24"/>
+        </w:rPr>
+        <w:t xml:space="preserve"> Search gets less and less efficient in comparison </w:t>
+      </w:r>
+      <w:r>
+        <w:rPr>
+          <w:rFonts w:ascii="Times New Roman" w:hAnsi="Times New Roman" w:cs="Times New Roman"/>
+          <w:sz w:val="24"/>
+          <w:szCs w:val="24"/>
+        </w:rPr>
+        <w:lastRenderedPageBreak/>
+        <w:t xml:space="preserve">to my genetic algorithm. I think this is due to the fact that my </w:t>
+      </w:r>
+      <w:proofErr w:type="spellStart"/>
+      <w:r>
+        <w:rPr>
+          <w:rFonts w:ascii="Times New Roman" w:hAnsi="Times New Roman" w:cs="Times New Roman"/>
+          <w:sz w:val="24"/>
+          <w:szCs w:val="24"/>
+        </w:rPr>
+        <w:t>tabu</w:t>
+      </w:r>
+      <w:proofErr w:type="spellEnd"/>
+      <w:r>
+        <w:rPr>
+          <w:rFonts w:ascii="Times New Roman" w:hAnsi="Times New Roman" w:cs="Times New Roman"/>
+          <w:sz w:val="24"/>
+          <w:szCs w:val="24"/>
+        </w:rPr>
+        <w:t xml:space="preserve"> search uses has many more operations such as </w:t>
+      </w:r>
+      <w:proofErr w:type="gramStart"/>
+      <w:r>
+        <w:rPr>
+          <w:rFonts w:ascii="Times New Roman" w:hAnsi="Times New Roman" w:cs="Times New Roman"/>
+          <w:sz w:val="24"/>
+          <w:szCs w:val="24"/>
+        </w:rPr>
+        <w:t>clear(</w:t>
+      </w:r>
+      <w:proofErr w:type="gramEnd"/>
+      <w:r>
+        <w:rPr>
+          <w:rFonts w:ascii="Times New Roman" w:hAnsi="Times New Roman" w:cs="Times New Roman"/>
+          <w:sz w:val="24"/>
+          <w:szCs w:val="24"/>
+        </w:rPr>
+        <w:t>) and was overall less optimized as my genetic algorithm.</w:t>
       </w:r>
     </w:p>
     <w:p>
@@ -443,7 +663,61 @@
           <w:szCs w:val="24"/>
         </w:rPr>
         <w:tab/>
-        <w:t>Compared to the Brute Force and Dynamic Programming algorithms from lab 3, the GA and Tabu Algorithms were much more efficient as the number of nodes increased. This can easily be seen with how the Lab 4 Algorithms can easily handle 500 nodes while Brute Force and Dynamic stopped before 20. This is due to the fact that while Brute Force and Dynamic Programming algorithms try to find the absolute best path, the GA and Tabu Algorithms settle for approximations and “good enough” paths which allow them to run much faster.</w:t>
+        <w:t xml:space="preserve">Compared to the Brute Force and Dynamic Programming algorithms from lab 3, the GA and </w:t>
+      </w:r>
+      <w:proofErr w:type="spellStart"/>
+      <w:r>
+        <w:rPr>
+          <w:rFonts w:ascii="Times New Roman" w:hAnsi="Times New Roman" w:cs="Times New Roman"/>
+          <w:sz w:val="24"/>
+          <w:szCs w:val="24"/>
+        </w:rPr>
+        <w:t>Tabu</w:t>
+      </w:r>
+      <w:proofErr w:type="spellEnd"/>
+      <w:r>
+        <w:rPr>
+          <w:rFonts w:ascii="Times New Roman" w:hAnsi="Times New Roman" w:cs="Times New Roman"/>
+          <w:sz w:val="24"/>
+          <w:szCs w:val="24"/>
+        </w:rPr>
+        <w:t xml:space="preserve"> Algorithms were much more efficient as the number of nodes increased. This can easily be seen with how the Lab 4 Algorithms can easily handle 500 nodes while Brute Force and Dynamic stopped before 20. This is </w:t>
+      </w:r>
+      <w:proofErr w:type="gramStart"/>
+      <w:r>
+        <w:rPr>
+          <w:rFonts w:ascii="Times New Roman" w:hAnsi="Times New Roman" w:cs="Times New Roman"/>
+          <w:sz w:val="24"/>
+          <w:szCs w:val="24"/>
+        </w:rPr>
+        <w:t>due to the fact that</w:t>
+      </w:r>
+      <w:proofErr w:type="gramEnd"/>
+      <w:r>
+        <w:rPr>
+          <w:rFonts w:ascii="Times New Roman" w:hAnsi="Times New Roman" w:cs="Times New Roman"/>
+          <w:sz w:val="24"/>
+          <w:szCs w:val="24"/>
+        </w:rPr>
+        <w:t xml:space="preserve"> while Brute Force and Dynamic Programming algorithms try to find the absolute best path, the GA and </w:t>
+      </w:r>
+      <w:proofErr w:type="spellStart"/>
+      <w:r>
+        <w:rPr>
+          <w:rFonts w:ascii="Times New Roman" w:hAnsi="Times New Roman" w:cs="Times New Roman"/>
+          <w:sz w:val="24"/>
+          <w:szCs w:val="24"/>
+        </w:rPr>
+        <w:t>Tabu</w:t>
+      </w:r>
+      <w:proofErr w:type="spellEnd"/>
+      <w:r>
+        <w:rPr>
+          <w:rFonts w:ascii="Times New Roman" w:hAnsi="Times New Roman" w:cs="Times New Roman"/>
+          <w:sz w:val="24"/>
+          <w:szCs w:val="24"/>
+        </w:rPr>
+        <w:t xml:space="preserve"> Algorithms settle for approximations and “good enough” paths which allow them to run much faster.</w:t>
       </w:r>
     </w:p>
     <w:p>
@@ -462,7 +736,6 @@
           <w:sz w:val="24"/>
           <w:szCs w:val="24"/>
         </w:rPr>
-        <w:lastRenderedPageBreak/>
         <w:t>Design Decisions</w:t>
       </w:r>
     </w:p>
@@ -482,7 +755,43 @@
           <w:szCs w:val="24"/>
         </w:rPr>
         <w:tab/>
-        <w:t>I used the strategy design pattern as my design pattern. Strategy seemed the most appealing to me because I can just write new algorithms in my SearchAlgo class and be able to easily add them to my Search class’s vector of algorithms. Because I’m using the strategy design pattern, I can also run every algorithm the same way as seen in my test function in my main.cpp. I can test multiple different sized graphs and see the results. All I need to do is call the load, select, and execute functions no matter which algorithm and it will run them. If I need to add a new algorithm, I can just write a new one in my TSP_Algo class as a function.</w:t>
+        <w:t xml:space="preserve">I used the strategy design pattern as my design pattern. Strategy seemed the most appealing to me because I can just write new algorithms in my </w:t>
+      </w:r>
+      <w:proofErr w:type="spellStart"/>
+      <w:r>
+        <w:rPr>
+          <w:rFonts w:ascii="Times New Roman" w:hAnsi="Times New Roman" w:cs="Times New Roman"/>
+          <w:sz w:val="24"/>
+          <w:szCs w:val="24"/>
+        </w:rPr>
+        <w:t>SearchAlgo</w:t>
+      </w:r>
+      <w:proofErr w:type="spellEnd"/>
+      <w:r>
+        <w:rPr>
+          <w:rFonts w:ascii="Times New Roman" w:hAnsi="Times New Roman" w:cs="Times New Roman"/>
+          <w:sz w:val="24"/>
+          <w:szCs w:val="24"/>
+        </w:rPr>
+        <w:t xml:space="preserve"> class and be able to easily add them to my Search class’s vector of algorithms. Because I’m using the strategy design pattern, I can also run every algorithm the same way as seen in my test function in my main.cpp. I can test multiple different sized graphs and see the results. All I need to do is call the load, select, and execute functions no matter which algorithm and it will run them. If I need to add a new algorithm, I can just write a new one in my </w:t>
+      </w:r>
+      <w:proofErr w:type="spellStart"/>
+      <w:r>
+        <w:rPr>
+          <w:rFonts w:ascii="Times New Roman" w:hAnsi="Times New Roman" w:cs="Times New Roman"/>
+          <w:sz w:val="24"/>
+          <w:szCs w:val="24"/>
+        </w:rPr>
+        <w:t>TSP_Algo</w:t>
+      </w:r>
+      <w:proofErr w:type="spellEnd"/>
+      <w:r>
+        <w:rPr>
+          <w:rFonts w:ascii="Times New Roman" w:hAnsi="Times New Roman" w:cs="Times New Roman"/>
+          <w:sz w:val="24"/>
+          <w:szCs w:val="24"/>
+        </w:rPr>
+        <w:t xml:space="preserve"> class as a function.</w:t>
       </w:r>
     </w:p>
     <w:p>
@@ -501,7 +810,70 @@
           <w:sz w:val="24"/>
           <w:szCs w:val="24"/>
         </w:rPr>
-        <w:t>To describe the structure of my program, my main class includes from Search which inherits from the virtual base class Algorithm. Search runs all the Strategy pattern commands (load, select, execute, etc.). Search includes TSP_Algo which contains the brute force and DP algorithms in the form of static functions. Search has a vector of function pointers (algorithms) which it adds to from TSP_Algo in my Search classes constructor. My graph is represented as a vector of nodes called vec contained in my Search class. Each node contains the X, Y, and Z coordinates of each point in the graph.</w:t>
+        <w:t xml:space="preserve">To describe the structure of my program, my main class includes from Search which inherits from the virtual base class Algorithm. Search runs all the Strategy pattern commands (load, select, execute, etc.). Search includes </w:t>
+      </w:r>
+      <w:proofErr w:type="spellStart"/>
+      <w:r>
+        <w:rPr>
+          <w:rFonts w:ascii="Times New Roman" w:hAnsi="Times New Roman" w:cs="Times New Roman"/>
+          <w:sz w:val="24"/>
+          <w:szCs w:val="24"/>
+        </w:rPr>
+        <w:t>TSP_Algo</w:t>
+      </w:r>
+      <w:proofErr w:type="spellEnd"/>
+      <w:r>
+        <w:rPr>
+          <w:rFonts w:ascii="Times New Roman" w:hAnsi="Times New Roman" w:cs="Times New Roman"/>
+          <w:sz w:val="24"/>
+          <w:szCs w:val="24"/>
+        </w:rPr>
+        <w:t xml:space="preserve"> which contains the brute force and DP algorithms in the form of static functions. Search has a vector of function pointers (algorithms) which it adds to from </w:t>
+      </w:r>
+      <w:proofErr w:type="spellStart"/>
+      <w:r>
+        <w:rPr>
+          <w:rFonts w:ascii="Times New Roman" w:hAnsi="Times New Roman" w:cs="Times New Roman"/>
+          <w:sz w:val="24"/>
+          <w:szCs w:val="24"/>
+        </w:rPr>
+        <w:t>TSP_Algo</w:t>
+      </w:r>
+      <w:proofErr w:type="spellEnd"/>
+      <w:r>
+        <w:rPr>
+          <w:rFonts w:ascii="Times New Roman" w:hAnsi="Times New Roman" w:cs="Times New Roman"/>
+          <w:sz w:val="24"/>
+          <w:szCs w:val="24"/>
+        </w:rPr>
+        <w:t xml:space="preserve"> in my Search classes constructor. My graph is represented as a </w:t>
+      </w:r>
+      <w:r>
+        <w:rPr>
+          <w:rFonts w:ascii="Times New Roman" w:hAnsi="Times New Roman" w:cs="Times New Roman"/>
+          <w:sz w:val="24"/>
+          <w:szCs w:val="24"/>
+        </w:rPr>
+        <w:lastRenderedPageBreak/>
+        <w:t xml:space="preserve">vector of nodes called </w:t>
+      </w:r>
+      <w:proofErr w:type="spellStart"/>
+      <w:r>
+        <w:rPr>
+          <w:rFonts w:ascii="Times New Roman" w:hAnsi="Times New Roman" w:cs="Times New Roman"/>
+          <w:sz w:val="24"/>
+          <w:szCs w:val="24"/>
+        </w:rPr>
+        <w:t>vec</w:t>
+      </w:r>
+      <w:proofErr w:type="spellEnd"/>
+      <w:r>
+        <w:rPr>
+          <w:rFonts w:ascii="Times New Roman" w:hAnsi="Times New Roman" w:cs="Times New Roman"/>
+          <w:sz w:val="24"/>
+          <w:szCs w:val="24"/>
+        </w:rPr>
+        <w:t xml:space="preserve"> contained in my Search class. Each node contains the X, Y, and Z coordinates of each point in the graph.</w:t>
       </w:r>
     </w:p>
     <w:p>
@@ -520,7 +892,61 @@
           <w:sz w:val="24"/>
           <w:szCs w:val="24"/>
         </w:rPr>
-        <w:t>I also implemented a fileHandler object that incorporates both the file loader and output system into a single interface. The Load() and Save() functions in my Search class now call the fileHandler object and it takes care of reading and writing to files. In addition, if I were to re-use this program for a different type of algorithm with different text files, I could just change how the object reads in the input without touching any other parts of my code (so I know problem will be isolated to that class alone).</w:t>
+        <w:t xml:space="preserve">I also implemented a </w:t>
+      </w:r>
+      <w:proofErr w:type="spellStart"/>
+      <w:r>
+        <w:rPr>
+          <w:rFonts w:ascii="Times New Roman" w:hAnsi="Times New Roman" w:cs="Times New Roman"/>
+          <w:sz w:val="24"/>
+          <w:szCs w:val="24"/>
+        </w:rPr>
+        <w:t>fileHandler</w:t>
+      </w:r>
+      <w:proofErr w:type="spellEnd"/>
+      <w:r>
+        <w:rPr>
+          <w:rFonts w:ascii="Times New Roman" w:hAnsi="Times New Roman" w:cs="Times New Roman"/>
+          <w:sz w:val="24"/>
+          <w:szCs w:val="24"/>
+        </w:rPr>
+        <w:t xml:space="preserve"> object that incorporates both the file loader and output system into a single interface. The </w:t>
+      </w:r>
+      <w:proofErr w:type="gramStart"/>
+      <w:r>
+        <w:rPr>
+          <w:rFonts w:ascii="Times New Roman" w:hAnsi="Times New Roman" w:cs="Times New Roman"/>
+          <w:sz w:val="24"/>
+          <w:szCs w:val="24"/>
+        </w:rPr>
+        <w:t>Load(</w:t>
+      </w:r>
+      <w:proofErr w:type="gramEnd"/>
+      <w:r>
+        <w:rPr>
+          <w:rFonts w:ascii="Times New Roman" w:hAnsi="Times New Roman" w:cs="Times New Roman"/>
+          <w:sz w:val="24"/>
+          <w:szCs w:val="24"/>
+        </w:rPr>
+        <w:t xml:space="preserve">) and Save() functions in my Search class now call the </w:t>
+      </w:r>
+      <w:proofErr w:type="spellStart"/>
+      <w:r>
+        <w:rPr>
+          <w:rFonts w:ascii="Times New Roman" w:hAnsi="Times New Roman" w:cs="Times New Roman"/>
+          <w:sz w:val="24"/>
+          <w:szCs w:val="24"/>
+        </w:rPr>
+        <w:t>fileHandler</w:t>
+      </w:r>
+      <w:proofErr w:type="spellEnd"/>
+      <w:r>
+        <w:rPr>
+          <w:rFonts w:ascii="Times New Roman" w:hAnsi="Times New Roman" w:cs="Times New Roman"/>
+          <w:sz w:val="24"/>
+          <w:szCs w:val="24"/>
+        </w:rPr>
+        <w:t xml:space="preserve"> object and it takes care of reading and writing to files. In addition, if I were to re-use this program for a different type of algorithm with different text files, I could just change how the object reads in the input without touching any other parts of my code (so I know problem will be isolated to that class alone).</w:t>
       </w:r>
     </w:p>
     <w:p>
@@ -539,7 +965,6 @@
           <w:sz w:val="24"/>
           <w:szCs w:val="24"/>
         </w:rPr>
-        <w:lastRenderedPageBreak/>
         <w:t xml:space="preserve">In addition, I had variables that control the number of neighbors that survive each generation in my genetic algorithm, variables that control mutation chance, and </w:t>
       </w:r>
       <w:r>
@@ -548,7 +973,25 @@
           <w:sz w:val="24"/>
           <w:szCs w:val="24"/>
         </w:rPr>
-        <w:t>variables that control the max tabuList size so that I could see how changing those variables would affect the total runtime of each algorithm.</w:t>
+        <w:t xml:space="preserve">variables that control the max </w:t>
+      </w:r>
+      <w:proofErr w:type="spellStart"/>
+      <w:r>
+        <w:rPr>
+          <w:rFonts w:ascii="Times New Roman" w:hAnsi="Times New Roman" w:cs="Times New Roman"/>
+          <w:sz w:val="24"/>
+          <w:szCs w:val="24"/>
+        </w:rPr>
+        <w:t>tabuList</w:t>
+      </w:r>
+      <w:proofErr w:type="spellEnd"/>
+      <w:r>
+        <w:rPr>
+          <w:rFonts w:ascii="Times New Roman" w:hAnsi="Times New Roman" w:cs="Times New Roman"/>
+          <w:sz w:val="24"/>
+          <w:szCs w:val="24"/>
+        </w:rPr>
+        <w:t xml:space="preserve"> size so that I could see how changing those variables would affect the total runtime of each algorithm.</w:t>
       </w:r>
     </w:p>
     <w:p>
@@ -631,90 +1074,14 @@
     <w:p>
       <w:pPr>
         <w:spacing w:line="480" w:lineRule="auto"/>
-        <w:ind w:firstLine="720"/>
         <w:rPr>
           <w:rFonts w:ascii="Times New Roman" w:hAnsi="Times New Roman" w:cs="Times New Roman"/>
           <w:sz w:val="24"/>
           <w:szCs w:val="24"/>
         </w:rPr>
       </w:pPr>
-    </w:p>
-    <w:p>
-      <w:pPr>
-        <w:spacing w:line="480" w:lineRule="auto"/>
-        <w:ind w:firstLine="720"/>
-        <w:rPr>
-          <w:rFonts w:ascii="Times New Roman" w:hAnsi="Times New Roman" w:cs="Times New Roman"/>
-          <w:sz w:val="24"/>
-          <w:szCs w:val="24"/>
-        </w:rPr>
-      </w:pPr>
-    </w:p>
-    <w:p>
-      <w:pPr>
-        <w:spacing w:line="480" w:lineRule="auto"/>
-        <w:ind w:firstLine="720"/>
-        <w:rPr>
-          <w:rFonts w:ascii="Times New Roman" w:hAnsi="Times New Roman" w:cs="Times New Roman"/>
-          <w:sz w:val="24"/>
-          <w:szCs w:val="24"/>
-        </w:rPr>
-      </w:pPr>
-    </w:p>
-    <w:p>
-      <w:pPr>
-        <w:spacing w:line="480" w:lineRule="auto"/>
-        <w:ind w:firstLine="720"/>
-        <w:rPr>
-          <w:rFonts w:ascii="Times New Roman" w:hAnsi="Times New Roman" w:cs="Times New Roman"/>
-          <w:sz w:val="24"/>
-          <w:szCs w:val="24"/>
-        </w:rPr>
-      </w:pPr>
-    </w:p>
-    <w:p>
-      <w:pPr>
-        <w:spacing w:line="480" w:lineRule="auto"/>
-        <w:ind w:firstLine="720"/>
-        <w:rPr>
-          <w:rFonts w:ascii="Times New Roman" w:hAnsi="Times New Roman" w:cs="Times New Roman"/>
-          <w:sz w:val="24"/>
-          <w:szCs w:val="24"/>
-        </w:rPr>
-      </w:pPr>
-    </w:p>
-    <w:p>
-      <w:pPr>
-        <w:spacing w:line="480" w:lineRule="auto"/>
-        <w:ind w:firstLine="720"/>
-        <w:rPr>
-          <w:rFonts w:ascii="Times New Roman" w:hAnsi="Times New Roman" w:cs="Times New Roman"/>
-          <w:sz w:val="24"/>
-          <w:szCs w:val="24"/>
-        </w:rPr>
-      </w:pPr>
-    </w:p>
-    <w:p>
-      <w:pPr>
-        <w:spacing w:line="480" w:lineRule="auto"/>
-        <w:ind w:firstLine="720"/>
-        <w:rPr>
-          <w:rFonts w:ascii="Times New Roman" w:hAnsi="Times New Roman" w:cs="Times New Roman"/>
-          <w:sz w:val="24"/>
-          <w:szCs w:val="24"/>
-        </w:rPr>
-      </w:pPr>
-    </w:p>
-    <w:p>
-      <w:pPr>
-        <w:spacing w:line="480" w:lineRule="auto"/>
-        <w:ind w:firstLine="720"/>
-        <w:rPr>
-          <w:rFonts w:ascii="Times New Roman" w:hAnsi="Times New Roman" w:cs="Times New Roman"/>
-          <w:sz w:val="24"/>
-          <w:szCs w:val="24"/>
-        </w:rPr>
-      </w:pPr>
+      <w:bookmarkStart w:id="0" w:name="_GoBack"/>
+      <w:bookmarkEnd w:id="0"/>
     </w:p>
     <w:p>
       <w:pPr>
@@ -765,7 +1132,7 @@
                     <pic:cNvPicPr/>
                   </pic:nvPicPr>
                   <pic:blipFill rotWithShape="1">
-                    <a:blip r:embed="rId9"/>
+                    <a:blip r:embed="rId12"/>
                     <a:srcRect l="30128" t="16866" r="33846" b="7883"/>
                     <a:stretch/>
                   </pic:blipFill>
@@ -821,8 +1188,18 @@
           <w:szCs w:val="24"/>
         </w:rPr>
         <w:lastRenderedPageBreak/>
-        <w:t>Variations of GA and Tabu</w:t>
-      </w:r>
+        <w:t xml:space="preserve">Variations of GA and </w:t>
+      </w:r>
+      <w:proofErr w:type="spellStart"/>
+      <w:r>
+        <w:rPr>
+          <w:rFonts w:ascii="Times New Roman" w:hAnsi="Times New Roman" w:cs="Times New Roman"/>
+          <w:sz w:val="24"/>
+          <w:szCs w:val="24"/>
+        </w:rPr>
+        <w:t>Tabu</w:t>
+      </w:r>
+      <w:proofErr w:type="spellEnd"/>
     </w:p>
     <w:p>
       <w:pPr>
@@ -847,55 +1224,7 @@
           <w:sz w:val="24"/>
           <w:szCs w:val="24"/>
         </w:rPr>
-        <w:t>The main variables I altered in my GA algorithm were the</w:t>
-      </w:r>
-      <w:r>
-        <w:rPr>
-          <w:rFonts w:ascii="Times New Roman" w:hAnsi="Times New Roman" w:cs="Times New Roman"/>
-          <w:sz w:val="24"/>
-          <w:szCs w:val="24"/>
-        </w:rPr>
-        <w:t xml:space="preserve"> number of neighb</w:t>
-      </w:r>
-      <w:r>
-        <w:rPr>
-          <w:rFonts w:ascii="Times New Roman" w:hAnsi="Times New Roman" w:cs="Times New Roman"/>
-          <w:sz w:val="24"/>
-          <w:szCs w:val="24"/>
-        </w:rPr>
-        <w:t>ors that survive each generation</w:t>
-      </w:r>
-      <w:r>
-        <w:rPr>
-          <w:rFonts w:ascii="Times New Roman" w:hAnsi="Times New Roman" w:cs="Times New Roman"/>
-          <w:sz w:val="24"/>
-          <w:szCs w:val="24"/>
-        </w:rPr>
-        <w:t xml:space="preserve">, </w:t>
-      </w:r>
-      <w:r>
-        <w:rPr>
-          <w:rFonts w:ascii="Times New Roman" w:hAnsi="Times New Roman" w:cs="Times New Roman"/>
-          <w:sz w:val="24"/>
-          <w:szCs w:val="24"/>
-        </w:rPr>
-        <w:t>and the</w:t>
-      </w:r>
-      <w:r>
-        <w:rPr>
-          <w:rFonts w:ascii="Times New Roman" w:hAnsi="Times New Roman" w:cs="Times New Roman"/>
-          <w:sz w:val="24"/>
-          <w:szCs w:val="24"/>
-        </w:rPr>
-        <w:t xml:space="preserve"> mutation chance</w:t>
-      </w:r>
-      <w:r>
-        <w:rPr>
-          <w:rFonts w:ascii="Times New Roman" w:hAnsi="Times New Roman" w:cs="Times New Roman"/>
-          <w:sz w:val="24"/>
-          <w:szCs w:val="24"/>
-        </w:rPr>
-        <w:t xml:space="preserve"> of each neighbor every generation. As you can see from the tables in my raw data, when I increase the number of neighbors that survive every generation, the algorithm becomes less efficient and has a slightly higher total runtime when I used 5 survivors instead of 3. In addition, when I decrease my mutation chance from 30% to 15%, my algorithm became slightly more efficient. </w:t>
+        <w:t xml:space="preserve">The main variables I altered in my GA algorithm were the number of neighbors that survive each generation, and the mutation chance of each neighbor every generation. As you can see from the tables in my raw data, when I increase the number of neighbors that survive every generation, the algorithm becomes less efficient and has a slightly higher total runtime when I used 5 survivors instead of 3. In addition, when I decrease my mutation chance from 30% to 15%, my algorithm became slightly more efficient. </w:t>
       </w:r>
       <w:r>
         <w:rPr>
@@ -911,7 +1240,25 @@
           <w:sz w:val="24"/>
           <w:szCs w:val="24"/>
         </w:rPr>
-        <w:t>his is due to the fact that a lower mutation chance makes it the algorithm call the mutation function fewer times, resulting in a faster runtime</w:t>
+        <w:t xml:space="preserve">his is </w:t>
+      </w:r>
+      <w:proofErr w:type="gramStart"/>
+      <w:r>
+        <w:rPr>
+          <w:rFonts w:ascii="Times New Roman" w:hAnsi="Times New Roman" w:cs="Times New Roman"/>
+          <w:sz w:val="24"/>
+          <w:szCs w:val="24"/>
+        </w:rPr>
+        <w:t>due to the fact that</w:t>
+      </w:r>
+      <w:proofErr w:type="gramEnd"/>
+      <w:r>
+        <w:rPr>
+          <w:rFonts w:ascii="Times New Roman" w:hAnsi="Times New Roman" w:cs="Times New Roman"/>
+          <w:sz w:val="24"/>
+          <w:szCs w:val="24"/>
+        </w:rPr>
+        <w:t xml:space="preserve"> a lower mutation chance makes it the algorithm call the mutation function fewer times, resulting in a faster runtime</w:t>
       </w:r>
       <w:r>
         <w:rPr>
@@ -946,7 +1293,61 @@
           <w:szCs w:val="24"/>
         </w:rPr>
         <w:tab/>
-        <w:t>The variable I altered in my tabuList was the size of my tabuList. I originally have my tabu list’s max size set to the permutation of the number of nodes and 2:</w:t>
+        <w:t xml:space="preserve">The variable I altered in my </w:t>
+      </w:r>
+      <w:proofErr w:type="spellStart"/>
+      <w:r>
+        <w:rPr>
+          <w:rFonts w:ascii="Times New Roman" w:hAnsi="Times New Roman" w:cs="Times New Roman"/>
+          <w:sz w:val="24"/>
+          <w:szCs w:val="24"/>
+        </w:rPr>
+        <w:t>tabuList</w:t>
+      </w:r>
+      <w:proofErr w:type="spellEnd"/>
+      <w:r>
+        <w:rPr>
+          <w:rFonts w:ascii="Times New Roman" w:hAnsi="Times New Roman" w:cs="Times New Roman"/>
+          <w:sz w:val="24"/>
+          <w:szCs w:val="24"/>
+        </w:rPr>
+        <w:t xml:space="preserve"> was the size of my </w:t>
+      </w:r>
+      <w:proofErr w:type="spellStart"/>
+      <w:r>
+        <w:rPr>
+          <w:rFonts w:ascii="Times New Roman" w:hAnsi="Times New Roman" w:cs="Times New Roman"/>
+          <w:sz w:val="24"/>
+          <w:szCs w:val="24"/>
+        </w:rPr>
+        <w:t>tabuList</w:t>
+      </w:r>
+      <w:proofErr w:type="spellEnd"/>
+      <w:r>
+        <w:rPr>
+          <w:rFonts w:ascii="Times New Roman" w:hAnsi="Times New Roman" w:cs="Times New Roman"/>
+          <w:sz w:val="24"/>
+          <w:szCs w:val="24"/>
+        </w:rPr>
+        <w:t xml:space="preserve">. I originally have my </w:t>
+      </w:r>
+      <w:proofErr w:type="spellStart"/>
+      <w:r>
+        <w:rPr>
+          <w:rFonts w:ascii="Times New Roman" w:hAnsi="Times New Roman" w:cs="Times New Roman"/>
+          <w:sz w:val="24"/>
+          <w:szCs w:val="24"/>
+        </w:rPr>
+        <w:t>tabu</w:t>
+      </w:r>
+      <w:proofErr w:type="spellEnd"/>
+      <w:r>
+        <w:rPr>
+          <w:rFonts w:ascii="Times New Roman" w:hAnsi="Times New Roman" w:cs="Times New Roman"/>
+          <w:sz w:val="24"/>
+          <w:szCs w:val="24"/>
+        </w:rPr>
+        <w:t xml:space="preserve"> list’s max size set to the permutation of the number of nodes and 2:</w:t>
       </w:r>
     </w:p>
     <w:p>
@@ -983,15 +1384,69 @@
           <w:sz w:val="24"/>
           <w:szCs w:val="24"/>
         </w:rPr>
-        <w:t xml:space="preserve">This made it so that the tabuList’s max size is equal to the amount of unique </w:t>
-      </w:r>
-      <w:r>
-        <w:rPr>
-          <w:rFonts w:ascii="Times New Roman" w:hAnsi="Times New Roman" w:cs="Times New Roman"/>
-          <w:sz w:val="24"/>
-          <w:szCs w:val="24"/>
-        </w:rPr>
-        <w:t>positions that can be swapped in the tabuList. When I decrease my tabuList’s max size to just the number of nodes itself</w:t>
+        <w:t xml:space="preserve">This made it so that the </w:t>
+      </w:r>
+      <w:proofErr w:type="spellStart"/>
+      <w:r>
+        <w:rPr>
+          <w:rFonts w:ascii="Times New Roman" w:hAnsi="Times New Roman" w:cs="Times New Roman"/>
+          <w:sz w:val="24"/>
+          <w:szCs w:val="24"/>
+        </w:rPr>
+        <w:t>tabuList’s</w:t>
+      </w:r>
+      <w:proofErr w:type="spellEnd"/>
+      <w:r>
+        <w:rPr>
+          <w:rFonts w:ascii="Times New Roman" w:hAnsi="Times New Roman" w:cs="Times New Roman"/>
+          <w:sz w:val="24"/>
+          <w:szCs w:val="24"/>
+        </w:rPr>
+        <w:t xml:space="preserve"> max size is equal to the amount of unique </w:t>
+      </w:r>
+      <w:r>
+        <w:rPr>
+          <w:rFonts w:ascii="Times New Roman" w:hAnsi="Times New Roman" w:cs="Times New Roman"/>
+          <w:sz w:val="24"/>
+          <w:szCs w:val="24"/>
+        </w:rPr>
+        <w:t xml:space="preserve">positions that can be swapped in the </w:t>
+      </w:r>
+      <w:proofErr w:type="spellStart"/>
+      <w:r>
+        <w:rPr>
+          <w:rFonts w:ascii="Times New Roman" w:hAnsi="Times New Roman" w:cs="Times New Roman"/>
+          <w:sz w:val="24"/>
+          <w:szCs w:val="24"/>
+        </w:rPr>
+        <w:t>tabuList</w:t>
+      </w:r>
+      <w:proofErr w:type="spellEnd"/>
+      <w:r>
+        <w:rPr>
+          <w:rFonts w:ascii="Times New Roman" w:hAnsi="Times New Roman" w:cs="Times New Roman"/>
+          <w:sz w:val="24"/>
+          <w:szCs w:val="24"/>
+        </w:rPr>
+        <w:t xml:space="preserve">. When I decrease my </w:t>
+      </w:r>
+      <w:proofErr w:type="spellStart"/>
+      <w:r>
+        <w:rPr>
+          <w:rFonts w:ascii="Times New Roman" w:hAnsi="Times New Roman" w:cs="Times New Roman"/>
+          <w:sz w:val="24"/>
+          <w:szCs w:val="24"/>
+        </w:rPr>
+        <w:t>tabuList’s</w:t>
+      </w:r>
+      <w:proofErr w:type="spellEnd"/>
+      <w:r>
+        <w:rPr>
+          <w:rFonts w:ascii="Times New Roman" w:hAnsi="Times New Roman" w:cs="Times New Roman"/>
+          <w:sz w:val="24"/>
+          <w:szCs w:val="24"/>
+        </w:rPr>
+        <w:t xml:space="preserve"> max size to just the number of nodes itself</w:t>
       </w:r>
       <w:r>
         <w:rPr>
@@ -1007,7 +1462,61 @@
           <w:sz w:val="24"/>
           <w:szCs w:val="24"/>
         </w:rPr>
-        <w:t>, my tabu search becomes more efficient. This is because my tabuList fills up faster which means my tabu algorithm performs less swaps. This would result in a faster runtime at the expense of a potentially less accurate algorithm.</w:t>
+        <w:t xml:space="preserve">, my </w:t>
+      </w:r>
+      <w:proofErr w:type="spellStart"/>
+      <w:r>
+        <w:rPr>
+          <w:rFonts w:ascii="Times New Roman" w:hAnsi="Times New Roman" w:cs="Times New Roman"/>
+          <w:sz w:val="24"/>
+          <w:szCs w:val="24"/>
+        </w:rPr>
+        <w:t>tabu</w:t>
+      </w:r>
+      <w:proofErr w:type="spellEnd"/>
+      <w:r>
+        <w:rPr>
+          <w:rFonts w:ascii="Times New Roman" w:hAnsi="Times New Roman" w:cs="Times New Roman"/>
+          <w:sz w:val="24"/>
+          <w:szCs w:val="24"/>
+        </w:rPr>
+        <w:t xml:space="preserve"> search becomes more efficient. This is because my </w:t>
+      </w:r>
+      <w:proofErr w:type="spellStart"/>
+      <w:r>
+        <w:rPr>
+          <w:rFonts w:ascii="Times New Roman" w:hAnsi="Times New Roman" w:cs="Times New Roman"/>
+          <w:sz w:val="24"/>
+          <w:szCs w:val="24"/>
+        </w:rPr>
+        <w:t>tabuList</w:t>
+      </w:r>
+      <w:proofErr w:type="spellEnd"/>
+      <w:r>
+        <w:rPr>
+          <w:rFonts w:ascii="Times New Roman" w:hAnsi="Times New Roman" w:cs="Times New Roman"/>
+          <w:sz w:val="24"/>
+          <w:szCs w:val="24"/>
+        </w:rPr>
+        <w:t xml:space="preserve"> fills up faster which means my </w:t>
+      </w:r>
+      <w:proofErr w:type="spellStart"/>
+      <w:r>
+        <w:rPr>
+          <w:rFonts w:ascii="Times New Roman" w:hAnsi="Times New Roman" w:cs="Times New Roman"/>
+          <w:sz w:val="24"/>
+          <w:szCs w:val="24"/>
+        </w:rPr>
+        <w:t>tabu</w:t>
+      </w:r>
+      <w:proofErr w:type="spellEnd"/>
+      <w:r>
+        <w:rPr>
+          <w:rFonts w:ascii="Times New Roman" w:hAnsi="Times New Roman" w:cs="Times New Roman"/>
+          <w:sz w:val="24"/>
+          <w:szCs w:val="24"/>
+        </w:rPr>
+        <w:t xml:space="preserve"> algorithm performs less swaps. This would result in a faster runtime at the expense of a potentially less accurate algorithm.</w:t>
       </w:r>
     </w:p>
     <w:p>
@@ -2110,6 +2619,610 @@
             </a:pPr>
             <a:r>
               <a:rPr lang="en-US"/>
+              <a:t>Genetic</a:t>
+            </a:r>
+            <a:r>
+              <a:rPr lang="en-US" baseline="0"/>
+              <a:t> Algorithm vs. Tabu Efficiency (Logarithmic)</a:t>
+            </a:r>
+            <a:endParaRPr lang="en-US"/>
+          </a:p>
+        </c:rich>
+      </c:tx>
+      <c:overlay val="0"/>
+      <c:spPr>
+        <a:noFill/>
+        <a:ln>
+          <a:noFill/>
+        </a:ln>
+        <a:effectLst/>
+      </c:spPr>
+      <c:txPr>
+        <a:bodyPr rot="0" spcFirstLastPara="1" vertOverflow="ellipsis" vert="horz" wrap="square" anchor="ctr" anchorCtr="1"/>
+        <a:lstStyle/>
+        <a:p>
+          <a:pPr>
+            <a:defRPr sz="1400" b="0" i="0" u="none" strike="noStrike" kern="1200" spc="0" baseline="0">
+              <a:solidFill>
+                <a:schemeClr val="tx1">
+                  <a:lumMod val="65000"/>
+                  <a:lumOff val="35000"/>
+                </a:schemeClr>
+              </a:solidFill>
+              <a:latin typeface="+mn-lt"/>
+              <a:ea typeface="+mn-ea"/>
+              <a:cs typeface="+mn-cs"/>
+            </a:defRPr>
+          </a:pPr>
+          <a:endParaRPr lang="en-US"/>
+        </a:p>
+      </c:txPr>
+    </c:title>
+    <c:autoTitleDeleted val="0"/>
+    <c:plotArea>
+      <c:layout/>
+      <c:scatterChart>
+        <c:scatterStyle val="smoothMarker"/>
+        <c:varyColors val="0"/>
+        <c:ser>
+          <c:idx val="0"/>
+          <c:order val="0"/>
+          <c:tx>
+            <c:strRef>
+              <c:f>DATA!$D$2</c:f>
+              <c:strCache>
+                <c:ptCount val="1"/>
+                <c:pt idx="0">
+                  <c:v>Genetic Algorithm (s)</c:v>
+                </c:pt>
+              </c:strCache>
+            </c:strRef>
+          </c:tx>
+          <c:spPr>
+            <a:ln w="19050" cap="rnd">
+              <a:solidFill>
+                <a:schemeClr val="accent1"/>
+              </a:solidFill>
+              <a:round/>
+            </a:ln>
+            <a:effectLst/>
+          </c:spPr>
+          <c:marker>
+            <c:symbol val="none"/>
+          </c:marker>
+          <c:xVal>
+            <c:numRef>
+              <c:f>DATA!$C$3:$C$9</c:f>
+              <c:numCache>
+                <c:formatCode>General</c:formatCode>
+                <c:ptCount val="7"/>
+                <c:pt idx="0">
+                  <c:v>4</c:v>
+                </c:pt>
+                <c:pt idx="1">
+                  <c:v>10</c:v>
+                </c:pt>
+                <c:pt idx="2">
+                  <c:v>100</c:v>
+                </c:pt>
+                <c:pt idx="3">
+                  <c:v>200</c:v>
+                </c:pt>
+                <c:pt idx="4">
+                  <c:v>300</c:v>
+                </c:pt>
+                <c:pt idx="5">
+                  <c:v>400</c:v>
+                </c:pt>
+                <c:pt idx="6">
+                  <c:v>500</c:v>
+                </c:pt>
+              </c:numCache>
+            </c:numRef>
+          </c:xVal>
+          <c:yVal>
+            <c:numRef>
+              <c:f>DATA!$D$3:$D$9</c:f>
+              <c:numCache>
+                <c:formatCode>0.00E+00</c:formatCode>
+                <c:ptCount val="7"/>
+                <c:pt idx="0">
+                  <c:v>3.0000000000000001E-5</c:v>
+                </c:pt>
+                <c:pt idx="1">
+                  <c:v>3.6100000000000003E-5</c:v>
+                </c:pt>
+                <c:pt idx="2">
+                  <c:v>1.5899999999999999E-4</c:v>
+                </c:pt>
+                <c:pt idx="3">
+                  <c:v>3.3700000000000001E-4</c:v>
+                </c:pt>
+                <c:pt idx="4">
+                  <c:v>4.4099999999999999E-4</c:v>
+                </c:pt>
+                <c:pt idx="5">
+                  <c:v>9.68E-4</c:v>
+                </c:pt>
+                <c:pt idx="6">
+                  <c:v>1.2899999999999999E-3</c:v>
+                </c:pt>
+              </c:numCache>
+            </c:numRef>
+          </c:yVal>
+          <c:smooth val="1"/>
+          <c:extLst>
+            <c:ext xmlns:c16="http://schemas.microsoft.com/office/drawing/2014/chart" uri="{C3380CC4-5D6E-409C-BE32-E72D297353CC}">
+              <c16:uniqueId val="{00000000-255F-42FA-A13D-3AD5FE5105E2}"/>
+            </c:ext>
+          </c:extLst>
+        </c:ser>
+        <c:ser>
+          <c:idx val="1"/>
+          <c:order val="1"/>
+          <c:tx>
+            <c:strRef>
+              <c:f>DATA!$E$2</c:f>
+              <c:strCache>
+                <c:ptCount val="1"/>
+                <c:pt idx="0">
+                  <c:v>Tabu (s)</c:v>
+                </c:pt>
+              </c:strCache>
+            </c:strRef>
+          </c:tx>
+          <c:spPr>
+            <a:ln w="19050" cap="rnd">
+              <a:solidFill>
+                <a:schemeClr val="accent2"/>
+              </a:solidFill>
+              <a:round/>
+            </a:ln>
+            <a:effectLst/>
+          </c:spPr>
+          <c:marker>
+            <c:symbol val="none"/>
+          </c:marker>
+          <c:xVal>
+            <c:numRef>
+              <c:f>DATA!$C$3:$C$9</c:f>
+              <c:numCache>
+                <c:formatCode>General</c:formatCode>
+                <c:ptCount val="7"/>
+                <c:pt idx="0">
+                  <c:v>4</c:v>
+                </c:pt>
+                <c:pt idx="1">
+                  <c:v>10</c:v>
+                </c:pt>
+                <c:pt idx="2">
+                  <c:v>100</c:v>
+                </c:pt>
+                <c:pt idx="3">
+                  <c:v>200</c:v>
+                </c:pt>
+                <c:pt idx="4">
+                  <c:v>300</c:v>
+                </c:pt>
+                <c:pt idx="5">
+                  <c:v>400</c:v>
+                </c:pt>
+                <c:pt idx="6">
+                  <c:v>500</c:v>
+                </c:pt>
+              </c:numCache>
+            </c:numRef>
+          </c:xVal>
+          <c:yVal>
+            <c:numRef>
+              <c:f>DATA!$E$3:$E$9</c:f>
+              <c:numCache>
+                <c:formatCode>0.00E+00</c:formatCode>
+                <c:ptCount val="7"/>
+                <c:pt idx="0">
+                  <c:v>5.0000000000000002E-5</c:v>
+                </c:pt>
+                <c:pt idx="1">
+                  <c:v>2.12E-4</c:v>
+                </c:pt>
+                <c:pt idx="2">
+                  <c:v>1.0300000000000001E-3</c:v>
+                </c:pt>
+                <c:pt idx="3">
+                  <c:v>6.2700000000000004E-3</c:v>
+                </c:pt>
+                <c:pt idx="4">
+                  <c:v>2.12E-2</c:v>
+                </c:pt>
+                <c:pt idx="5">
+                  <c:v>6.9199999999999998E-2</c:v>
+                </c:pt>
+                <c:pt idx="6">
+                  <c:v>0.108</c:v>
+                </c:pt>
+              </c:numCache>
+            </c:numRef>
+          </c:yVal>
+          <c:smooth val="1"/>
+          <c:extLst>
+            <c:ext xmlns:c16="http://schemas.microsoft.com/office/drawing/2014/chart" uri="{C3380CC4-5D6E-409C-BE32-E72D297353CC}">
+              <c16:uniqueId val="{00000001-255F-42FA-A13D-3AD5FE5105E2}"/>
+            </c:ext>
+          </c:extLst>
+        </c:ser>
+        <c:dLbls>
+          <c:showLegendKey val="0"/>
+          <c:showVal val="0"/>
+          <c:showCatName val="0"/>
+          <c:showSerName val="0"/>
+          <c:showPercent val="0"/>
+          <c:showBubbleSize val="0"/>
+        </c:dLbls>
+        <c:axId val="696144168"/>
+        <c:axId val="696139576"/>
+      </c:scatterChart>
+      <c:valAx>
+        <c:axId val="696144168"/>
+        <c:scaling>
+          <c:orientation val="minMax"/>
+          <c:max val="500"/>
+        </c:scaling>
+        <c:delete val="0"/>
+        <c:axPos val="b"/>
+        <c:majorGridlines>
+          <c:spPr>
+            <a:ln w="9525" cap="flat" cmpd="sng" algn="ctr">
+              <a:solidFill>
+                <a:schemeClr val="tx1">
+                  <a:lumMod val="15000"/>
+                  <a:lumOff val="85000"/>
+                </a:schemeClr>
+              </a:solidFill>
+              <a:round/>
+            </a:ln>
+            <a:effectLst/>
+          </c:spPr>
+        </c:majorGridlines>
+        <c:title>
+          <c:tx>
+            <c:rich>
+              <a:bodyPr rot="0" spcFirstLastPara="1" vertOverflow="ellipsis" vert="horz" wrap="square" anchor="ctr" anchorCtr="1"/>
+              <a:lstStyle/>
+              <a:p>
+                <a:pPr>
+                  <a:defRPr sz="1000" b="0" i="0" u="none" strike="noStrike" kern="1200" baseline="0">
+                    <a:solidFill>
+                      <a:schemeClr val="tx1">
+                        <a:lumMod val="65000"/>
+                        <a:lumOff val="35000"/>
+                      </a:schemeClr>
+                    </a:solidFill>
+                    <a:latin typeface="+mn-lt"/>
+                    <a:ea typeface="+mn-ea"/>
+                    <a:cs typeface="+mn-cs"/>
+                  </a:defRPr>
+                </a:pPr>
+                <a:r>
+                  <a:rPr lang="en-US"/>
+                  <a:t>Number</a:t>
+                </a:r>
+                <a:r>
+                  <a:rPr lang="en-US" baseline="0"/>
+                  <a:t> of Nodes</a:t>
+                </a:r>
+                <a:endParaRPr lang="en-US"/>
+              </a:p>
+            </c:rich>
+          </c:tx>
+          <c:overlay val="0"/>
+          <c:spPr>
+            <a:noFill/>
+            <a:ln>
+              <a:noFill/>
+            </a:ln>
+            <a:effectLst/>
+          </c:spPr>
+          <c:txPr>
+            <a:bodyPr rot="0" spcFirstLastPara="1" vertOverflow="ellipsis" vert="horz" wrap="square" anchor="ctr" anchorCtr="1"/>
+            <a:lstStyle/>
+            <a:p>
+              <a:pPr>
+                <a:defRPr sz="1000" b="0" i="0" u="none" strike="noStrike" kern="1200" baseline="0">
+                  <a:solidFill>
+                    <a:schemeClr val="tx1">
+                      <a:lumMod val="65000"/>
+                      <a:lumOff val="35000"/>
+                    </a:schemeClr>
+                  </a:solidFill>
+                  <a:latin typeface="+mn-lt"/>
+                  <a:ea typeface="+mn-ea"/>
+                  <a:cs typeface="+mn-cs"/>
+                </a:defRPr>
+              </a:pPr>
+              <a:endParaRPr lang="en-US"/>
+            </a:p>
+          </c:txPr>
+        </c:title>
+        <c:numFmt formatCode="General" sourceLinked="1"/>
+        <c:majorTickMark val="none"/>
+        <c:minorTickMark val="none"/>
+        <c:tickLblPos val="low"/>
+        <c:spPr>
+          <a:noFill/>
+          <a:ln w="9525" cap="flat" cmpd="sng" algn="ctr">
+            <a:solidFill>
+              <a:schemeClr val="tx1">
+                <a:lumMod val="25000"/>
+                <a:lumOff val="75000"/>
+              </a:schemeClr>
+            </a:solidFill>
+            <a:round/>
+          </a:ln>
+          <a:effectLst/>
+        </c:spPr>
+        <c:txPr>
+          <a:bodyPr rot="-60000000" spcFirstLastPara="1" vertOverflow="ellipsis" vert="horz" wrap="square" anchor="ctr" anchorCtr="1"/>
+          <a:lstStyle/>
+          <a:p>
+            <a:pPr>
+              <a:defRPr sz="900" b="0" i="0" u="none" strike="noStrike" kern="1200" baseline="0">
+                <a:solidFill>
+                  <a:schemeClr val="tx1">
+                    <a:lumMod val="65000"/>
+                    <a:lumOff val="35000"/>
+                  </a:schemeClr>
+                </a:solidFill>
+                <a:latin typeface="+mn-lt"/>
+                <a:ea typeface="+mn-ea"/>
+                <a:cs typeface="+mn-cs"/>
+              </a:defRPr>
+            </a:pPr>
+            <a:endParaRPr lang="en-US"/>
+          </a:p>
+        </c:txPr>
+        <c:crossAx val="696139576"/>
+        <c:crosses val="autoZero"/>
+        <c:crossBetween val="midCat"/>
+      </c:valAx>
+      <c:valAx>
+        <c:axId val="696139576"/>
+        <c:scaling>
+          <c:logBase val="10"/>
+          <c:orientation val="minMax"/>
+        </c:scaling>
+        <c:delete val="0"/>
+        <c:axPos val="l"/>
+        <c:majorGridlines>
+          <c:spPr>
+            <a:ln w="9525" cap="flat" cmpd="sng" algn="ctr">
+              <a:solidFill>
+                <a:schemeClr val="tx1">
+                  <a:lumMod val="15000"/>
+                  <a:lumOff val="85000"/>
+                </a:schemeClr>
+              </a:solidFill>
+              <a:round/>
+            </a:ln>
+            <a:effectLst/>
+          </c:spPr>
+        </c:majorGridlines>
+        <c:title>
+          <c:tx>
+            <c:rich>
+              <a:bodyPr rot="-5400000" spcFirstLastPara="1" vertOverflow="ellipsis" vert="horz" wrap="square" anchor="ctr" anchorCtr="1"/>
+              <a:lstStyle/>
+              <a:p>
+                <a:pPr>
+                  <a:defRPr sz="1000" b="0" i="0" u="none" strike="noStrike" kern="1200" baseline="0">
+                    <a:solidFill>
+                      <a:schemeClr val="tx1">
+                        <a:lumMod val="65000"/>
+                        <a:lumOff val="35000"/>
+                      </a:schemeClr>
+                    </a:solidFill>
+                    <a:latin typeface="+mn-lt"/>
+                    <a:ea typeface="+mn-ea"/>
+                    <a:cs typeface="+mn-cs"/>
+                  </a:defRPr>
+                </a:pPr>
+                <a:r>
+                  <a:rPr lang="en-US"/>
+                  <a:t> Total Runtime</a:t>
+                </a:r>
+                <a:r>
+                  <a:rPr lang="en-US" baseline="0"/>
+                  <a:t> (s)</a:t>
+                </a:r>
+                <a:endParaRPr lang="en-US"/>
+              </a:p>
+            </c:rich>
+          </c:tx>
+          <c:overlay val="0"/>
+          <c:spPr>
+            <a:noFill/>
+            <a:ln>
+              <a:noFill/>
+            </a:ln>
+            <a:effectLst/>
+          </c:spPr>
+          <c:txPr>
+            <a:bodyPr rot="-5400000" spcFirstLastPara="1" vertOverflow="ellipsis" vert="horz" wrap="square" anchor="ctr" anchorCtr="1"/>
+            <a:lstStyle/>
+            <a:p>
+              <a:pPr>
+                <a:defRPr sz="1000" b="0" i="0" u="none" strike="noStrike" kern="1200" baseline="0">
+                  <a:solidFill>
+                    <a:schemeClr val="tx1">
+                      <a:lumMod val="65000"/>
+                      <a:lumOff val="35000"/>
+                    </a:schemeClr>
+                  </a:solidFill>
+                  <a:latin typeface="+mn-lt"/>
+                  <a:ea typeface="+mn-ea"/>
+                  <a:cs typeface="+mn-cs"/>
+                </a:defRPr>
+              </a:pPr>
+              <a:endParaRPr lang="en-US"/>
+            </a:p>
+          </c:txPr>
+        </c:title>
+        <c:numFmt formatCode="0.00E+00" sourceLinked="1"/>
+        <c:majorTickMark val="none"/>
+        <c:minorTickMark val="none"/>
+        <c:tickLblPos val="nextTo"/>
+        <c:spPr>
+          <a:noFill/>
+          <a:ln w="9525" cap="flat" cmpd="sng" algn="ctr">
+            <a:solidFill>
+              <a:schemeClr val="tx1">
+                <a:lumMod val="25000"/>
+                <a:lumOff val="75000"/>
+              </a:schemeClr>
+            </a:solidFill>
+            <a:round/>
+          </a:ln>
+          <a:effectLst/>
+        </c:spPr>
+        <c:txPr>
+          <a:bodyPr rot="-60000000" spcFirstLastPara="1" vertOverflow="ellipsis" vert="horz" wrap="square" anchor="ctr" anchorCtr="1"/>
+          <a:lstStyle/>
+          <a:p>
+            <a:pPr>
+              <a:defRPr sz="900" b="0" i="0" u="none" strike="noStrike" kern="1200" baseline="0">
+                <a:solidFill>
+                  <a:schemeClr val="tx1">
+                    <a:lumMod val="65000"/>
+                    <a:lumOff val="35000"/>
+                  </a:schemeClr>
+                </a:solidFill>
+                <a:latin typeface="+mn-lt"/>
+                <a:ea typeface="+mn-ea"/>
+                <a:cs typeface="+mn-cs"/>
+              </a:defRPr>
+            </a:pPr>
+            <a:endParaRPr lang="en-US"/>
+          </a:p>
+        </c:txPr>
+        <c:crossAx val="696144168"/>
+        <c:crosses val="autoZero"/>
+        <c:crossBetween val="midCat"/>
+      </c:valAx>
+      <c:spPr>
+        <a:noFill/>
+        <a:ln>
+          <a:noFill/>
+        </a:ln>
+        <a:effectLst/>
+      </c:spPr>
+    </c:plotArea>
+    <c:legend>
+      <c:legendPos val="b"/>
+      <c:overlay val="0"/>
+      <c:spPr>
+        <a:noFill/>
+        <a:ln>
+          <a:noFill/>
+        </a:ln>
+        <a:effectLst/>
+      </c:spPr>
+      <c:txPr>
+        <a:bodyPr rot="0" spcFirstLastPara="1" vertOverflow="ellipsis" vert="horz" wrap="square" anchor="ctr" anchorCtr="1"/>
+        <a:lstStyle/>
+        <a:p>
+          <a:pPr>
+            <a:defRPr sz="900" b="0" i="0" u="none" strike="noStrike" kern="1200" baseline="0">
+              <a:solidFill>
+                <a:schemeClr val="tx1">
+                  <a:lumMod val="65000"/>
+                  <a:lumOff val="35000"/>
+                </a:schemeClr>
+              </a:solidFill>
+              <a:latin typeface="+mn-lt"/>
+              <a:ea typeface="+mn-ea"/>
+              <a:cs typeface="+mn-cs"/>
+            </a:defRPr>
+          </a:pPr>
+          <a:endParaRPr lang="en-US"/>
+        </a:p>
+      </c:txPr>
+    </c:legend>
+    <c:plotVisOnly val="1"/>
+    <c:dispBlanksAs val="gap"/>
+    <c:extLst>
+      <c:ext xmlns:c16r3="http://schemas.microsoft.com/office/drawing/2017/03/chart" uri="{56B9EC1D-385E-4148-901F-78D8002777C0}">
+        <c16r3:dataDisplayOptions16>
+          <c16r3:dispNaAsBlank val="1"/>
+        </c16r3:dataDisplayOptions16>
+      </c:ext>
+    </c:extLst>
+    <c:showDLblsOverMax val="0"/>
+  </c:chart>
+  <c:spPr>
+    <a:solidFill>
+      <a:schemeClr val="bg1"/>
+    </a:solidFill>
+    <a:ln w="9525" cap="flat" cmpd="sng" algn="ctr">
+      <a:solidFill>
+        <a:schemeClr val="tx1">
+          <a:lumMod val="15000"/>
+          <a:lumOff val="85000"/>
+        </a:schemeClr>
+      </a:solidFill>
+      <a:round/>
+    </a:ln>
+    <a:effectLst/>
+  </c:spPr>
+  <c:txPr>
+    <a:bodyPr/>
+    <a:lstStyle/>
+    <a:p>
+      <a:pPr>
+        <a:defRPr/>
+      </a:pPr>
+      <a:endParaRPr lang="en-US"/>
+    </a:p>
+  </c:txPr>
+  <c:externalData r:id="rId3">
+    <c:autoUpdate val="0"/>
+  </c:externalData>
+</c:chartSpace>
+</file>
+
+<file path=word/charts/chart3.xml><?xml version="1.0" encoding="utf-8"?>
+<c:chartSpace xmlns:c="http://schemas.openxmlformats.org/drawingml/2006/chart" xmlns:a="http://schemas.openxmlformats.org/drawingml/2006/main" xmlns:r="http://schemas.openxmlformats.org/officeDocument/2006/relationships" xmlns:c16r2="http://schemas.microsoft.com/office/drawing/2015/06/chart">
+  <c:date1904 val="0"/>
+  <c:lang val="en-US"/>
+  <c:roundedCorners val="0"/>
+  <mc:AlternateContent xmlns:mc="http://schemas.openxmlformats.org/markup-compatibility/2006">
+    <mc:Choice xmlns:c14="http://schemas.microsoft.com/office/drawing/2007/8/2/chart" Requires="c14">
+      <c14:style val="102"/>
+    </mc:Choice>
+    <mc:Fallback>
+      <c:style val="2"/>
+    </mc:Fallback>
+  </mc:AlternateContent>
+  <c:chart>
+    <c:title>
+      <c:tx>
+        <c:rich>
+          <a:bodyPr rot="0" spcFirstLastPara="1" vertOverflow="ellipsis" vert="horz" wrap="square" anchor="ctr" anchorCtr="1"/>
+          <a:lstStyle/>
+          <a:p>
+            <a:pPr>
+              <a:defRPr sz="1400" b="0" i="0" u="none" strike="noStrike" kern="1200" spc="0" baseline="0">
+                <a:solidFill>
+                  <a:schemeClr val="tx1">
+                    <a:lumMod val="65000"/>
+                    <a:lumOff val="35000"/>
+                  </a:schemeClr>
+                </a:solidFill>
+                <a:latin typeface="+mn-lt"/>
+                <a:ea typeface="+mn-ea"/>
+                <a:cs typeface="+mn-cs"/>
+              </a:defRPr>
+            </a:pPr>
+            <a:r>
+              <a:rPr lang="en-US"/>
               <a:t>Lab 4 Algorithm vs Lab 3 Algorithm</a:t>
             </a:r>
             <a:r>
@@ -2868,7 +3981,7 @@
 </c:chartSpace>
 </file>
 
-<file path=word/charts/chart3.xml><?xml version="1.0" encoding="utf-8"?>
+<file path=word/charts/chart4.xml><?xml version="1.0" encoding="utf-8"?>
 <c:chartSpace xmlns:c="http://schemas.openxmlformats.org/drawingml/2006/chart" xmlns:a="http://schemas.openxmlformats.org/drawingml/2006/main" xmlns:r="http://schemas.openxmlformats.org/officeDocument/2006/relationships" xmlns:c16r2="http://schemas.microsoft.com/office/drawing/2015/06/chart">
   <c:date1904 val="0"/>
   <c:lang val="en-US"/>
@@ -3662,6 +4775,1086 @@
 </c:chartSpace>
 </file>
 
+<file path=word/charts/chart5.xml><?xml version="1.0" encoding="utf-8"?>
+<c:chartSpace xmlns:c="http://schemas.openxmlformats.org/drawingml/2006/chart" xmlns:a="http://schemas.openxmlformats.org/drawingml/2006/main" xmlns:r="http://schemas.openxmlformats.org/officeDocument/2006/relationships" xmlns:c16r2="http://schemas.microsoft.com/office/drawing/2015/06/chart">
+  <c:date1904 val="0"/>
+  <c:lang val="en-US"/>
+  <c:roundedCorners val="0"/>
+  <mc:AlternateContent xmlns:mc="http://schemas.openxmlformats.org/markup-compatibility/2006">
+    <mc:Choice xmlns:c14="http://schemas.microsoft.com/office/drawing/2007/8/2/chart" Requires="c14">
+      <c14:style val="102"/>
+    </mc:Choice>
+    <mc:Fallback>
+      <c:style val="2"/>
+    </mc:Fallback>
+  </mc:AlternateContent>
+  <c:chart>
+    <c:title>
+      <c:tx>
+        <c:rich>
+          <a:bodyPr rot="0" spcFirstLastPara="1" vertOverflow="ellipsis" vert="horz" wrap="square" anchor="ctr" anchorCtr="1"/>
+          <a:lstStyle/>
+          <a:p>
+            <a:pPr>
+              <a:defRPr sz="1400" b="0" i="0" u="none" strike="noStrike" kern="1200" spc="0" baseline="0">
+                <a:solidFill>
+                  <a:schemeClr val="tx1">
+                    <a:lumMod val="65000"/>
+                    <a:lumOff val="35000"/>
+                  </a:schemeClr>
+                </a:solidFill>
+                <a:latin typeface="+mn-lt"/>
+                <a:ea typeface="+mn-ea"/>
+                <a:cs typeface="+mn-cs"/>
+              </a:defRPr>
+            </a:pPr>
+            <a:r>
+              <a:rPr lang="en-US"/>
+              <a:t>Genetic</a:t>
+            </a:r>
+            <a:r>
+              <a:rPr lang="en-US" baseline="0"/>
+              <a:t> Algorithm vs. Dynamic Programming Efficiency (Logarithmic)</a:t>
+            </a:r>
+            <a:endParaRPr lang="en-US"/>
+          </a:p>
+        </c:rich>
+      </c:tx>
+      <c:overlay val="0"/>
+      <c:spPr>
+        <a:noFill/>
+        <a:ln>
+          <a:noFill/>
+        </a:ln>
+        <a:effectLst/>
+      </c:spPr>
+      <c:txPr>
+        <a:bodyPr rot="0" spcFirstLastPara="1" vertOverflow="ellipsis" vert="horz" wrap="square" anchor="ctr" anchorCtr="1"/>
+        <a:lstStyle/>
+        <a:p>
+          <a:pPr>
+            <a:defRPr sz="1400" b="0" i="0" u="none" strike="noStrike" kern="1200" spc="0" baseline="0">
+              <a:solidFill>
+                <a:schemeClr val="tx1">
+                  <a:lumMod val="65000"/>
+                  <a:lumOff val="35000"/>
+                </a:schemeClr>
+              </a:solidFill>
+              <a:latin typeface="+mn-lt"/>
+              <a:ea typeface="+mn-ea"/>
+              <a:cs typeface="+mn-cs"/>
+            </a:defRPr>
+          </a:pPr>
+          <a:endParaRPr lang="en-US"/>
+        </a:p>
+      </c:txPr>
+    </c:title>
+    <c:autoTitleDeleted val="0"/>
+    <c:plotArea>
+      <c:layout/>
+      <c:scatterChart>
+        <c:scatterStyle val="smoothMarker"/>
+        <c:varyColors val="0"/>
+        <c:ser>
+          <c:idx val="0"/>
+          <c:order val="0"/>
+          <c:tx>
+            <c:strRef>
+              <c:f>DATA!$H$25</c:f>
+              <c:strCache>
+                <c:ptCount val="1"/>
+                <c:pt idx="0">
+                  <c:v>Genetic Algorithm</c:v>
+                </c:pt>
+              </c:strCache>
+            </c:strRef>
+          </c:tx>
+          <c:spPr>
+            <a:ln w="19050" cap="rnd">
+              <a:solidFill>
+                <a:schemeClr val="accent1"/>
+              </a:solidFill>
+              <a:round/>
+            </a:ln>
+            <a:effectLst/>
+          </c:spPr>
+          <c:marker>
+            <c:symbol val="none"/>
+          </c:marker>
+          <c:xVal>
+            <c:numRef>
+              <c:f>DATA!$G$26:$G$32</c:f>
+              <c:numCache>
+                <c:formatCode>General</c:formatCode>
+                <c:ptCount val="7"/>
+                <c:pt idx="0">
+                  <c:v>4</c:v>
+                </c:pt>
+                <c:pt idx="1">
+                  <c:v>5</c:v>
+                </c:pt>
+                <c:pt idx="2">
+                  <c:v>6</c:v>
+                </c:pt>
+                <c:pt idx="3">
+                  <c:v>7</c:v>
+                </c:pt>
+                <c:pt idx="4">
+                  <c:v>8</c:v>
+                </c:pt>
+                <c:pt idx="5">
+                  <c:v>9</c:v>
+                </c:pt>
+                <c:pt idx="6">
+                  <c:v>10</c:v>
+                </c:pt>
+              </c:numCache>
+            </c:numRef>
+          </c:xVal>
+          <c:yVal>
+            <c:numRef>
+              <c:f>DATA!$H$26:$H$32</c:f>
+              <c:numCache>
+                <c:formatCode>0.00E+00</c:formatCode>
+                <c:ptCount val="7"/>
+                <c:pt idx="0">
+                  <c:v>7.0400000000000004E-5</c:v>
+                </c:pt>
+                <c:pt idx="1">
+                  <c:v>4.6199999999999998E-5</c:v>
+                </c:pt>
+                <c:pt idx="2" formatCode="General">
+                  <c:v>1.03E-4</c:v>
+                </c:pt>
+                <c:pt idx="3">
+                  <c:v>3.9100000000000002E-5</c:v>
+                </c:pt>
+                <c:pt idx="4">
+                  <c:v>4.5099999999999998E-5</c:v>
+                </c:pt>
+                <c:pt idx="5">
+                  <c:v>2.8600000000000001E-5</c:v>
+                </c:pt>
+                <c:pt idx="6">
+                  <c:v>2.8900000000000001E-5</c:v>
+                </c:pt>
+              </c:numCache>
+            </c:numRef>
+          </c:yVal>
+          <c:smooth val="1"/>
+          <c:extLst>
+            <c:ext xmlns:c16="http://schemas.microsoft.com/office/drawing/2014/chart" uri="{C3380CC4-5D6E-409C-BE32-E72D297353CC}">
+              <c16:uniqueId val="{00000000-4E73-4ED4-9B58-DD1B6E033D17}"/>
+            </c:ext>
+          </c:extLst>
+        </c:ser>
+        <c:ser>
+          <c:idx val="1"/>
+          <c:order val="1"/>
+          <c:tx>
+            <c:strRef>
+              <c:f>DATA!$I$25</c:f>
+              <c:strCache>
+                <c:ptCount val="1"/>
+                <c:pt idx="0">
+                  <c:v>Dynamic Programming</c:v>
+                </c:pt>
+              </c:strCache>
+            </c:strRef>
+          </c:tx>
+          <c:spPr>
+            <a:ln w="19050" cap="rnd">
+              <a:solidFill>
+                <a:schemeClr val="accent2"/>
+              </a:solidFill>
+              <a:round/>
+            </a:ln>
+            <a:effectLst/>
+          </c:spPr>
+          <c:marker>
+            <c:symbol val="none"/>
+          </c:marker>
+          <c:xVal>
+            <c:numRef>
+              <c:f>DATA!$G$26:$G$32</c:f>
+              <c:numCache>
+                <c:formatCode>General</c:formatCode>
+                <c:ptCount val="7"/>
+                <c:pt idx="0">
+                  <c:v>4</c:v>
+                </c:pt>
+                <c:pt idx="1">
+                  <c:v>5</c:v>
+                </c:pt>
+                <c:pt idx="2">
+                  <c:v>6</c:v>
+                </c:pt>
+                <c:pt idx="3">
+                  <c:v>7</c:v>
+                </c:pt>
+                <c:pt idx="4">
+                  <c:v>8</c:v>
+                </c:pt>
+                <c:pt idx="5">
+                  <c:v>9</c:v>
+                </c:pt>
+                <c:pt idx="6">
+                  <c:v>10</c:v>
+                </c:pt>
+              </c:numCache>
+            </c:numRef>
+          </c:xVal>
+          <c:yVal>
+            <c:numRef>
+              <c:f>DATA!$I$26:$I$32</c:f>
+              <c:numCache>
+                <c:formatCode>0.00E+00</c:formatCode>
+                <c:ptCount val="7"/>
+                <c:pt idx="0">
+                  <c:v>2.1699999999999999E-5</c:v>
+                </c:pt>
+                <c:pt idx="1">
+                  <c:v>1.8600000000000001E-5</c:v>
+                </c:pt>
+                <c:pt idx="2">
+                  <c:v>2.8399999999999999E-5</c:v>
+                </c:pt>
+                <c:pt idx="3" formatCode="General">
+                  <c:v>1.63E-4</c:v>
+                </c:pt>
+                <c:pt idx="4" formatCode="General">
+                  <c:v>9.7999999999999997E-4</c:v>
+                </c:pt>
+                <c:pt idx="5" formatCode="General">
+                  <c:v>0.01</c:v>
+                </c:pt>
+                <c:pt idx="6" formatCode="General">
+                  <c:v>8.2900000000000001E-2</c:v>
+                </c:pt>
+              </c:numCache>
+            </c:numRef>
+          </c:yVal>
+          <c:smooth val="1"/>
+          <c:extLst>
+            <c:ext xmlns:c16="http://schemas.microsoft.com/office/drawing/2014/chart" uri="{C3380CC4-5D6E-409C-BE32-E72D297353CC}">
+              <c16:uniqueId val="{00000001-4E73-4ED4-9B58-DD1B6E033D17}"/>
+            </c:ext>
+          </c:extLst>
+        </c:ser>
+        <c:dLbls>
+          <c:showLegendKey val="0"/>
+          <c:showVal val="0"/>
+          <c:showCatName val="0"/>
+          <c:showSerName val="0"/>
+          <c:showPercent val="0"/>
+          <c:showBubbleSize val="0"/>
+        </c:dLbls>
+        <c:axId val="466396696"/>
+        <c:axId val="466398664"/>
+      </c:scatterChart>
+      <c:valAx>
+        <c:axId val="466396696"/>
+        <c:scaling>
+          <c:orientation val="minMax"/>
+          <c:max val="10"/>
+          <c:min val="4"/>
+        </c:scaling>
+        <c:delete val="0"/>
+        <c:axPos val="b"/>
+        <c:majorGridlines>
+          <c:spPr>
+            <a:ln w="9525" cap="flat" cmpd="sng" algn="ctr">
+              <a:solidFill>
+                <a:schemeClr val="tx1">
+                  <a:lumMod val="15000"/>
+                  <a:lumOff val="85000"/>
+                </a:schemeClr>
+              </a:solidFill>
+              <a:round/>
+            </a:ln>
+            <a:effectLst/>
+          </c:spPr>
+        </c:majorGridlines>
+        <c:title>
+          <c:tx>
+            <c:rich>
+              <a:bodyPr rot="0" spcFirstLastPara="1" vertOverflow="ellipsis" vert="horz" wrap="square" anchor="ctr" anchorCtr="1"/>
+              <a:lstStyle/>
+              <a:p>
+                <a:pPr>
+                  <a:defRPr sz="1000" b="0" i="0" u="none" strike="noStrike" kern="1200" baseline="0">
+                    <a:solidFill>
+                      <a:schemeClr val="tx1">
+                        <a:lumMod val="65000"/>
+                        <a:lumOff val="35000"/>
+                      </a:schemeClr>
+                    </a:solidFill>
+                    <a:latin typeface="+mn-lt"/>
+                    <a:ea typeface="+mn-ea"/>
+                    <a:cs typeface="+mn-cs"/>
+                  </a:defRPr>
+                </a:pPr>
+                <a:r>
+                  <a:rPr lang="en-US"/>
+                  <a:t>Number of Nodes</a:t>
+                </a:r>
+              </a:p>
+            </c:rich>
+          </c:tx>
+          <c:overlay val="0"/>
+          <c:spPr>
+            <a:noFill/>
+            <a:ln>
+              <a:noFill/>
+            </a:ln>
+            <a:effectLst/>
+          </c:spPr>
+          <c:txPr>
+            <a:bodyPr rot="0" spcFirstLastPara="1" vertOverflow="ellipsis" vert="horz" wrap="square" anchor="ctr" anchorCtr="1"/>
+            <a:lstStyle/>
+            <a:p>
+              <a:pPr>
+                <a:defRPr sz="1000" b="0" i="0" u="none" strike="noStrike" kern="1200" baseline="0">
+                  <a:solidFill>
+                    <a:schemeClr val="tx1">
+                      <a:lumMod val="65000"/>
+                      <a:lumOff val="35000"/>
+                    </a:schemeClr>
+                  </a:solidFill>
+                  <a:latin typeface="+mn-lt"/>
+                  <a:ea typeface="+mn-ea"/>
+                  <a:cs typeface="+mn-cs"/>
+                </a:defRPr>
+              </a:pPr>
+              <a:endParaRPr lang="en-US"/>
+            </a:p>
+          </c:txPr>
+        </c:title>
+        <c:numFmt formatCode="General" sourceLinked="1"/>
+        <c:majorTickMark val="none"/>
+        <c:minorTickMark val="none"/>
+        <c:tickLblPos val="low"/>
+        <c:spPr>
+          <a:noFill/>
+          <a:ln w="9525" cap="flat" cmpd="sng" algn="ctr">
+            <a:solidFill>
+              <a:schemeClr val="tx1">
+                <a:lumMod val="25000"/>
+                <a:lumOff val="75000"/>
+              </a:schemeClr>
+            </a:solidFill>
+            <a:round/>
+          </a:ln>
+          <a:effectLst/>
+        </c:spPr>
+        <c:txPr>
+          <a:bodyPr rot="-60000000" spcFirstLastPara="1" vertOverflow="ellipsis" vert="horz" wrap="square" anchor="ctr" anchorCtr="1"/>
+          <a:lstStyle/>
+          <a:p>
+            <a:pPr>
+              <a:defRPr sz="900" b="0" i="0" u="none" strike="noStrike" kern="1200" baseline="0">
+                <a:solidFill>
+                  <a:schemeClr val="tx1">
+                    <a:lumMod val="65000"/>
+                    <a:lumOff val="35000"/>
+                  </a:schemeClr>
+                </a:solidFill>
+                <a:latin typeface="+mn-lt"/>
+                <a:ea typeface="+mn-ea"/>
+                <a:cs typeface="+mn-cs"/>
+              </a:defRPr>
+            </a:pPr>
+            <a:endParaRPr lang="en-US"/>
+          </a:p>
+        </c:txPr>
+        <c:crossAx val="466398664"/>
+        <c:crosses val="autoZero"/>
+        <c:crossBetween val="midCat"/>
+      </c:valAx>
+      <c:valAx>
+        <c:axId val="466398664"/>
+        <c:scaling>
+          <c:logBase val="10"/>
+          <c:orientation val="minMax"/>
+        </c:scaling>
+        <c:delete val="0"/>
+        <c:axPos val="l"/>
+        <c:majorGridlines>
+          <c:spPr>
+            <a:ln w="9525" cap="flat" cmpd="sng" algn="ctr">
+              <a:solidFill>
+                <a:schemeClr val="tx1">
+                  <a:lumMod val="15000"/>
+                  <a:lumOff val="85000"/>
+                </a:schemeClr>
+              </a:solidFill>
+              <a:round/>
+            </a:ln>
+            <a:effectLst/>
+          </c:spPr>
+        </c:majorGridlines>
+        <c:title>
+          <c:tx>
+            <c:rich>
+              <a:bodyPr rot="-5400000" spcFirstLastPara="1" vertOverflow="ellipsis" vert="horz" wrap="square" anchor="ctr" anchorCtr="1"/>
+              <a:lstStyle/>
+              <a:p>
+                <a:pPr>
+                  <a:defRPr sz="1000" b="0" i="0" u="none" strike="noStrike" kern="1200" baseline="0">
+                    <a:solidFill>
+                      <a:schemeClr val="tx1">
+                        <a:lumMod val="65000"/>
+                        <a:lumOff val="35000"/>
+                      </a:schemeClr>
+                    </a:solidFill>
+                    <a:latin typeface="+mn-lt"/>
+                    <a:ea typeface="+mn-ea"/>
+                    <a:cs typeface="+mn-cs"/>
+                  </a:defRPr>
+                </a:pPr>
+                <a:r>
+                  <a:rPr lang="en-US"/>
+                  <a:t>Total</a:t>
+                </a:r>
+                <a:r>
+                  <a:rPr lang="en-US" baseline="0"/>
+                  <a:t> runtime (s)</a:t>
+                </a:r>
+                <a:endParaRPr lang="en-US"/>
+              </a:p>
+            </c:rich>
+          </c:tx>
+          <c:overlay val="0"/>
+          <c:spPr>
+            <a:noFill/>
+            <a:ln>
+              <a:noFill/>
+            </a:ln>
+            <a:effectLst/>
+          </c:spPr>
+          <c:txPr>
+            <a:bodyPr rot="-5400000" spcFirstLastPara="1" vertOverflow="ellipsis" vert="horz" wrap="square" anchor="ctr" anchorCtr="1"/>
+            <a:lstStyle/>
+            <a:p>
+              <a:pPr>
+                <a:defRPr sz="1000" b="0" i="0" u="none" strike="noStrike" kern="1200" baseline="0">
+                  <a:solidFill>
+                    <a:schemeClr val="tx1">
+                      <a:lumMod val="65000"/>
+                      <a:lumOff val="35000"/>
+                    </a:schemeClr>
+                  </a:solidFill>
+                  <a:latin typeface="+mn-lt"/>
+                  <a:ea typeface="+mn-ea"/>
+                  <a:cs typeface="+mn-cs"/>
+                </a:defRPr>
+              </a:pPr>
+              <a:endParaRPr lang="en-US"/>
+            </a:p>
+          </c:txPr>
+        </c:title>
+        <c:numFmt formatCode="0.00E+00" sourceLinked="1"/>
+        <c:majorTickMark val="none"/>
+        <c:minorTickMark val="none"/>
+        <c:tickLblPos val="nextTo"/>
+        <c:spPr>
+          <a:noFill/>
+          <a:ln w="9525" cap="flat" cmpd="sng" algn="ctr">
+            <a:solidFill>
+              <a:schemeClr val="tx1">
+                <a:lumMod val="25000"/>
+                <a:lumOff val="75000"/>
+              </a:schemeClr>
+            </a:solidFill>
+            <a:round/>
+          </a:ln>
+          <a:effectLst/>
+        </c:spPr>
+        <c:txPr>
+          <a:bodyPr rot="-60000000" spcFirstLastPara="1" vertOverflow="ellipsis" vert="horz" wrap="square" anchor="ctr" anchorCtr="1"/>
+          <a:lstStyle/>
+          <a:p>
+            <a:pPr>
+              <a:defRPr sz="900" b="0" i="0" u="none" strike="noStrike" kern="1200" baseline="0">
+                <a:solidFill>
+                  <a:schemeClr val="tx1">
+                    <a:lumMod val="65000"/>
+                    <a:lumOff val="35000"/>
+                  </a:schemeClr>
+                </a:solidFill>
+                <a:latin typeface="+mn-lt"/>
+                <a:ea typeface="+mn-ea"/>
+                <a:cs typeface="+mn-cs"/>
+              </a:defRPr>
+            </a:pPr>
+            <a:endParaRPr lang="en-US"/>
+          </a:p>
+        </c:txPr>
+        <c:crossAx val="466396696"/>
+        <c:crosses val="autoZero"/>
+        <c:crossBetween val="midCat"/>
+      </c:valAx>
+      <c:spPr>
+        <a:noFill/>
+        <a:ln>
+          <a:noFill/>
+        </a:ln>
+        <a:effectLst/>
+      </c:spPr>
+    </c:plotArea>
+    <c:legend>
+      <c:legendPos val="b"/>
+      <c:overlay val="0"/>
+      <c:spPr>
+        <a:noFill/>
+        <a:ln>
+          <a:noFill/>
+        </a:ln>
+        <a:effectLst/>
+      </c:spPr>
+      <c:txPr>
+        <a:bodyPr rot="0" spcFirstLastPara="1" vertOverflow="ellipsis" vert="horz" wrap="square" anchor="ctr" anchorCtr="1"/>
+        <a:lstStyle/>
+        <a:p>
+          <a:pPr>
+            <a:defRPr sz="900" b="0" i="0" u="none" strike="noStrike" kern="1200" baseline="0">
+              <a:solidFill>
+                <a:schemeClr val="tx1">
+                  <a:lumMod val="65000"/>
+                  <a:lumOff val="35000"/>
+                </a:schemeClr>
+              </a:solidFill>
+              <a:latin typeface="+mn-lt"/>
+              <a:ea typeface="+mn-ea"/>
+              <a:cs typeface="+mn-cs"/>
+            </a:defRPr>
+          </a:pPr>
+          <a:endParaRPr lang="en-US"/>
+        </a:p>
+      </c:txPr>
+    </c:legend>
+    <c:plotVisOnly val="1"/>
+    <c:dispBlanksAs val="gap"/>
+    <c:extLst>
+      <c:ext xmlns:c16r3="http://schemas.microsoft.com/office/drawing/2017/03/chart" uri="{56B9EC1D-385E-4148-901F-78D8002777C0}">
+        <c16r3:dataDisplayOptions16>
+          <c16r3:dispNaAsBlank val="1"/>
+        </c16r3:dataDisplayOptions16>
+      </c:ext>
+    </c:extLst>
+    <c:showDLblsOverMax val="0"/>
+  </c:chart>
+  <c:spPr>
+    <a:solidFill>
+      <a:schemeClr val="bg1"/>
+    </a:solidFill>
+    <a:ln w="9525" cap="flat" cmpd="sng" algn="ctr">
+      <a:solidFill>
+        <a:schemeClr val="tx1">
+          <a:lumMod val="15000"/>
+          <a:lumOff val="85000"/>
+        </a:schemeClr>
+      </a:solidFill>
+      <a:round/>
+    </a:ln>
+    <a:effectLst/>
+  </c:spPr>
+  <c:txPr>
+    <a:bodyPr/>
+    <a:lstStyle/>
+    <a:p>
+      <a:pPr>
+        <a:defRPr/>
+      </a:pPr>
+      <a:endParaRPr lang="en-US"/>
+    </a:p>
+  </c:txPr>
+  <c:externalData r:id="rId3">
+    <c:autoUpdate val="0"/>
+  </c:externalData>
+</c:chartSpace>
+</file>
+
+<file path=word/charts/chart6.xml><?xml version="1.0" encoding="utf-8"?>
+<c:chartSpace xmlns:c="http://schemas.openxmlformats.org/drawingml/2006/chart" xmlns:a="http://schemas.openxmlformats.org/drawingml/2006/main" xmlns:r="http://schemas.openxmlformats.org/officeDocument/2006/relationships" xmlns:c16r2="http://schemas.microsoft.com/office/drawing/2015/06/chart">
+  <c:date1904 val="0"/>
+  <c:lang val="en-US"/>
+  <c:roundedCorners val="0"/>
+  <mc:AlternateContent xmlns:mc="http://schemas.openxmlformats.org/markup-compatibility/2006">
+    <mc:Choice xmlns:c14="http://schemas.microsoft.com/office/drawing/2007/8/2/chart" Requires="c14">
+      <c14:style val="102"/>
+    </mc:Choice>
+    <mc:Fallback>
+      <c:style val="2"/>
+    </mc:Fallback>
+  </mc:AlternateContent>
+  <c:chart>
+    <c:title>
+      <c:tx>
+        <c:rich>
+          <a:bodyPr rot="0" spcFirstLastPara="1" vertOverflow="ellipsis" vert="horz" wrap="square" anchor="ctr" anchorCtr="1"/>
+          <a:lstStyle/>
+          <a:p>
+            <a:pPr>
+              <a:defRPr sz="1400" b="0" i="0" u="none" strike="noStrike" kern="1200" spc="0" baseline="0">
+                <a:solidFill>
+                  <a:schemeClr val="tx1">
+                    <a:lumMod val="65000"/>
+                    <a:lumOff val="35000"/>
+                  </a:schemeClr>
+                </a:solidFill>
+                <a:latin typeface="+mn-lt"/>
+                <a:ea typeface="+mn-ea"/>
+                <a:cs typeface="+mn-cs"/>
+              </a:defRPr>
+            </a:pPr>
+            <a:r>
+              <a:rPr lang="en-US"/>
+              <a:t>Tabu Search vs. Dynamic Programming Efficiency (Logarithmic)</a:t>
+            </a:r>
+          </a:p>
+        </c:rich>
+      </c:tx>
+      <c:overlay val="0"/>
+      <c:spPr>
+        <a:noFill/>
+        <a:ln>
+          <a:noFill/>
+        </a:ln>
+        <a:effectLst/>
+      </c:spPr>
+      <c:txPr>
+        <a:bodyPr rot="0" spcFirstLastPara="1" vertOverflow="ellipsis" vert="horz" wrap="square" anchor="ctr" anchorCtr="1"/>
+        <a:lstStyle/>
+        <a:p>
+          <a:pPr>
+            <a:defRPr sz="1400" b="0" i="0" u="none" strike="noStrike" kern="1200" spc="0" baseline="0">
+              <a:solidFill>
+                <a:schemeClr val="tx1">
+                  <a:lumMod val="65000"/>
+                  <a:lumOff val="35000"/>
+                </a:schemeClr>
+              </a:solidFill>
+              <a:latin typeface="+mn-lt"/>
+              <a:ea typeface="+mn-ea"/>
+              <a:cs typeface="+mn-cs"/>
+            </a:defRPr>
+          </a:pPr>
+          <a:endParaRPr lang="en-US"/>
+        </a:p>
+      </c:txPr>
+    </c:title>
+    <c:autoTitleDeleted val="0"/>
+    <c:plotArea>
+      <c:layout/>
+      <c:scatterChart>
+        <c:scatterStyle val="smoothMarker"/>
+        <c:varyColors val="0"/>
+        <c:ser>
+          <c:idx val="0"/>
+          <c:order val="0"/>
+          <c:tx>
+            <c:strRef>
+              <c:f>DATA!$H$34</c:f>
+              <c:strCache>
+                <c:ptCount val="1"/>
+                <c:pt idx="0">
+                  <c:v>Tabu</c:v>
+                </c:pt>
+              </c:strCache>
+            </c:strRef>
+          </c:tx>
+          <c:spPr>
+            <a:ln w="19050" cap="rnd">
+              <a:solidFill>
+                <a:schemeClr val="accent1"/>
+              </a:solidFill>
+              <a:round/>
+            </a:ln>
+            <a:effectLst/>
+          </c:spPr>
+          <c:marker>
+            <c:symbol val="none"/>
+          </c:marker>
+          <c:xVal>
+            <c:numRef>
+              <c:f>DATA!$G$35:$G$41</c:f>
+              <c:numCache>
+                <c:formatCode>General</c:formatCode>
+                <c:ptCount val="7"/>
+                <c:pt idx="0">
+                  <c:v>4</c:v>
+                </c:pt>
+                <c:pt idx="1">
+                  <c:v>5</c:v>
+                </c:pt>
+                <c:pt idx="2">
+                  <c:v>6</c:v>
+                </c:pt>
+                <c:pt idx="3">
+                  <c:v>7</c:v>
+                </c:pt>
+                <c:pt idx="4">
+                  <c:v>8</c:v>
+                </c:pt>
+                <c:pt idx="5">
+                  <c:v>9</c:v>
+                </c:pt>
+                <c:pt idx="6">
+                  <c:v>10</c:v>
+                </c:pt>
+              </c:numCache>
+            </c:numRef>
+          </c:xVal>
+          <c:yVal>
+            <c:numRef>
+              <c:f>DATA!$H$35:$H$41</c:f>
+              <c:numCache>
+                <c:formatCode>0.00E+00</c:formatCode>
+                <c:ptCount val="7"/>
+                <c:pt idx="0">
+                  <c:v>8.2999999999999998E-5</c:v>
+                </c:pt>
+                <c:pt idx="1">
+                  <c:v>2.2599999999999999E-4</c:v>
+                </c:pt>
+                <c:pt idx="2">
+                  <c:v>1.2799999999999999E-4</c:v>
+                </c:pt>
+                <c:pt idx="3">
+                  <c:v>8.2299999999999995E-5</c:v>
+                </c:pt>
+                <c:pt idx="4">
+                  <c:v>2.4600000000000002E-4</c:v>
+                </c:pt>
+                <c:pt idx="5">
+                  <c:v>5.24E-5</c:v>
+                </c:pt>
+                <c:pt idx="6">
+                  <c:v>5.9899999999999999E-5</c:v>
+                </c:pt>
+              </c:numCache>
+            </c:numRef>
+          </c:yVal>
+          <c:smooth val="1"/>
+          <c:extLst>
+            <c:ext xmlns:c16="http://schemas.microsoft.com/office/drawing/2014/chart" uri="{C3380CC4-5D6E-409C-BE32-E72D297353CC}">
+              <c16:uniqueId val="{00000000-3188-4485-8763-84E0A4092CD0}"/>
+            </c:ext>
+          </c:extLst>
+        </c:ser>
+        <c:ser>
+          <c:idx val="1"/>
+          <c:order val="1"/>
+          <c:tx>
+            <c:strRef>
+              <c:f>DATA!$I$34</c:f>
+              <c:strCache>
+                <c:ptCount val="1"/>
+                <c:pt idx="0">
+                  <c:v>Dynamic Programming</c:v>
+                </c:pt>
+              </c:strCache>
+            </c:strRef>
+          </c:tx>
+          <c:spPr>
+            <a:ln w="19050" cap="rnd">
+              <a:solidFill>
+                <a:schemeClr val="accent2"/>
+              </a:solidFill>
+              <a:round/>
+            </a:ln>
+            <a:effectLst/>
+          </c:spPr>
+          <c:marker>
+            <c:symbol val="none"/>
+          </c:marker>
+          <c:xVal>
+            <c:numRef>
+              <c:f>DATA!$G$35:$G$41</c:f>
+              <c:numCache>
+                <c:formatCode>General</c:formatCode>
+                <c:ptCount val="7"/>
+                <c:pt idx="0">
+                  <c:v>4</c:v>
+                </c:pt>
+                <c:pt idx="1">
+                  <c:v>5</c:v>
+                </c:pt>
+                <c:pt idx="2">
+                  <c:v>6</c:v>
+                </c:pt>
+                <c:pt idx="3">
+                  <c:v>7</c:v>
+                </c:pt>
+                <c:pt idx="4">
+                  <c:v>8</c:v>
+                </c:pt>
+                <c:pt idx="5">
+                  <c:v>9</c:v>
+                </c:pt>
+                <c:pt idx="6">
+                  <c:v>10</c:v>
+                </c:pt>
+              </c:numCache>
+            </c:numRef>
+          </c:xVal>
+          <c:yVal>
+            <c:numRef>
+              <c:f>DATA!$I$35:$I$41</c:f>
+              <c:numCache>
+                <c:formatCode>0.00E+00</c:formatCode>
+                <c:ptCount val="7"/>
+                <c:pt idx="0">
+                  <c:v>2.1699999999999999E-5</c:v>
+                </c:pt>
+                <c:pt idx="1">
+                  <c:v>1.8600000000000001E-5</c:v>
+                </c:pt>
+                <c:pt idx="2">
+                  <c:v>2.8399999999999999E-5</c:v>
+                </c:pt>
+                <c:pt idx="3" formatCode="General">
+                  <c:v>1.63E-4</c:v>
+                </c:pt>
+                <c:pt idx="4" formatCode="General">
+                  <c:v>9.7999999999999997E-4</c:v>
+                </c:pt>
+                <c:pt idx="5" formatCode="General">
+                  <c:v>0.01</c:v>
+                </c:pt>
+                <c:pt idx="6" formatCode="General">
+                  <c:v>8.2900000000000001E-2</c:v>
+                </c:pt>
+              </c:numCache>
+            </c:numRef>
+          </c:yVal>
+          <c:smooth val="1"/>
+          <c:extLst>
+            <c:ext xmlns:c16="http://schemas.microsoft.com/office/drawing/2014/chart" uri="{C3380CC4-5D6E-409C-BE32-E72D297353CC}">
+              <c16:uniqueId val="{00000001-3188-4485-8763-84E0A4092CD0}"/>
+            </c:ext>
+          </c:extLst>
+        </c:ser>
+        <c:dLbls>
+          <c:showLegendKey val="0"/>
+          <c:showVal val="0"/>
+          <c:showCatName val="0"/>
+          <c:showSerName val="0"/>
+          <c:showPercent val="0"/>
+          <c:showBubbleSize val="0"/>
+        </c:dLbls>
+        <c:axId val="664693088"/>
+        <c:axId val="664690792"/>
+      </c:scatterChart>
+      <c:valAx>
+        <c:axId val="664693088"/>
+        <c:scaling>
+          <c:orientation val="minMax"/>
+          <c:max val="10"/>
+          <c:min val="4"/>
+        </c:scaling>
+        <c:delete val="0"/>
+        <c:axPos val="b"/>
+        <c:majorGridlines>
+          <c:spPr>
+            <a:ln w="9525" cap="flat" cmpd="sng" algn="ctr">
+              <a:solidFill>
+                <a:schemeClr val="tx1">
+                  <a:lumMod val="15000"/>
+                  <a:lumOff val="85000"/>
+                </a:schemeClr>
+              </a:solidFill>
+              <a:round/>
+            </a:ln>
+            <a:effectLst/>
+          </c:spPr>
+        </c:majorGridlines>
+        <c:numFmt formatCode="General" sourceLinked="1"/>
+        <c:majorTickMark val="none"/>
+        <c:minorTickMark val="none"/>
+        <c:tickLblPos val="low"/>
+        <c:spPr>
+          <a:noFill/>
+          <a:ln w="9525" cap="flat" cmpd="sng" algn="ctr">
+            <a:solidFill>
+              <a:schemeClr val="tx1">
+                <a:lumMod val="25000"/>
+                <a:lumOff val="75000"/>
+              </a:schemeClr>
+            </a:solidFill>
+            <a:round/>
+          </a:ln>
+          <a:effectLst/>
+        </c:spPr>
+        <c:txPr>
+          <a:bodyPr rot="-60000000" spcFirstLastPara="1" vertOverflow="ellipsis" vert="horz" wrap="square" anchor="ctr" anchorCtr="1"/>
+          <a:lstStyle/>
+          <a:p>
+            <a:pPr>
+              <a:defRPr sz="900" b="0" i="0" u="none" strike="noStrike" kern="1200" baseline="0">
+                <a:solidFill>
+                  <a:schemeClr val="tx1">
+                    <a:lumMod val="65000"/>
+                    <a:lumOff val="35000"/>
+                  </a:schemeClr>
+                </a:solidFill>
+                <a:latin typeface="+mn-lt"/>
+                <a:ea typeface="+mn-ea"/>
+                <a:cs typeface="+mn-cs"/>
+              </a:defRPr>
+            </a:pPr>
+            <a:endParaRPr lang="en-US"/>
+          </a:p>
+        </c:txPr>
+        <c:crossAx val="664690792"/>
+        <c:crosses val="autoZero"/>
+        <c:crossBetween val="midCat"/>
+      </c:valAx>
+      <c:valAx>
+        <c:axId val="664690792"/>
+        <c:scaling>
+          <c:logBase val="10"/>
+          <c:orientation val="minMax"/>
+        </c:scaling>
+        <c:delete val="0"/>
+        <c:axPos val="l"/>
+        <c:majorGridlines>
+          <c:spPr>
+            <a:ln w="9525" cap="flat" cmpd="sng" algn="ctr">
+              <a:solidFill>
+                <a:schemeClr val="tx1">
+                  <a:lumMod val="15000"/>
+                  <a:lumOff val="85000"/>
+                </a:schemeClr>
+              </a:solidFill>
+              <a:round/>
+            </a:ln>
+            <a:effectLst/>
+          </c:spPr>
+        </c:majorGridlines>
+        <c:numFmt formatCode="0.00E+00" sourceLinked="1"/>
+        <c:majorTickMark val="none"/>
+        <c:minorTickMark val="none"/>
+        <c:tickLblPos val="nextTo"/>
+        <c:spPr>
+          <a:noFill/>
+          <a:ln w="9525" cap="flat" cmpd="sng" algn="ctr">
+            <a:solidFill>
+              <a:schemeClr val="tx1">
+                <a:lumMod val="25000"/>
+                <a:lumOff val="75000"/>
+              </a:schemeClr>
+            </a:solidFill>
+            <a:round/>
+          </a:ln>
+          <a:effectLst/>
+        </c:spPr>
+        <c:txPr>
+          <a:bodyPr rot="-60000000" spcFirstLastPara="1" vertOverflow="ellipsis" vert="horz" wrap="square" anchor="ctr" anchorCtr="1"/>
+          <a:lstStyle/>
+          <a:p>
+            <a:pPr>
+              <a:defRPr sz="900" b="0" i="0" u="none" strike="noStrike" kern="1200" baseline="0">
+                <a:solidFill>
+                  <a:schemeClr val="tx1">
+                    <a:lumMod val="65000"/>
+                    <a:lumOff val="35000"/>
+                  </a:schemeClr>
+                </a:solidFill>
+                <a:latin typeface="+mn-lt"/>
+                <a:ea typeface="+mn-ea"/>
+                <a:cs typeface="+mn-cs"/>
+              </a:defRPr>
+            </a:pPr>
+            <a:endParaRPr lang="en-US"/>
+          </a:p>
+        </c:txPr>
+        <c:crossAx val="664693088"/>
+        <c:crosses val="autoZero"/>
+        <c:crossBetween val="midCat"/>
+      </c:valAx>
+      <c:spPr>
+        <a:noFill/>
+        <a:ln>
+          <a:noFill/>
+        </a:ln>
+        <a:effectLst/>
+      </c:spPr>
+    </c:plotArea>
+    <c:legend>
+      <c:legendPos val="b"/>
+      <c:overlay val="0"/>
+      <c:spPr>
+        <a:noFill/>
+        <a:ln>
+          <a:noFill/>
+        </a:ln>
+        <a:effectLst/>
+      </c:spPr>
+      <c:txPr>
+        <a:bodyPr rot="0" spcFirstLastPara="1" vertOverflow="ellipsis" vert="horz" wrap="square" anchor="ctr" anchorCtr="1"/>
+        <a:lstStyle/>
+        <a:p>
+          <a:pPr>
+            <a:defRPr sz="900" b="0" i="0" u="none" strike="noStrike" kern="1200" baseline="0">
+              <a:solidFill>
+                <a:schemeClr val="tx1">
+                  <a:lumMod val="65000"/>
+                  <a:lumOff val="35000"/>
+                </a:schemeClr>
+              </a:solidFill>
+              <a:latin typeface="+mn-lt"/>
+              <a:ea typeface="+mn-ea"/>
+              <a:cs typeface="+mn-cs"/>
+            </a:defRPr>
+          </a:pPr>
+          <a:endParaRPr lang="en-US"/>
+        </a:p>
+      </c:txPr>
+    </c:legend>
+    <c:plotVisOnly val="1"/>
+    <c:dispBlanksAs val="gap"/>
+    <c:extLst>
+      <c:ext xmlns:c16r3="http://schemas.microsoft.com/office/drawing/2017/03/chart" uri="{56B9EC1D-385E-4148-901F-78D8002777C0}">
+        <c16r3:dataDisplayOptions16>
+          <c16r3:dispNaAsBlank val="1"/>
+        </c16r3:dataDisplayOptions16>
+      </c:ext>
+    </c:extLst>
+    <c:showDLblsOverMax val="0"/>
+  </c:chart>
+  <c:spPr>
+    <a:solidFill>
+      <a:schemeClr val="bg1"/>
+    </a:solidFill>
+    <a:ln w="9525" cap="flat" cmpd="sng" algn="ctr">
+      <a:solidFill>
+        <a:schemeClr val="tx1">
+          <a:lumMod val="15000"/>
+          <a:lumOff val="85000"/>
+        </a:schemeClr>
+      </a:solidFill>
+      <a:round/>
+    </a:ln>
+    <a:effectLst/>
+  </c:spPr>
+  <c:txPr>
+    <a:bodyPr/>
+    <a:lstStyle/>
+    <a:p>
+      <a:pPr>
+        <a:defRPr/>
+      </a:pPr>
+      <a:endParaRPr lang="en-US"/>
+    </a:p>
+  </c:txPr>
+  <c:externalData r:id="rId3">
+    <c:autoUpdate val="0"/>
+  </c:externalData>
+</c:chartSpace>
+</file>
+
 <file path=word/charts/colors1.xml><?xml version="1.0" encoding="utf-8"?>
 <cs:colorStyle xmlns:cs="http://schemas.microsoft.com/office/drawing/2012/chartStyle" xmlns:a="http://schemas.openxmlformats.org/drawingml/2006/main" meth="cycle" id="10">
   <a:schemeClr val="accent1"/>
@@ -3782,6 +5975,126 @@
 </cs:colorStyle>
 </file>
 
+<file path=word/charts/colors4.xml><?xml version="1.0" encoding="utf-8"?>
+<cs:colorStyle xmlns:cs="http://schemas.microsoft.com/office/drawing/2012/chartStyle" xmlns:a="http://schemas.openxmlformats.org/drawingml/2006/main" meth="cycle" id="10">
+  <a:schemeClr val="accent1"/>
+  <a:schemeClr val="accent2"/>
+  <a:schemeClr val="accent3"/>
+  <a:schemeClr val="accent4"/>
+  <a:schemeClr val="accent5"/>
+  <a:schemeClr val="accent6"/>
+  <cs:variation/>
+  <cs:variation>
+    <a:lumMod val="60000"/>
+  </cs:variation>
+  <cs:variation>
+    <a:lumMod val="80000"/>
+    <a:lumOff val="20000"/>
+  </cs:variation>
+  <cs:variation>
+    <a:lumMod val="80000"/>
+  </cs:variation>
+  <cs:variation>
+    <a:lumMod val="60000"/>
+    <a:lumOff val="40000"/>
+  </cs:variation>
+  <cs:variation>
+    <a:lumMod val="50000"/>
+  </cs:variation>
+  <cs:variation>
+    <a:lumMod val="70000"/>
+    <a:lumOff val="30000"/>
+  </cs:variation>
+  <cs:variation>
+    <a:lumMod val="70000"/>
+  </cs:variation>
+  <cs:variation>
+    <a:lumMod val="50000"/>
+    <a:lumOff val="50000"/>
+  </cs:variation>
+</cs:colorStyle>
+</file>
+
+<file path=word/charts/colors5.xml><?xml version="1.0" encoding="utf-8"?>
+<cs:colorStyle xmlns:cs="http://schemas.microsoft.com/office/drawing/2012/chartStyle" xmlns:a="http://schemas.openxmlformats.org/drawingml/2006/main" meth="cycle" id="10">
+  <a:schemeClr val="accent1"/>
+  <a:schemeClr val="accent2"/>
+  <a:schemeClr val="accent3"/>
+  <a:schemeClr val="accent4"/>
+  <a:schemeClr val="accent5"/>
+  <a:schemeClr val="accent6"/>
+  <cs:variation/>
+  <cs:variation>
+    <a:lumMod val="60000"/>
+  </cs:variation>
+  <cs:variation>
+    <a:lumMod val="80000"/>
+    <a:lumOff val="20000"/>
+  </cs:variation>
+  <cs:variation>
+    <a:lumMod val="80000"/>
+  </cs:variation>
+  <cs:variation>
+    <a:lumMod val="60000"/>
+    <a:lumOff val="40000"/>
+  </cs:variation>
+  <cs:variation>
+    <a:lumMod val="50000"/>
+  </cs:variation>
+  <cs:variation>
+    <a:lumMod val="70000"/>
+    <a:lumOff val="30000"/>
+  </cs:variation>
+  <cs:variation>
+    <a:lumMod val="70000"/>
+  </cs:variation>
+  <cs:variation>
+    <a:lumMod val="50000"/>
+    <a:lumOff val="50000"/>
+  </cs:variation>
+</cs:colorStyle>
+</file>
+
+<file path=word/charts/colors6.xml><?xml version="1.0" encoding="utf-8"?>
+<cs:colorStyle xmlns:cs="http://schemas.microsoft.com/office/drawing/2012/chartStyle" xmlns:a="http://schemas.openxmlformats.org/drawingml/2006/main" meth="cycle" id="10">
+  <a:schemeClr val="accent1"/>
+  <a:schemeClr val="accent2"/>
+  <a:schemeClr val="accent3"/>
+  <a:schemeClr val="accent4"/>
+  <a:schemeClr val="accent5"/>
+  <a:schemeClr val="accent6"/>
+  <cs:variation/>
+  <cs:variation>
+    <a:lumMod val="60000"/>
+  </cs:variation>
+  <cs:variation>
+    <a:lumMod val="80000"/>
+    <a:lumOff val="20000"/>
+  </cs:variation>
+  <cs:variation>
+    <a:lumMod val="80000"/>
+  </cs:variation>
+  <cs:variation>
+    <a:lumMod val="60000"/>
+    <a:lumOff val="40000"/>
+  </cs:variation>
+  <cs:variation>
+    <a:lumMod val="50000"/>
+  </cs:variation>
+  <cs:variation>
+    <a:lumMod val="70000"/>
+    <a:lumOff val="30000"/>
+  </cs:variation>
+  <cs:variation>
+    <a:lumMod val="70000"/>
+  </cs:variation>
+  <cs:variation>
+    <a:lumMod val="50000"/>
+    <a:lumOff val="50000"/>
+  </cs:variation>
+</cs:colorStyle>
+</file>
+
 <file path=word/charts/style1.xml><?xml version="1.0" encoding="utf-8"?>
 <cs:chartStyle xmlns:cs="http://schemas.microsoft.com/office/drawing/2012/chartStyle" xmlns:a="http://schemas.openxmlformats.org/drawingml/2006/main" id="240">
   <cs:axisTitle>
@@ -4815,6 +7128,1554 @@
 </file>
 
 <file path=word/charts/style3.xml><?xml version="1.0" encoding="utf-8"?>
+<cs:chartStyle xmlns:cs="http://schemas.microsoft.com/office/drawing/2012/chartStyle" xmlns:a="http://schemas.openxmlformats.org/drawingml/2006/main" id="240">
+  <cs:axisTitle>
+    <cs:lnRef idx="0"/>
+    <cs:fillRef idx="0"/>
+    <cs:effectRef idx="0"/>
+    <cs:fontRef idx="minor">
+      <a:schemeClr val="tx1">
+        <a:lumMod val="65000"/>
+        <a:lumOff val="35000"/>
+      </a:schemeClr>
+    </cs:fontRef>
+    <cs:defRPr sz="1000" kern="1200"/>
+  </cs:axisTitle>
+  <cs:categoryAxis>
+    <cs:lnRef idx="0"/>
+    <cs:fillRef idx="0"/>
+    <cs:effectRef idx="0"/>
+    <cs:fontRef idx="minor">
+      <a:schemeClr val="tx1">
+        <a:lumMod val="65000"/>
+        <a:lumOff val="35000"/>
+      </a:schemeClr>
+    </cs:fontRef>
+    <cs:spPr>
+      <a:ln w="9525" cap="flat" cmpd="sng" algn="ctr">
+        <a:solidFill>
+          <a:schemeClr val="tx1">
+            <a:lumMod val="25000"/>
+            <a:lumOff val="75000"/>
+          </a:schemeClr>
+        </a:solidFill>
+        <a:round/>
+      </a:ln>
+    </cs:spPr>
+    <cs:defRPr sz="900" kern="1200"/>
+  </cs:categoryAxis>
+  <cs:chartArea mods="allowNoFillOverride allowNoLineOverride">
+    <cs:lnRef idx="0"/>
+    <cs:fillRef idx="0"/>
+    <cs:effectRef idx="0"/>
+    <cs:fontRef idx="minor">
+      <a:schemeClr val="tx1"/>
+    </cs:fontRef>
+    <cs:spPr>
+      <a:solidFill>
+        <a:schemeClr val="bg1"/>
+      </a:solidFill>
+      <a:ln w="9525" cap="flat" cmpd="sng" algn="ctr">
+        <a:solidFill>
+          <a:schemeClr val="tx1">
+            <a:lumMod val="15000"/>
+            <a:lumOff val="85000"/>
+          </a:schemeClr>
+        </a:solidFill>
+        <a:round/>
+      </a:ln>
+    </cs:spPr>
+    <cs:defRPr sz="1000" kern="1200"/>
+  </cs:chartArea>
+  <cs:dataLabel>
+    <cs:lnRef idx="0"/>
+    <cs:fillRef idx="0"/>
+    <cs:effectRef idx="0"/>
+    <cs:fontRef idx="minor">
+      <a:schemeClr val="tx1">
+        <a:lumMod val="75000"/>
+        <a:lumOff val="25000"/>
+      </a:schemeClr>
+    </cs:fontRef>
+    <cs:defRPr sz="900" kern="1200"/>
+  </cs:dataLabel>
+  <cs:dataLabelCallout>
+    <cs:lnRef idx="0"/>
+    <cs:fillRef idx="0"/>
+    <cs:effectRef idx="0"/>
+    <cs:fontRef idx="minor">
+      <a:schemeClr val="dk1">
+        <a:lumMod val="65000"/>
+        <a:lumOff val="35000"/>
+      </a:schemeClr>
+    </cs:fontRef>
+    <cs:spPr>
+      <a:solidFill>
+        <a:schemeClr val="lt1"/>
+      </a:solidFill>
+      <a:ln>
+        <a:solidFill>
+          <a:schemeClr val="dk1">
+            <a:lumMod val="25000"/>
+            <a:lumOff val="75000"/>
+          </a:schemeClr>
+        </a:solidFill>
+      </a:ln>
+    </cs:spPr>
+    <cs:defRPr sz="900" kern="1200"/>
+    <cs:bodyPr rot="0" spcFirstLastPara="1" vertOverflow="clip" horzOverflow="clip" vert="horz" wrap="square" lIns="36576" tIns="18288" rIns="36576" bIns="18288" anchor="ctr" anchorCtr="1">
+      <a:spAutoFit/>
+    </cs:bodyPr>
+  </cs:dataLabelCallout>
+  <cs:dataPoint>
+    <cs:lnRef idx="0"/>
+    <cs:fillRef idx="1">
+      <cs:styleClr val="auto"/>
+    </cs:fillRef>
+    <cs:effectRef idx="0"/>
+    <cs:fontRef idx="minor">
+      <a:schemeClr val="tx1"/>
+    </cs:fontRef>
+  </cs:dataPoint>
+  <cs:dataPoint3D>
+    <cs:lnRef idx="0"/>
+    <cs:fillRef idx="1">
+      <cs:styleClr val="auto"/>
+    </cs:fillRef>
+    <cs:effectRef idx="0"/>
+    <cs:fontRef idx="minor">
+      <a:schemeClr val="tx1"/>
+    </cs:fontRef>
+  </cs:dataPoint3D>
+  <cs:dataPointLine>
+    <cs:lnRef idx="0">
+      <cs:styleClr val="auto"/>
+    </cs:lnRef>
+    <cs:fillRef idx="1"/>
+    <cs:effectRef idx="0"/>
+    <cs:fontRef idx="minor">
+      <a:schemeClr val="tx1"/>
+    </cs:fontRef>
+    <cs:spPr>
+      <a:ln w="19050" cap="rnd">
+        <a:solidFill>
+          <a:schemeClr val="phClr"/>
+        </a:solidFill>
+        <a:round/>
+      </a:ln>
+    </cs:spPr>
+  </cs:dataPointLine>
+  <cs:dataPointMarker>
+    <cs:lnRef idx="0">
+      <cs:styleClr val="auto"/>
+    </cs:lnRef>
+    <cs:fillRef idx="1">
+      <cs:styleClr val="auto"/>
+    </cs:fillRef>
+    <cs:effectRef idx="0"/>
+    <cs:fontRef idx="minor">
+      <a:schemeClr val="tx1"/>
+    </cs:fontRef>
+    <cs:spPr>
+      <a:ln w="9525">
+        <a:solidFill>
+          <a:schemeClr val="phClr"/>
+        </a:solidFill>
+      </a:ln>
+    </cs:spPr>
+  </cs:dataPointMarker>
+  <cs:dataPointMarkerLayout symbol="circle" size="5"/>
+  <cs:dataPointWireframe>
+    <cs:lnRef idx="0">
+      <cs:styleClr val="auto"/>
+    </cs:lnRef>
+    <cs:fillRef idx="0"/>
+    <cs:effectRef idx="0"/>
+    <cs:fontRef idx="minor">
+      <a:schemeClr val="dk1"/>
+    </cs:fontRef>
+    <cs:spPr>
+      <a:ln w="9525" cap="rnd">
+        <a:solidFill>
+          <a:schemeClr val="phClr"/>
+        </a:solidFill>
+        <a:round/>
+      </a:ln>
+    </cs:spPr>
+  </cs:dataPointWireframe>
+  <cs:dataTable>
+    <cs:lnRef idx="0"/>
+    <cs:fillRef idx="0"/>
+    <cs:effectRef idx="0"/>
+    <cs:fontRef idx="minor">
+      <a:schemeClr val="tx1">
+        <a:lumMod val="65000"/>
+        <a:lumOff val="35000"/>
+      </a:schemeClr>
+    </cs:fontRef>
+    <cs:spPr>
+      <a:noFill/>
+      <a:ln w="9525" cap="flat" cmpd="sng" algn="ctr">
+        <a:solidFill>
+          <a:schemeClr val="tx1">
+            <a:lumMod val="15000"/>
+            <a:lumOff val="85000"/>
+          </a:schemeClr>
+        </a:solidFill>
+        <a:round/>
+      </a:ln>
+    </cs:spPr>
+    <cs:defRPr sz="900" kern="1200"/>
+  </cs:dataTable>
+  <cs:downBar>
+    <cs:lnRef idx="0"/>
+    <cs:fillRef idx="0"/>
+    <cs:effectRef idx="0"/>
+    <cs:fontRef idx="minor">
+      <a:schemeClr val="tx1"/>
+    </cs:fontRef>
+    <cs:spPr>
+      <a:solidFill>
+        <a:schemeClr val="dk1">
+          <a:lumMod val="75000"/>
+          <a:lumOff val="25000"/>
+        </a:schemeClr>
+      </a:solidFill>
+      <a:ln w="9525" cap="flat" cmpd="sng" algn="ctr">
+        <a:solidFill>
+          <a:schemeClr val="tx1">
+            <a:lumMod val="65000"/>
+            <a:lumOff val="35000"/>
+          </a:schemeClr>
+        </a:solidFill>
+        <a:round/>
+      </a:ln>
+    </cs:spPr>
+  </cs:downBar>
+  <cs:dropLine>
+    <cs:lnRef idx="0"/>
+    <cs:fillRef idx="0"/>
+    <cs:effectRef idx="0"/>
+    <cs:fontRef idx="minor">
+      <a:schemeClr val="tx1"/>
+    </cs:fontRef>
+    <cs:spPr>
+      <a:ln w="9525" cap="flat" cmpd="sng" algn="ctr">
+        <a:solidFill>
+          <a:schemeClr val="tx1">
+            <a:lumMod val="35000"/>
+            <a:lumOff val="65000"/>
+          </a:schemeClr>
+        </a:solidFill>
+        <a:round/>
+      </a:ln>
+    </cs:spPr>
+  </cs:dropLine>
+  <cs:errorBar>
+    <cs:lnRef idx="0"/>
+    <cs:fillRef idx="0"/>
+    <cs:effectRef idx="0"/>
+    <cs:fontRef idx="minor">
+      <a:schemeClr val="tx1"/>
+    </cs:fontRef>
+    <cs:spPr>
+      <a:ln w="9525" cap="flat" cmpd="sng" algn="ctr">
+        <a:solidFill>
+          <a:schemeClr val="tx1">
+            <a:lumMod val="65000"/>
+            <a:lumOff val="35000"/>
+          </a:schemeClr>
+        </a:solidFill>
+        <a:round/>
+      </a:ln>
+    </cs:spPr>
+  </cs:errorBar>
+  <cs:floor>
+    <cs:lnRef idx="0"/>
+    <cs:fillRef idx="0"/>
+    <cs:effectRef idx="0"/>
+    <cs:fontRef idx="minor">
+      <a:schemeClr val="tx1"/>
+    </cs:fontRef>
+    <cs:spPr>
+      <a:noFill/>
+      <a:ln>
+        <a:noFill/>
+      </a:ln>
+    </cs:spPr>
+  </cs:floor>
+  <cs:gridlineMajor>
+    <cs:lnRef idx="0"/>
+    <cs:fillRef idx="0"/>
+    <cs:effectRef idx="0"/>
+    <cs:fontRef idx="minor">
+      <a:schemeClr val="tx1"/>
+    </cs:fontRef>
+    <cs:spPr>
+      <a:ln w="9525" cap="flat" cmpd="sng" algn="ctr">
+        <a:solidFill>
+          <a:schemeClr val="tx1">
+            <a:lumMod val="15000"/>
+            <a:lumOff val="85000"/>
+          </a:schemeClr>
+        </a:solidFill>
+        <a:round/>
+      </a:ln>
+    </cs:spPr>
+  </cs:gridlineMajor>
+  <cs:gridlineMinor>
+    <cs:lnRef idx="0"/>
+    <cs:fillRef idx="0"/>
+    <cs:effectRef idx="0"/>
+    <cs:fontRef idx="minor">
+      <a:schemeClr val="tx1"/>
+    </cs:fontRef>
+    <cs:spPr>
+      <a:ln w="9525" cap="flat" cmpd="sng" algn="ctr">
+        <a:solidFill>
+          <a:schemeClr val="tx1">
+            <a:lumMod val="5000"/>
+            <a:lumOff val="95000"/>
+          </a:schemeClr>
+        </a:solidFill>
+        <a:round/>
+      </a:ln>
+    </cs:spPr>
+  </cs:gridlineMinor>
+  <cs:hiLoLine>
+    <cs:lnRef idx="0"/>
+    <cs:fillRef idx="0"/>
+    <cs:effectRef idx="0"/>
+    <cs:fontRef idx="minor">
+      <a:schemeClr val="tx1"/>
+    </cs:fontRef>
+    <cs:spPr>
+      <a:ln w="9525" cap="flat" cmpd="sng" algn="ctr">
+        <a:solidFill>
+          <a:schemeClr val="tx1">
+            <a:lumMod val="50000"/>
+            <a:lumOff val="50000"/>
+          </a:schemeClr>
+        </a:solidFill>
+        <a:round/>
+      </a:ln>
+    </cs:spPr>
+  </cs:hiLoLine>
+  <cs:leaderLine>
+    <cs:lnRef idx="0"/>
+    <cs:fillRef idx="0"/>
+    <cs:effectRef idx="0"/>
+    <cs:fontRef idx="minor">
+      <a:schemeClr val="tx1"/>
+    </cs:fontRef>
+    <cs:spPr>
+      <a:ln w="9525" cap="flat" cmpd="sng" algn="ctr">
+        <a:solidFill>
+          <a:schemeClr val="tx1">
+            <a:lumMod val="35000"/>
+            <a:lumOff val="65000"/>
+          </a:schemeClr>
+        </a:solidFill>
+        <a:round/>
+      </a:ln>
+    </cs:spPr>
+  </cs:leaderLine>
+  <cs:legend>
+    <cs:lnRef idx="0"/>
+    <cs:fillRef idx="0"/>
+    <cs:effectRef idx="0"/>
+    <cs:fontRef idx="minor">
+      <a:schemeClr val="tx1">
+        <a:lumMod val="65000"/>
+        <a:lumOff val="35000"/>
+      </a:schemeClr>
+    </cs:fontRef>
+    <cs:defRPr sz="900" kern="1200"/>
+  </cs:legend>
+  <cs:plotArea mods="allowNoFillOverride allowNoLineOverride">
+    <cs:lnRef idx="0"/>
+    <cs:fillRef idx="0"/>
+    <cs:effectRef idx="0"/>
+    <cs:fontRef idx="minor">
+      <a:schemeClr val="tx1"/>
+    </cs:fontRef>
+  </cs:plotArea>
+  <cs:plotArea3D mods="allowNoFillOverride allowNoLineOverride">
+    <cs:lnRef idx="0"/>
+    <cs:fillRef idx="0"/>
+    <cs:effectRef idx="0"/>
+    <cs:fontRef idx="minor">
+      <a:schemeClr val="tx1"/>
+    </cs:fontRef>
+  </cs:plotArea3D>
+  <cs:seriesAxis>
+    <cs:lnRef idx="0"/>
+    <cs:fillRef idx="0"/>
+    <cs:effectRef idx="0"/>
+    <cs:fontRef idx="minor">
+      <a:schemeClr val="tx1">
+        <a:lumMod val="65000"/>
+        <a:lumOff val="35000"/>
+      </a:schemeClr>
+    </cs:fontRef>
+    <cs:defRPr sz="900" kern="1200"/>
+  </cs:seriesAxis>
+  <cs:seriesLine>
+    <cs:lnRef idx="0"/>
+    <cs:fillRef idx="0"/>
+    <cs:effectRef idx="0"/>
+    <cs:fontRef idx="minor">
+      <a:schemeClr val="tx1"/>
+    </cs:fontRef>
+    <cs:spPr>
+      <a:ln w="9525" cap="flat" cmpd="sng" algn="ctr">
+        <a:solidFill>
+          <a:schemeClr val="tx1">
+            <a:lumMod val="35000"/>
+            <a:lumOff val="65000"/>
+          </a:schemeClr>
+        </a:solidFill>
+        <a:round/>
+      </a:ln>
+    </cs:spPr>
+  </cs:seriesLine>
+  <cs:title>
+    <cs:lnRef idx="0"/>
+    <cs:fillRef idx="0"/>
+    <cs:effectRef idx="0"/>
+    <cs:fontRef idx="minor">
+      <a:schemeClr val="tx1">
+        <a:lumMod val="65000"/>
+        <a:lumOff val="35000"/>
+      </a:schemeClr>
+    </cs:fontRef>
+    <cs:defRPr sz="1400" b="0" kern="1200" spc="0" baseline="0"/>
+  </cs:title>
+  <cs:trendline>
+    <cs:lnRef idx="0">
+      <cs:styleClr val="auto"/>
+    </cs:lnRef>
+    <cs:fillRef idx="0"/>
+    <cs:effectRef idx="0"/>
+    <cs:fontRef idx="minor">
+      <a:schemeClr val="tx1"/>
+    </cs:fontRef>
+    <cs:spPr>
+      <a:ln w="19050" cap="rnd">
+        <a:solidFill>
+          <a:schemeClr val="phClr"/>
+        </a:solidFill>
+        <a:prstDash val="sysDot"/>
+      </a:ln>
+    </cs:spPr>
+  </cs:trendline>
+  <cs:trendlineLabel>
+    <cs:lnRef idx="0"/>
+    <cs:fillRef idx="0"/>
+    <cs:effectRef idx="0"/>
+    <cs:fontRef idx="minor">
+      <a:schemeClr val="tx1">
+        <a:lumMod val="65000"/>
+        <a:lumOff val="35000"/>
+      </a:schemeClr>
+    </cs:fontRef>
+    <cs:defRPr sz="900" kern="1200"/>
+  </cs:trendlineLabel>
+  <cs:upBar>
+    <cs:lnRef idx="0"/>
+    <cs:fillRef idx="0"/>
+    <cs:effectRef idx="0"/>
+    <cs:fontRef idx="minor">
+      <a:schemeClr val="tx1"/>
+    </cs:fontRef>
+    <cs:spPr>
+      <a:solidFill>
+        <a:schemeClr val="lt1"/>
+      </a:solidFill>
+      <a:ln w="9525" cap="flat" cmpd="sng" algn="ctr">
+        <a:solidFill>
+          <a:schemeClr val="tx1">
+            <a:lumMod val="65000"/>
+            <a:lumOff val="35000"/>
+          </a:schemeClr>
+        </a:solidFill>
+        <a:round/>
+      </a:ln>
+    </cs:spPr>
+  </cs:upBar>
+  <cs:valueAxis>
+    <cs:lnRef idx="0"/>
+    <cs:fillRef idx="0"/>
+    <cs:effectRef idx="0"/>
+    <cs:fontRef idx="minor">
+      <a:schemeClr val="tx1">
+        <a:lumMod val="65000"/>
+        <a:lumOff val="35000"/>
+      </a:schemeClr>
+    </cs:fontRef>
+    <cs:spPr>
+      <a:ln w="9525" cap="flat" cmpd="sng" algn="ctr">
+        <a:solidFill>
+          <a:schemeClr val="tx1">
+            <a:lumMod val="25000"/>
+            <a:lumOff val="75000"/>
+          </a:schemeClr>
+        </a:solidFill>
+        <a:round/>
+      </a:ln>
+    </cs:spPr>
+    <cs:defRPr sz="900" kern="1200"/>
+  </cs:valueAxis>
+  <cs:wall>
+    <cs:lnRef idx="0"/>
+    <cs:fillRef idx="0"/>
+    <cs:effectRef idx="0"/>
+    <cs:fontRef idx="minor">
+      <a:schemeClr val="tx1"/>
+    </cs:fontRef>
+    <cs:spPr>
+      <a:noFill/>
+      <a:ln>
+        <a:noFill/>
+      </a:ln>
+    </cs:spPr>
+  </cs:wall>
+</cs:chartStyle>
+</file>
+
+<file path=word/charts/style4.xml><?xml version="1.0" encoding="utf-8"?>
+<cs:chartStyle xmlns:cs="http://schemas.microsoft.com/office/drawing/2012/chartStyle" xmlns:a="http://schemas.openxmlformats.org/drawingml/2006/main" id="240">
+  <cs:axisTitle>
+    <cs:lnRef idx="0"/>
+    <cs:fillRef idx="0"/>
+    <cs:effectRef idx="0"/>
+    <cs:fontRef idx="minor">
+      <a:schemeClr val="tx1">
+        <a:lumMod val="65000"/>
+        <a:lumOff val="35000"/>
+      </a:schemeClr>
+    </cs:fontRef>
+    <cs:defRPr sz="1000" kern="1200"/>
+  </cs:axisTitle>
+  <cs:categoryAxis>
+    <cs:lnRef idx="0"/>
+    <cs:fillRef idx="0"/>
+    <cs:effectRef idx="0"/>
+    <cs:fontRef idx="minor">
+      <a:schemeClr val="tx1">
+        <a:lumMod val="65000"/>
+        <a:lumOff val="35000"/>
+      </a:schemeClr>
+    </cs:fontRef>
+    <cs:spPr>
+      <a:ln w="9525" cap="flat" cmpd="sng" algn="ctr">
+        <a:solidFill>
+          <a:schemeClr val="tx1">
+            <a:lumMod val="25000"/>
+            <a:lumOff val="75000"/>
+          </a:schemeClr>
+        </a:solidFill>
+        <a:round/>
+      </a:ln>
+    </cs:spPr>
+    <cs:defRPr sz="900" kern="1200"/>
+  </cs:categoryAxis>
+  <cs:chartArea mods="allowNoFillOverride allowNoLineOverride">
+    <cs:lnRef idx="0"/>
+    <cs:fillRef idx="0"/>
+    <cs:effectRef idx="0"/>
+    <cs:fontRef idx="minor">
+      <a:schemeClr val="tx1"/>
+    </cs:fontRef>
+    <cs:spPr>
+      <a:solidFill>
+        <a:schemeClr val="bg1"/>
+      </a:solidFill>
+      <a:ln w="9525" cap="flat" cmpd="sng" algn="ctr">
+        <a:solidFill>
+          <a:schemeClr val="tx1">
+            <a:lumMod val="15000"/>
+            <a:lumOff val="85000"/>
+          </a:schemeClr>
+        </a:solidFill>
+        <a:round/>
+      </a:ln>
+    </cs:spPr>
+    <cs:defRPr sz="1000" kern="1200"/>
+  </cs:chartArea>
+  <cs:dataLabel>
+    <cs:lnRef idx="0"/>
+    <cs:fillRef idx="0"/>
+    <cs:effectRef idx="0"/>
+    <cs:fontRef idx="minor">
+      <a:schemeClr val="tx1">
+        <a:lumMod val="75000"/>
+        <a:lumOff val="25000"/>
+      </a:schemeClr>
+    </cs:fontRef>
+    <cs:defRPr sz="900" kern="1200"/>
+  </cs:dataLabel>
+  <cs:dataLabelCallout>
+    <cs:lnRef idx="0"/>
+    <cs:fillRef idx="0"/>
+    <cs:effectRef idx="0"/>
+    <cs:fontRef idx="minor">
+      <a:schemeClr val="dk1">
+        <a:lumMod val="65000"/>
+        <a:lumOff val="35000"/>
+      </a:schemeClr>
+    </cs:fontRef>
+    <cs:spPr>
+      <a:solidFill>
+        <a:schemeClr val="lt1"/>
+      </a:solidFill>
+      <a:ln>
+        <a:solidFill>
+          <a:schemeClr val="dk1">
+            <a:lumMod val="25000"/>
+            <a:lumOff val="75000"/>
+          </a:schemeClr>
+        </a:solidFill>
+      </a:ln>
+    </cs:spPr>
+    <cs:defRPr sz="900" kern="1200"/>
+    <cs:bodyPr rot="0" spcFirstLastPara="1" vertOverflow="clip" horzOverflow="clip" vert="horz" wrap="square" lIns="36576" tIns="18288" rIns="36576" bIns="18288" anchor="ctr" anchorCtr="1">
+      <a:spAutoFit/>
+    </cs:bodyPr>
+  </cs:dataLabelCallout>
+  <cs:dataPoint>
+    <cs:lnRef idx="0"/>
+    <cs:fillRef idx="1">
+      <cs:styleClr val="auto"/>
+    </cs:fillRef>
+    <cs:effectRef idx="0"/>
+    <cs:fontRef idx="minor">
+      <a:schemeClr val="tx1"/>
+    </cs:fontRef>
+  </cs:dataPoint>
+  <cs:dataPoint3D>
+    <cs:lnRef idx="0"/>
+    <cs:fillRef idx="1">
+      <cs:styleClr val="auto"/>
+    </cs:fillRef>
+    <cs:effectRef idx="0"/>
+    <cs:fontRef idx="minor">
+      <a:schemeClr val="tx1"/>
+    </cs:fontRef>
+  </cs:dataPoint3D>
+  <cs:dataPointLine>
+    <cs:lnRef idx="0">
+      <cs:styleClr val="auto"/>
+    </cs:lnRef>
+    <cs:fillRef idx="1"/>
+    <cs:effectRef idx="0"/>
+    <cs:fontRef idx="minor">
+      <a:schemeClr val="tx1"/>
+    </cs:fontRef>
+    <cs:spPr>
+      <a:ln w="19050" cap="rnd">
+        <a:solidFill>
+          <a:schemeClr val="phClr"/>
+        </a:solidFill>
+        <a:round/>
+      </a:ln>
+    </cs:spPr>
+  </cs:dataPointLine>
+  <cs:dataPointMarker>
+    <cs:lnRef idx="0">
+      <cs:styleClr val="auto"/>
+    </cs:lnRef>
+    <cs:fillRef idx="1">
+      <cs:styleClr val="auto"/>
+    </cs:fillRef>
+    <cs:effectRef idx="0"/>
+    <cs:fontRef idx="minor">
+      <a:schemeClr val="tx1"/>
+    </cs:fontRef>
+    <cs:spPr>
+      <a:ln w="9525">
+        <a:solidFill>
+          <a:schemeClr val="phClr"/>
+        </a:solidFill>
+      </a:ln>
+    </cs:spPr>
+  </cs:dataPointMarker>
+  <cs:dataPointMarkerLayout symbol="circle" size="5"/>
+  <cs:dataPointWireframe>
+    <cs:lnRef idx="0">
+      <cs:styleClr val="auto"/>
+    </cs:lnRef>
+    <cs:fillRef idx="0"/>
+    <cs:effectRef idx="0"/>
+    <cs:fontRef idx="minor">
+      <a:schemeClr val="dk1"/>
+    </cs:fontRef>
+    <cs:spPr>
+      <a:ln w="9525" cap="rnd">
+        <a:solidFill>
+          <a:schemeClr val="phClr"/>
+        </a:solidFill>
+        <a:round/>
+      </a:ln>
+    </cs:spPr>
+  </cs:dataPointWireframe>
+  <cs:dataTable>
+    <cs:lnRef idx="0"/>
+    <cs:fillRef idx="0"/>
+    <cs:effectRef idx="0"/>
+    <cs:fontRef idx="minor">
+      <a:schemeClr val="tx1">
+        <a:lumMod val="65000"/>
+        <a:lumOff val="35000"/>
+      </a:schemeClr>
+    </cs:fontRef>
+    <cs:spPr>
+      <a:noFill/>
+      <a:ln w="9525" cap="flat" cmpd="sng" algn="ctr">
+        <a:solidFill>
+          <a:schemeClr val="tx1">
+            <a:lumMod val="15000"/>
+            <a:lumOff val="85000"/>
+          </a:schemeClr>
+        </a:solidFill>
+        <a:round/>
+      </a:ln>
+    </cs:spPr>
+    <cs:defRPr sz="900" kern="1200"/>
+  </cs:dataTable>
+  <cs:downBar>
+    <cs:lnRef idx="0"/>
+    <cs:fillRef idx="0"/>
+    <cs:effectRef idx="0"/>
+    <cs:fontRef idx="minor">
+      <a:schemeClr val="tx1"/>
+    </cs:fontRef>
+    <cs:spPr>
+      <a:solidFill>
+        <a:schemeClr val="dk1">
+          <a:lumMod val="75000"/>
+          <a:lumOff val="25000"/>
+        </a:schemeClr>
+      </a:solidFill>
+      <a:ln w="9525" cap="flat" cmpd="sng" algn="ctr">
+        <a:solidFill>
+          <a:schemeClr val="tx1">
+            <a:lumMod val="65000"/>
+            <a:lumOff val="35000"/>
+          </a:schemeClr>
+        </a:solidFill>
+        <a:round/>
+      </a:ln>
+    </cs:spPr>
+  </cs:downBar>
+  <cs:dropLine>
+    <cs:lnRef idx="0"/>
+    <cs:fillRef idx="0"/>
+    <cs:effectRef idx="0"/>
+    <cs:fontRef idx="minor">
+      <a:schemeClr val="tx1"/>
+    </cs:fontRef>
+    <cs:spPr>
+      <a:ln w="9525" cap="flat" cmpd="sng" algn="ctr">
+        <a:solidFill>
+          <a:schemeClr val="tx1">
+            <a:lumMod val="35000"/>
+            <a:lumOff val="65000"/>
+          </a:schemeClr>
+        </a:solidFill>
+        <a:round/>
+      </a:ln>
+    </cs:spPr>
+  </cs:dropLine>
+  <cs:errorBar>
+    <cs:lnRef idx="0"/>
+    <cs:fillRef idx="0"/>
+    <cs:effectRef idx="0"/>
+    <cs:fontRef idx="minor">
+      <a:schemeClr val="tx1"/>
+    </cs:fontRef>
+    <cs:spPr>
+      <a:ln w="9525" cap="flat" cmpd="sng" algn="ctr">
+        <a:solidFill>
+          <a:schemeClr val="tx1">
+            <a:lumMod val="65000"/>
+            <a:lumOff val="35000"/>
+          </a:schemeClr>
+        </a:solidFill>
+        <a:round/>
+      </a:ln>
+    </cs:spPr>
+  </cs:errorBar>
+  <cs:floor>
+    <cs:lnRef idx="0"/>
+    <cs:fillRef idx="0"/>
+    <cs:effectRef idx="0"/>
+    <cs:fontRef idx="minor">
+      <a:schemeClr val="tx1"/>
+    </cs:fontRef>
+    <cs:spPr>
+      <a:noFill/>
+      <a:ln>
+        <a:noFill/>
+      </a:ln>
+    </cs:spPr>
+  </cs:floor>
+  <cs:gridlineMajor>
+    <cs:lnRef idx="0"/>
+    <cs:fillRef idx="0"/>
+    <cs:effectRef idx="0"/>
+    <cs:fontRef idx="minor">
+      <a:schemeClr val="tx1"/>
+    </cs:fontRef>
+    <cs:spPr>
+      <a:ln w="9525" cap="flat" cmpd="sng" algn="ctr">
+        <a:solidFill>
+          <a:schemeClr val="tx1">
+            <a:lumMod val="15000"/>
+            <a:lumOff val="85000"/>
+          </a:schemeClr>
+        </a:solidFill>
+        <a:round/>
+      </a:ln>
+    </cs:spPr>
+  </cs:gridlineMajor>
+  <cs:gridlineMinor>
+    <cs:lnRef idx="0"/>
+    <cs:fillRef idx="0"/>
+    <cs:effectRef idx="0"/>
+    <cs:fontRef idx="minor">
+      <a:schemeClr val="tx1"/>
+    </cs:fontRef>
+    <cs:spPr>
+      <a:ln w="9525" cap="flat" cmpd="sng" algn="ctr">
+        <a:solidFill>
+          <a:schemeClr val="tx1">
+            <a:lumMod val="5000"/>
+            <a:lumOff val="95000"/>
+          </a:schemeClr>
+        </a:solidFill>
+        <a:round/>
+      </a:ln>
+    </cs:spPr>
+  </cs:gridlineMinor>
+  <cs:hiLoLine>
+    <cs:lnRef idx="0"/>
+    <cs:fillRef idx="0"/>
+    <cs:effectRef idx="0"/>
+    <cs:fontRef idx="minor">
+      <a:schemeClr val="tx1"/>
+    </cs:fontRef>
+    <cs:spPr>
+      <a:ln w="9525" cap="flat" cmpd="sng" algn="ctr">
+        <a:solidFill>
+          <a:schemeClr val="tx1">
+            <a:lumMod val="50000"/>
+            <a:lumOff val="50000"/>
+          </a:schemeClr>
+        </a:solidFill>
+        <a:round/>
+      </a:ln>
+    </cs:spPr>
+  </cs:hiLoLine>
+  <cs:leaderLine>
+    <cs:lnRef idx="0"/>
+    <cs:fillRef idx="0"/>
+    <cs:effectRef idx="0"/>
+    <cs:fontRef idx="minor">
+      <a:schemeClr val="tx1"/>
+    </cs:fontRef>
+    <cs:spPr>
+      <a:ln w="9525" cap="flat" cmpd="sng" algn="ctr">
+        <a:solidFill>
+          <a:schemeClr val="tx1">
+            <a:lumMod val="35000"/>
+            <a:lumOff val="65000"/>
+          </a:schemeClr>
+        </a:solidFill>
+        <a:round/>
+      </a:ln>
+    </cs:spPr>
+  </cs:leaderLine>
+  <cs:legend>
+    <cs:lnRef idx="0"/>
+    <cs:fillRef idx="0"/>
+    <cs:effectRef idx="0"/>
+    <cs:fontRef idx="minor">
+      <a:schemeClr val="tx1">
+        <a:lumMod val="65000"/>
+        <a:lumOff val="35000"/>
+      </a:schemeClr>
+    </cs:fontRef>
+    <cs:defRPr sz="900" kern="1200"/>
+  </cs:legend>
+  <cs:plotArea mods="allowNoFillOverride allowNoLineOverride">
+    <cs:lnRef idx="0"/>
+    <cs:fillRef idx="0"/>
+    <cs:effectRef idx="0"/>
+    <cs:fontRef idx="minor">
+      <a:schemeClr val="tx1"/>
+    </cs:fontRef>
+  </cs:plotArea>
+  <cs:plotArea3D mods="allowNoFillOverride allowNoLineOverride">
+    <cs:lnRef idx="0"/>
+    <cs:fillRef idx="0"/>
+    <cs:effectRef idx="0"/>
+    <cs:fontRef idx="minor">
+      <a:schemeClr val="tx1"/>
+    </cs:fontRef>
+  </cs:plotArea3D>
+  <cs:seriesAxis>
+    <cs:lnRef idx="0"/>
+    <cs:fillRef idx="0"/>
+    <cs:effectRef idx="0"/>
+    <cs:fontRef idx="minor">
+      <a:schemeClr val="tx1">
+        <a:lumMod val="65000"/>
+        <a:lumOff val="35000"/>
+      </a:schemeClr>
+    </cs:fontRef>
+    <cs:defRPr sz="900" kern="1200"/>
+  </cs:seriesAxis>
+  <cs:seriesLine>
+    <cs:lnRef idx="0"/>
+    <cs:fillRef idx="0"/>
+    <cs:effectRef idx="0"/>
+    <cs:fontRef idx="minor">
+      <a:schemeClr val="tx1"/>
+    </cs:fontRef>
+    <cs:spPr>
+      <a:ln w="9525" cap="flat" cmpd="sng" algn="ctr">
+        <a:solidFill>
+          <a:schemeClr val="tx1">
+            <a:lumMod val="35000"/>
+            <a:lumOff val="65000"/>
+          </a:schemeClr>
+        </a:solidFill>
+        <a:round/>
+      </a:ln>
+    </cs:spPr>
+  </cs:seriesLine>
+  <cs:title>
+    <cs:lnRef idx="0"/>
+    <cs:fillRef idx="0"/>
+    <cs:effectRef idx="0"/>
+    <cs:fontRef idx="minor">
+      <a:schemeClr val="tx1">
+        <a:lumMod val="65000"/>
+        <a:lumOff val="35000"/>
+      </a:schemeClr>
+    </cs:fontRef>
+    <cs:defRPr sz="1400" b="0" kern="1200" spc="0" baseline="0"/>
+  </cs:title>
+  <cs:trendline>
+    <cs:lnRef idx="0">
+      <cs:styleClr val="auto"/>
+    </cs:lnRef>
+    <cs:fillRef idx="0"/>
+    <cs:effectRef idx="0"/>
+    <cs:fontRef idx="minor">
+      <a:schemeClr val="tx1"/>
+    </cs:fontRef>
+    <cs:spPr>
+      <a:ln w="19050" cap="rnd">
+        <a:solidFill>
+          <a:schemeClr val="phClr"/>
+        </a:solidFill>
+        <a:prstDash val="sysDot"/>
+      </a:ln>
+    </cs:spPr>
+  </cs:trendline>
+  <cs:trendlineLabel>
+    <cs:lnRef idx="0"/>
+    <cs:fillRef idx="0"/>
+    <cs:effectRef idx="0"/>
+    <cs:fontRef idx="minor">
+      <a:schemeClr val="tx1">
+        <a:lumMod val="65000"/>
+        <a:lumOff val="35000"/>
+      </a:schemeClr>
+    </cs:fontRef>
+    <cs:defRPr sz="900" kern="1200"/>
+  </cs:trendlineLabel>
+  <cs:upBar>
+    <cs:lnRef idx="0"/>
+    <cs:fillRef idx="0"/>
+    <cs:effectRef idx="0"/>
+    <cs:fontRef idx="minor">
+      <a:schemeClr val="tx1"/>
+    </cs:fontRef>
+    <cs:spPr>
+      <a:solidFill>
+        <a:schemeClr val="lt1"/>
+      </a:solidFill>
+      <a:ln w="9525" cap="flat" cmpd="sng" algn="ctr">
+        <a:solidFill>
+          <a:schemeClr val="tx1">
+            <a:lumMod val="65000"/>
+            <a:lumOff val="35000"/>
+          </a:schemeClr>
+        </a:solidFill>
+        <a:round/>
+      </a:ln>
+    </cs:spPr>
+  </cs:upBar>
+  <cs:valueAxis>
+    <cs:lnRef idx="0"/>
+    <cs:fillRef idx="0"/>
+    <cs:effectRef idx="0"/>
+    <cs:fontRef idx="minor">
+      <a:schemeClr val="tx1">
+        <a:lumMod val="65000"/>
+        <a:lumOff val="35000"/>
+      </a:schemeClr>
+    </cs:fontRef>
+    <cs:spPr>
+      <a:ln w="9525" cap="flat" cmpd="sng" algn="ctr">
+        <a:solidFill>
+          <a:schemeClr val="tx1">
+            <a:lumMod val="25000"/>
+            <a:lumOff val="75000"/>
+          </a:schemeClr>
+        </a:solidFill>
+        <a:round/>
+      </a:ln>
+    </cs:spPr>
+    <cs:defRPr sz="900" kern="1200"/>
+  </cs:valueAxis>
+  <cs:wall>
+    <cs:lnRef idx="0"/>
+    <cs:fillRef idx="0"/>
+    <cs:effectRef idx="0"/>
+    <cs:fontRef idx="minor">
+      <a:schemeClr val="tx1"/>
+    </cs:fontRef>
+    <cs:spPr>
+      <a:noFill/>
+      <a:ln>
+        <a:noFill/>
+      </a:ln>
+    </cs:spPr>
+  </cs:wall>
+</cs:chartStyle>
+</file>
+
+<file path=word/charts/style5.xml><?xml version="1.0" encoding="utf-8"?>
+<cs:chartStyle xmlns:cs="http://schemas.microsoft.com/office/drawing/2012/chartStyle" xmlns:a="http://schemas.openxmlformats.org/drawingml/2006/main" id="240">
+  <cs:axisTitle>
+    <cs:lnRef idx="0"/>
+    <cs:fillRef idx="0"/>
+    <cs:effectRef idx="0"/>
+    <cs:fontRef idx="minor">
+      <a:schemeClr val="tx1">
+        <a:lumMod val="65000"/>
+        <a:lumOff val="35000"/>
+      </a:schemeClr>
+    </cs:fontRef>
+    <cs:defRPr sz="1000" kern="1200"/>
+  </cs:axisTitle>
+  <cs:categoryAxis>
+    <cs:lnRef idx="0"/>
+    <cs:fillRef idx="0"/>
+    <cs:effectRef idx="0"/>
+    <cs:fontRef idx="minor">
+      <a:schemeClr val="tx1">
+        <a:lumMod val="65000"/>
+        <a:lumOff val="35000"/>
+      </a:schemeClr>
+    </cs:fontRef>
+    <cs:spPr>
+      <a:ln w="9525" cap="flat" cmpd="sng" algn="ctr">
+        <a:solidFill>
+          <a:schemeClr val="tx1">
+            <a:lumMod val="25000"/>
+            <a:lumOff val="75000"/>
+          </a:schemeClr>
+        </a:solidFill>
+        <a:round/>
+      </a:ln>
+    </cs:spPr>
+    <cs:defRPr sz="900" kern="1200"/>
+  </cs:categoryAxis>
+  <cs:chartArea mods="allowNoFillOverride allowNoLineOverride">
+    <cs:lnRef idx="0"/>
+    <cs:fillRef idx="0"/>
+    <cs:effectRef idx="0"/>
+    <cs:fontRef idx="minor">
+      <a:schemeClr val="tx1"/>
+    </cs:fontRef>
+    <cs:spPr>
+      <a:solidFill>
+        <a:schemeClr val="bg1"/>
+      </a:solidFill>
+      <a:ln w="9525" cap="flat" cmpd="sng" algn="ctr">
+        <a:solidFill>
+          <a:schemeClr val="tx1">
+            <a:lumMod val="15000"/>
+            <a:lumOff val="85000"/>
+          </a:schemeClr>
+        </a:solidFill>
+        <a:round/>
+      </a:ln>
+    </cs:spPr>
+    <cs:defRPr sz="1000" kern="1200"/>
+  </cs:chartArea>
+  <cs:dataLabel>
+    <cs:lnRef idx="0"/>
+    <cs:fillRef idx="0"/>
+    <cs:effectRef idx="0"/>
+    <cs:fontRef idx="minor">
+      <a:schemeClr val="tx1">
+        <a:lumMod val="75000"/>
+        <a:lumOff val="25000"/>
+      </a:schemeClr>
+    </cs:fontRef>
+    <cs:defRPr sz="900" kern="1200"/>
+  </cs:dataLabel>
+  <cs:dataLabelCallout>
+    <cs:lnRef idx="0"/>
+    <cs:fillRef idx="0"/>
+    <cs:effectRef idx="0"/>
+    <cs:fontRef idx="minor">
+      <a:schemeClr val="dk1">
+        <a:lumMod val="65000"/>
+        <a:lumOff val="35000"/>
+      </a:schemeClr>
+    </cs:fontRef>
+    <cs:spPr>
+      <a:solidFill>
+        <a:schemeClr val="lt1"/>
+      </a:solidFill>
+      <a:ln>
+        <a:solidFill>
+          <a:schemeClr val="dk1">
+            <a:lumMod val="25000"/>
+            <a:lumOff val="75000"/>
+          </a:schemeClr>
+        </a:solidFill>
+      </a:ln>
+    </cs:spPr>
+    <cs:defRPr sz="900" kern="1200"/>
+    <cs:bodyPr rot="0" spcFirstLastPara="1" vertOverflow="clip" horzOverflow="clip" vert="horz" wrap="square" lIns="36576" tIns="18288" rIns="36576" bIns="18288" anchor="ctr" anchorCtr="1">
+      <a:spAutoFit/>
+    </cs:bodyPr>
+  </cs:dataLabelCallout>
+  <cs:dataPoint>
+    <cs:lnRef idx="0"/>
+    <cs:fillRef idx="1">
+      <cs:styleClr val="auto"/>
+    </cs:fillRef>
+    <cs:effectRef idx="0"/>
+    <cs:fontRef idx="minor">
+      <a:schemeClr val="tx1"/>
+    </cs:fontRef>
+  </cs:dataPoint>
+  <cs:dataPoint3D>
+    <cs:lnRef idx="0"/>
+    <cs:fillRef idx="1">
+      <cs:styleClr val="auto"/>
+    </cs:fillRef>
+    <cs:effectRef idx="0"/>
+    <cs:fontRef idx="minor">
+      <a:schemeClr val="tx1"/>
+    </cs:fontRef>
+  </cs:dataPoint3D>
+  <cs:dataPointLine>
+    <cs:lnRef idx="0">
+      <cs:styleClr val="auto"/>
+    </cs:lnRef>
+    <cs:fillRef idx="1"/>
+    <cs:effectRef idx="0"/>
+    <cs:fontRef idx="minor">
+      <a:schemeClr val="tx1"/>
+    </cs:fontRef>
+    <cs:spPr>
+      <a:ln w="19050" cap="rnd">
+        <a:solidFill>
+          <a:schemeClr val="phClr"/>
+        </a:solidFill>
+        <a:round/>
+      </a:ln>
+    </cs:spPr>
+  </cs:dataPointLine>
+  <cs:dataPointMarker>
+    <cs:lnRef idx="0">
+      <cs:styleClr val="auto"/>
+    </cs:lnRef>
+    <cs:fillRef idx="1">
+      <cs:styleClr val="auto"/>
+    </cs:fillRef>
+    <cs:effectRef idx="0"/>
+    <cs:fontRef idx="minor">
+      <a:schemeClr val="tx1"/>
+    </cs:fontRef>
+    <cs:spPr>
+      <a:ln w="9525">
+        <a:solidFill>
+          <a:schemeClr val="phClr"/>
+        </a:solidFill>
+      </a:ln>
+    </cs:spPr>
+  </cs:dataPointMarker>
+  <cs:dataPointMarkerLayout symbol="circle" size="5"/>
+  <cs:dataPointWireframe>
+    <cs:lnRef idx="0">
+      <cs:styleClr val="auto"/>
+    </cs:lnRef>
+    <cs:fillRef idx="0"/>
+    <cs:effectRef idx="0"/>
+    <cs:fontRef idx="minor">
+      <a:schemeClr val="dk1"/>
+    </cs:fontRef>
+    <cs:spPr>
+      <a:ln w="9525" cap="rnd">
+        <a:solidFill>
+          <a:schemeClr val="phClr"/>
+        </a:solidFill>
+        <a:round/>
+      </a:ln>
+    </cs:spPr>
+  </cs:dataPointWireframe>
+  <cs:dataTable>
+    <cs:lnRef idx="0"/>
+    <cs:fillRef idx="0"/>
+    <cs:effectRef idx="0"/>
+    <cs:fontRef idx="minor">
+      <a:schemeClr val="tx1">
+        <a:lumMod val="65000"/>
+        <a:lumOff val="35000"/>
+      </a:schemeClr>
+    </cs:fontRef>
+    <cs:spPr>
+      <a:noFill/>
+      <a:ln w="9525" cap="flat" cmpd="sng" algn="ctr">
+        <a:solidFill>
+          <a:schemeClr val="tx1">
+            <a:lumMod val="15000"/>
+            <a:lumOff val="85000"/>
+          </a:schemeClr>
+        </a:solidFill>
+        <a:round/>
+      </a:ln>
+    </cs:spPr>
+    <cs:defRPr sz="900" kern="1200"/>
+  </cs:dataTable>
+  <cs:downBar>
+    <cs:lnRef idx="0"/>
+    <cs:fillRef idx="0"/>
+    <cs:effectRef idx="0"/>
+    <cs:fontRef idx="minor">
+      <a:schemeClr val="tx1"/>
+    </cs:fontRef>
+    <cs:spPr>
+      <a:solidFill>
+        <a:schemeClr val="dk1">
+          <a:lumMod val="75000"/>
+          <a:lumOff val="25000"/>
+        </a:schemeClr>
+      </a:solidFill>
+      <a:ln w="9525" cap="flat" cmpd="sng" algn="ctr">
+        <a:solidFill>
+          <a:schemeClr val="tx1">
+            <a:lumMod val="65000"/>
+            <a:lumOff val="35000"/>
+          </a:schemeClr>
+        </a:solidFill>
+        <a:round/>
+      </a:ln>
+    </cs:spPr>
+  </cs:downBar>
+  <cs:dropLine>
+    <cs:lnRef idx="0"/>
+    <cs:fillRef idx="0"/>
+    <cs:effectRef idx="0"/>
+    <cs:fontRef idx="minor">
+      <a:schemeClr val="tx1"/>
+    </cs:fontRef>
+    <cs:spPr>
+      <a:ln w="9525" cap="flat" cmpd="sng" algn="ctr">
+        <a:solidFill>
+          <a:schemeClr val="tx1">
+            <a:lumMod val="35000"/>
+            <a:lumOff val="65000"/>
+          </a:schemeClr>
+        </a:solidFill>
+        <a:round/>
+      </a:ln>
+    </cs:spPr>
+  </cs:dropLine>
+  <cs:errorBar>
+    <cs:lnRef idx="0"/>
+    <cs:fillRef idx="0"/>
+    <cs:effectRef idx="0"/>
+    <cs:fontRef idx="minor">
+      <a:schemeClr val="tx1"/>
+    </cs:fontRef>
+    <cs:spPr>
+      <a:ln w="9525" cap="flat" cmpd="sng" algn="ctr">
+        <a:solidFill>
+          <a:schemeClr val="tx1">
+            <a:lumMod val="65000"/>
+            <a:lumOff val="35000"/>
+          </a:schemeClr>
+        </a:solidFill>
+        <a:round/>
+      </a:ln>
+    </cs:spPr>
+  </cs:errorBar>
+  <cs:floor>
+    <cs:lnRef idx="0"/>
+    <cs:fillRef idx="0"/>
+    <cs:effectRef idx="0"/>
+    <cs:fontRef idx="minor">
+      <a:schemeClr val="tx1"/>
+    </cs:fontRef>
+    <cs:spPr>
+      <a:noFill/>
+      <a:ln>
+        <a:noFill/>
+      </a:ln>
+    </cs:spPr>
+  </cs:floor>
+  <cs:gridlineMajor>
+    <cs:lnRef idx="0"/>
+    <cs:fillRef idx="0"/>
+    <cs:effectRef idx="0"/>
+    <cs:fontRef idx="minor">
+      <a:schemeClr val="tx1"/>
+    </cs:fontRef>
+    <cs:spPr>
+      <a:ln w="9525" cap="flat" cmpd="sng" algn="ctr">
+        <a:solidFill>
+          <a:schemeClr val="tx1">
+            <a:lumMod val="15000"/>
+            <a:lumOff val="85000"/>
+          </a:schemeClr>
+        </a:solidFill>
+        <a:round/>
+      </a:ln>
+    </cs:spPr>
+  </cs:gridlineMajor>
+  <cs:gridlineMinor>
+    <cs:lnRef idx="0"/>
+    <cs:fillRef idx="0"/>
+    <cs:effectRef idx="0"/>
+    <cs:fontRef idx="minor">
+      <a:schemeClr val="tx1"/>
+    </cs:fontRef>
+    <cs:spPr>
+      <a:ln w="9525" cap="flat" cmpd="sng" algn="ctr">
+        <a:solidFill>
+          <a:schemeClr val="tx1">
+            <a:lumMod val="5000"/>
+            <a:lumOff val="95000"/>
+          </a:schemeClr>
+        </a:solidFill>
+        <a:round/>
+      </a:ln>
+    </cs:spPr>
+  </cs:gridlineMinor>
+  <cs:hiLoLine>
+    <cs:lnRef idx="0"/>
+    <cs:fillRef idx="0"/>
+    <cs:effectRef idx="0"/>
+    <cs:fontRef idx="minor">
+      <a:schemeClr val="tx1"/>
+    </cs:fontRef>
+    <cs:spPr>
+      <a:ln w="9525" cap="flat" cmpd="sng" algn="ctr">
+        <a:solidFill>
+          <a:schemeClr val="tx1">
+            <a:lumMod val="50000"/>
+            <a:lumOff val="50000"/>
+          </a:schemeClr>
+        </a:solidFill>
+        <a:round/>
+      </a:ln>
+    </cs:spPr>
+  </cs:hiLoLine>
+  <cs:leaderLine>
+    <cs:lnRef idx="0"/>
+    <cs:fillRef idx="0"/>
+    <cs:effectRef idx="0"/>
+    <cs:fontRef idx="minor">
+      <a:schemeClr val="tx1"/>
+    </cs:fontRef>
+    <cs:spPr>
+      <a:ln w="9525" cap="flat" cmpd="sng" algn="ctr">
+        <a:solidFill>
+          <a:schemeClr val="tx1">
+            <a:lumMod val="35000"/>
+            <a:lumOff val="65000"/>
+          </a:schemeClr>
+        </a:solidFill>
+        <a:round/>
+      </a:ln>
+    </cs:spPr>
+  </cs:leaderLine>
+  <cs:legend>
+    <cs:lnRef idx="0"/>
+    <cs:fillRef idx="0"/>
+    <cs:effectRef idx="0"/>
+    <cs:fontRef idx="minor">
+      <a:schemeClr val="tx1">
+        <a:lumMod val="65000"/>
+        <a:lumOff val="35000"/>
+      </a:schemeClr>
+    </cs:fontRef>
+    <cs:defRPr sz="900" kern="1200"/>
+  </cs:legend>
+  <cs:plotArea mods="allowNoFillOverride allowNoLineOverride">
+    <cs:lnRef idx="0"/>
+    <cs:fillRef idx="0"/>
+    <cs:effectRef idx="0"/>
+    <cs:fontRef idx="minor">
+      <a:schemeClr val="tx1"/>
+    </cs:fontRef>
+  </cs:plotArea>
+  <cs:plotArea3D mods="allowNoFillOverride allowNoLineOverride">
+    <cs:lnRef idx="0"/>
+    <cs:fillRef idx="0"/>
+    <cs:effectRef idx="0"/>
+    <cs:fontRef idx="minor">
+      <a:schemeClr val="tx1"/>
+    </cs:fontRef>
+  </cs:plotArea3D>
+  <cs:seriesAxis>
+    <cs:lnRef idx="0"/>
+    <cs:fillRef idx="0"/>
+    <cs:effectRef idx="0"/>
+    <cs:fontRef idx="minor">
+      <a:schemeClr val="tx1">
+        <a:lumMod val="65000"/>
+        <a:lumOff val="35000"/>
+      </a:schemeClr>
+    </cs:fontRef>
+    <cs:defRPr sz="900" kern="1200"/>
+  </cs:seriesAxis>
+  <cs:seriesLine>
+    <cs:lnRef idx="0"/>
+    <cs:fillRef idx="0"/>
+    <cs:effectRef idx="0"/>
+    <cs:fontRef idx="minor">
+      <a:schemeClr val="tx1"/>
+    </cs:fontRef>
+    <cs:spPr>
+      <a:ln w="9525" cap="flat" cmpd="sng" algn="ctr">
+        <a:solidFill>
+          <a:schemeClr val="tx1">
+            <a:lumMod val="35000"/>
+            <a:lumOff val="65000"/>
+          </a:schemeClr>
+        </a:solidFill>
+        <a:round/>
+      </a:ln>
+    </cs:spPr>
+  </cs:seriesLine>
+  <cs:title>
+    <cs:lnRef idx="0"/>
+    <cs:fillRef idx="0"/>
+    <cs:effectRef idx="0"/>
+    <cs:fontRef idx="minor">
+      <a:schemeClr val="tx1">
+        <a:lumMod val="65000"/>
+        <a:lumOff val="35000"/>
+      </a:schemeClr>
+    </cs:fontRef>
+    <cs:defRPr sz="1400" b="0" kern="1200" spc="0" baseline="0"/>
+  </cs:title>
+  <cs:trendline>
+    <cs:lnRef idx="0">
+      <cs:styleClr val="auto"/>
+    </cs:lnRef>
+    <cs:fillRef idx="0"/>
+    <cs:effectRef idx="0"/>
+    <cs:fontRef idx="minor">
+      <a:schemeClr val="tx1"/>
+    </cs:fontRef>
+    <cs:spPr>
+      <a:ln w="19050" cap="rnd">
+        <a:solidFill>
+          <a:schemeClr val="phClr"/>
+        </a:solidFill>
+        <a:prstDash val="sysDot"/>
+      </a:ln>
+    </cs:spPr>
+  </cs:trendline>
+  <cs:trendlineLabel>
+    <cs:lnRef idx="0"/>
+    <cs:fillRef idx="0"/>
+    <cs:effectRef idx="0"/>
+    <cs:fontRef idx="minor">
+      <a:schemeClr val="tx1">
+        <a:lumMod val="65000"/>
+        <a:lumOff val="35000"/>
+      </a:schemeClr>
+    </cs:fontRef>
+    <cs:defRPr sz="900" kern="1200"/>
+  </cs:trendlineLabel>
+  <cs:upBar>
+    <cs:lnRef idx="0"/>
+    <cs:fillRef idx="0"/>
+    <cs:effectRef idx="0"/>
+    <cs:fontRef idx="minor">
+      <a:schemeClr val="tx1"/>
+    </cs:fontRef>
+    <cs:spPr>
+      <a:solidFill>
+        <a:schemeClr val="lt1"/>
+      </a:solidFill>
+      <a:ln w="9525" cap="flat" cmpd="sng" algn="ctr">
+        <a:solidFill>
+          <a:schemeClr val="tx1">
+            <a:lumMod val="65000"/>
+            <a:lumOff val="35000"/>
+          </a:schemeClr>
+        </a:solidFill>
+        <a:round/>
+      </a:ln>
+    </cs:spPr>
+  </cs:upBar>
+  <cs:valueAxis>
+    <cs:lnRef idx="0"/>
+    <cs:fillRef idx="0"/>
+    <cs:effectRef idx="0"/>
+    <cs:fontRef idx="minor">
+      <a:schemeClr val="tx1">
+        <a:lumMod val="65000"/>
+        <a:lumOff val="35000"/>
+      </a:schemeClr>
+    </cs:fontRef>
+    <cs:spPr>
+      <a:ln w="9525" cap="flat" cmpd="sng" algn="ctr">
+        <a:solidFill>
+          <a:schemeClr val="tx1">
+            <a:lumMod val="25000"/>
+            <a:lumOff val="75000"/>
+          </a:schemeClr>
+        </a:solidFill>
+        <a:round/>
+      </a:ln>
+    </cs:spPr>
+    <cs:defRPr sz="900" kern="1200"/>
+  </cs:valueAxis>
+  <cs:wall>
+    <cs:lnRef idx="0"/>
+    <cs:fillRef idx="0"/>
+    <cs:effectRef idx="0"/>
+    <cs:fontRef idx="minor">
+      <a:schemeClr val="tx1"/>
+    </cs:fontRef>
+    <cs:spPr>
+      <a:noFill/>
+      <a:ln>
+        <a:noFill/>
+      </a:ln>
+    </cs:spPr>
+  </cs:wall>
+</cs:chartStyle>
+</file>
+
+<file path=word/charts/style6.xml><?xml version="1.0" encoding="utf-8"?>
 <cs:chartStyle xmlns:cs="http://schemas.microsoft.com/office/drawing/2012/chartStyle" xmlns:a="http://schemas.openxmlformats.org/drawingml/2006/main" id="240">
   <cs:axisTitle>
     <cs:lnRef idx="0"/>

</xml_diff>

<commit_message>
Welp this is it
</commit_message>
<xml_diff>
--- a/Sprint4/Lab 4 Report.docx
+++ b/Sprint4/Lab 4 Report.docx
@@ -165,10 +165,10 @@
           <w:noProof/>
         </w:rPr>
         <w:drawing>
-          <wp:inline distT="0" distB="0" distL="0" distR="0" wp14:anchorId="0EC25A77" wp14:editId="4079E6D9">
-            <wp:extent cx="6240780" cy="3547623"/>
-            <wp:effectExtent l="0" t="0" r="7620" b="0"/>
-            <wp:docPr id="10" name="Picture 10"/>
+          <wp:inline distT="0" distB="0" distL="0" distR="0" wp14:anchorId="27DADBFC" wp14:editId="5C94FED2">
+            <wp:extent cx="6695440" cy="3726180"/>
+            <wp:effectExtent l="0" t="0" r="0" b="7620"/>
+            <wp:docPr id="9" name="Picture 9"/>
             <wp:cNvGraphicFramePr>
               <a:graphicFrameLocks xmlns:a="http://schemas.openxmlformats.org/drawingml/2006/main" noChangeAspect="1"/>
             </wp:cNvGraphicFramePr>
@@ -181,13 +181,13 @@
                   </pic:nvPicPr>
                   <pic:blipFill rotWithShape="1">
                     <a:blip r:embed="rId4"/>
-                    <a:srcRect t="22337" r="23846" b="7236"/>
+                    <a:srcRect t="24159" r="23205" b="10429"/>
                     <a:stretch/>
                   </pic:blipFill>
                   <pic:spPr bwMode="auto">
                     <a:xfrm>
                       <a:off x="0" y="0"/>
-                      <a:ext cx="6255731" cy="3556122"/>
+                      <a:ext cx="6705918" cy="3732011"/>
                     </a:xfrm>
                     <a:prstGeom prst="rect">
                       <a:avLst/>
@@ -212,6 +212,14 @@
       <w:pPr>
         <w:spacing w:line="480" w:lineRule="auto"/>
         <w:rPr>
+          <w:noProof/>
+        </w:rPr>
+      </w:pPr>
+    </w:p>
+    <w:p>
+      <w:pPr>
+        <w:spacing w:line="480" w:lineRule="auto"/>
+        <w:rPr>
           <w:rFonts w:ascii="Times New Roman" w:hAnsi="Times New Roman" w:cs="Times New Roman"/>
           <w:sz w:val="24"/>
           <w:szCs w:val="24"/>
@@ -221,11 +229,12 @@
         <w:rPr>
           <w:noProof/>
         </w:rPr>
+        <w:lastRenderedPageBreak/>
         <w:drawing>
-          <wp:inline distT="0" distB="0" distL="0" distR="0" wp14:anchorId="7AC7089D" wp14:editId="233E2FF3">
-            <wp:extent cx="4264000" cy="1379220"/>
-            <wp:effectExtent l="0" t="0" r="3810" b="0"/>
-            <wp:docPr id="13" name="Picture 13"/>
+          <wp:inline distT="0" distB="0" distL="0" distR="0" wp14:anchorId="5A85C594" wp14:editId="590A55DC">
+            <wp:extent cx="5753100" cy="3508759"/>
+            <wp:effectExtent l="0" t="0" r="0" b="0"/>
+            <wp:docPr id="8" name="Picture 8"/>
             <wp:cNvGraphicFramePr>
               <a:graphicFrameLocks xmlns:a="http://schemas.openxmlformats.org/drawingml/2006/main" noChangeAspect="1"/>
             </wp:cNvGraphicFramePr>
@@ -238,13 +247,13 @@
                   </pic:nvPicPr>
                   <pic:blipFill rotWithShape="1">
                     <a:blip r:embed="rId5"/>
-                    <a:srcRect l="26539" t="22564" r="21538" b="47578"/>
+                    <a:srcRect t="28033" r="53333" b="21368"/>
                     <a:stretch/>
                   </pic:blipFill>
                   <pic:spPr bwMode="auto">
                     <a:xfrm>
                       <a:off x="0" y="0"/>
-                      <a:ext cx="4285571" cy="1386197"/>
+                      <a:ext cx="5773542" cy="3521226"/>
                     </a:xfrm>
                     <a:prstGeom prst="rect">
                       <a:avLst/>
@@ -280,7 +289,6 @@
           <w:sz w:val="24"/>
           <w:szCs w:val="24"/>
         </w:rPr>
-        <w:lastRenderedPageBreak/>
         <w:t>Graphs:</w:t>
       </w:r>
     </w:p>
@@ -331,8 +339,9 @@
         <w:rPr>
           <w:noProof/>
         </w:rPr>
+        <w:lastRenderedPageBreak/>
         <w:drawing>
-          <wp:inline distT="0" distB="0" distL="0" distR="0" wp14:anchorId="53A22484" wp14:editId="0F1A9446">
+          <wp:inline distT="0" distB="0" distL="0" distR="0" wp14:anchorId="53A22484" wp14:editId="6006118D">
             <wp:extent cx="4572000" cy="2743200"/>
             <wp:effectExtent l="0" t="0" r="0" b="0"/>
             <wp:docPr id="3" name="Chart 3">
@@ -365,7 +374,6 @@
         <w:rPr>
           <w:noProof/>
         </w:rPr>
-        <w:lastRenderedPageBreak/>
         <w:drawing>
           <wp:inline distT="0" distB="0" distL="0" distR="0" wp14:anchorId="7B6B19AC" wp14:editId="56C4D4F1">
             <wp:extent cx="4572000" cy="2743200"/>
@@ -410,6 +418,7 @@
         <w:rPr>
           <w:noProof/>
         </w:rPr>
+        <w:lastRenderedPageBreak/>
         <w:drawing>
           <wp:inline distT="0" distB="0" distL="0" distR="0" wp14:anchorId="004545D0" wp14:editId="7C93E7CB">
             <wp:extent cx="4572000" cy="2743200"/>
@@ -454,9 +463,8 @@
         <w:rPr>
           <w:noProof/>
         </w:rPr>
-        <w:lastRenderedPageBreak/>
         <w:drawing>
-          <wp:inline distT="0" distB="0" distL="0" distR="0" wp14:anchorId="653B793D" wp14:editId="7E90A8E7">
+          <wp:inline distT="0" distB="0" distL="0" distR="0" wp14:anchorId="653B793D" wp14:editId="44B7F385">
             <wp:extent cx="4572000" cy="2743200"/>
             <wp:effectExtent l="0" t="0" r="0" b="0"/>
             <wp:docPr id="4" name="Chart 4">
@@ -489,8 +497,9 @@
         <w:rPr>
           <w:noProof/>
         </w:rPr>
+        <w:lastRenderedPageBreak/>
         <w:drawing>
-          <wp:inline distT="0" distB="0" distL="0" distR="0" wp14:anchorId="69780541" wp14:editId="0EAC9D48">
+          <wp:inline distT="0" distB="0" distL="0" distR="0" wp14:anchorId="69780541" wp14:editId="6FF27D25">
             <wp:extent cx="4572000" cy="2743200"/>
             <wp:effectExtent l="0" t="0" r="0" b="0"/>
             <wp:docPr id="5" name="Chart 5">
@@ -577,7 +586,7 @@
           <w:sz w:val="24"/>
           <w:szCs w:val="24"/>
         </w:rPr>
-        <w:t xml:space="preserve"> the downside is that neither of my algorithms would find the most efficient circuit, however they came close. Eventually my Tabu Search gets </w:t>
+        <w:t xml:space="preserve"> the downside is that neither of my algorithms would find the most efficient circuit, however they came close. Eventually my Tabu Search gets less and less efficient in comparison to my genetic algorithm. I think t</w:t>
       </w:r>
       <w:r>
         <w:rPr>
@@ -585,8 +594,15 @@
           <w:sz w:val="24"/>
           <w:szCs w:val="24"/>
         </w:rPr>
-        <w:lastRenderedPageBreak/>
-        <w:t xml:space="preserve">less and less efficient in comparison to my genetic algorithm. I think this is due to the fact that my tabu search uses has many more </w:t>
+        <w:t>his is due to the fact that my Tabu S</w:t>
+      </w:r>
+      <w:r>
+        <w:rPr>
+          <w:rFonts w:ascii="Times New Roman" w:hAnsi="Times New Roman" w:cs="Times New Roman"/>
+          <w:sz w:val="24"/>
+          <w:szCs w:val="24"/>
+        </w:rPr>
+        <w:t xml:space="preserve">earch uses has many more </w:t>
       </w:r>
       <w:r>
         <w:rPr>
@@ -602,7 +618,88 @@
           <w:sz w:val="24"/>
           <w:szCs w:val="24"/>
         </w:rPr>
-        <w:t>operations such as clear() and was overall less optimized as my genetic algorithm.</w:t>
+        <w:t>operations such as clear() a</w:t>
+      </w:r>
+      <w:r>
+        <w:rPr>
+          <w:rFonts w:ascii="Times New Roman" w:hAnsi="Times New Roman" w:cs="Times New Roman"/>
+          <w:sz w:val="24"/>
+          <w:szCs w:val="24"/>
+        </w:rPr>
+        <w:t>nd was overall less optimized than</w:t>
+      </w:r>
+      <w:r>
+        <w:rPr>
+          <w:rFonts w:ascii="Times New Roman" w:hAnsi="Times New Roman" w:cs="Times New Roman"/>
+          <w:sz w:val="24"/>
+          <w:szCs w:val="24"/>
+        </w:rPr>
+        <w:t xml:space="preserve"> my genetic algorithm.</w:t>
+      </w:r>
+      <w:r>
+        <w:rPr>
+          <w:rFonts w:ascii="Times New Roman" w:hAnsi="Times New Roman" w:cs="Times New Roman"/>
+          <w:sz w:val="24"/>
+          <w:szCs w:val="24"/>
+        </w:rPr>
+        <w:t xml:space="preserve"> On the other hand, my Tabu Search seems to more often find the more efficient path because it starts it’s initial state as the greedy path which is not a bad estimation. On the other hand, my genetic algorithm’s initial state is completely random which really messed up its accuracy as more nodes were</w:t>
+      </w:r>
+      <w:r>
+        <w:rPr>
+          <w:rFonts w:ascii="Times New Roman" w:hAnsi="Times New Roman" w:cs="Times New Roman"/>
+          <w:sz w:val="24"/>
+          <w:szCs w:val="24"/>
+        </w:rPr>
+        <w:t xml:space="preserve"> added. I believe my GA was relatively</w:t>
+      </w:r>
+      <w:r>
+        <w:rPr>
+          <w:rFonts w:ascii="Times New Roman" w:hAnsi="Times New Roman" w:cs="Times New Roman"/>
+          <w:sz w:val="24"/>
+          <w:szCs w:val="24"/>
+        </w:rPr>
+        <w:t xml:space="preserve"> accura</w:t>
+      </w:r>
+      <w:r>
+        <w:rPr>
+          <w:rFonts w:ascii="Times New Roman" w:hAnsi="Times New Roman" w:cs="Times New Roman"/>
+          <w:sz w:val="24"/>
+          <w:szCs w:val="24"/>
+        </w:rPr>
+        <w:t xml:space="preserve">te until the node count reaches past 10. Part of the reason why this algorithm becomes so inaccurate is because my genetic algorithm only simulates 5 generations no matter the node count. When I change my code to run through (population size ^ 2) generations, it got </w:t>
+      </w:r>
+      <w:r>
+        <w:rPr>
+          <w:rFonts w:ascii="Times New Roman" w:hAnsi="Times New Roman" w:cs="Times New Roman"/>
+          <w:sz w:val="24"/>
+          <w:szCs w:val="24"/>
+        </w:rPr>
+        <w:lastRenderedPageBreak/>
+        <w:t>more accurate results up till 20 nodes and sometimes even beat the tabu search for shortest path.</w:t>
+      </w:r>
+      <w:r>
+        <w:rPr>
+          <w:rFonts w:ascii="Times New Roman" w:hAnsi="Times New Roman" w:cs="Times New Roman"/>
+          <w:sz w:val="24"/>
+          <w:szCs w:val="24"/>
+        </w:rPr>
+        <w:t xml:space="preserve"> However, it also became many</w:t>
+      </w:r>
+      <w:r>
+        <w:rPr>
+          <w:rFonts w:ascii="Times New Roman" w:hAnsi="Times New Roman" w:cs="Times New Roman"/>
+          <w:sz w:val="24"/>
+          <w:szCs w:val="24"/>
+        </w:rPr>
+        <w:t>,</w:t>
+      </w:r>
+      <w:r>
+        <w:rPr>
+          <w:rFonts w:ascii="Times New Roman" w:hAnsi="Times New Roman" w:cs="Times New Roman"/>
+          <w:sz w:val="24"/>
+          <w:szCs w:val="24"/>
+        </w:rPr>
+        <w:t xml:space="preserve"> many times more inefficient when I run it through that many generations.</w:t>
       </w:r>
     </w:p>
     <w:p>
@@ -643,6 +740,92 @@
     <w:p>
       <w:pPr>
         <w:spacing w:line="480" w:lineRule="auto"/>
+        <w:rPr>
+          <w:rFonts w:ascii="Times New Roman" w:hAnsi="Times New Roman" w:cs="Times New Roman"/>
+          <w:sz w:val="24"/>
+          <w:szCs w:val="24"/>
+        </w:rPr>
+      </w:pPr>
+      <w:r>
+        <w:rPr>
+          <w:rFonts w:ascii="Times New Roman" w:hAnsi="Times New Roman" w:cs="Times New Roman"/>
+          <w:sz w:val="24"/>
+          <w:szCs w:val="24"/>
+        </w:rPr>
+        <w:tab/>
+        <w:t>In my testing I found that my Genetic Algorithm can handle up to 150,000 nodes before it takes ov</w:t>
+      </w:r>
+      <w:r>
+        <w:rPr>
+          <w:rFonts w:ascii="Times New Roman" w:hAnsi="Times New Roman" w:cs="Times New Roman"/>
+          <w:sz w:val="24"/>
+          <w:szCs w:val="24"/>
+        </w:rPr>
+        <w:t>er 1 second. It can run through a list of 1,000,</w:t>
+      </w:r>
+      <w:r>
+        <w:rPr>
+          <w:rFonts w:ascii="Times New Roman" w:hAnsi="Times New Roman" w:cs="Times New Roman"/>
+          <w:sz w:val="24"/>
+          <w:szCs w:val="24"/>
+        </w:rPr>
+        <w:t>000 nodes in just over 10</w:t>
+      </w:r>
+      <w:r>
+        <w:rPr>
+          <w:rFonts w:ascii="Times New Roman" w:hAnsi="Times New Roman" w:cs="Times New Roman"/>
+          <w:sz w:val="24"/>
+          <w:szCs w:val="24"/>
+        </w:rPr>
+        <w:t xml:space="preserve"> seconds.</w:t>
+      </w:r>
+      <w:r>
+        <w:rPr>
+          <w:rFonts w:ascii="Times New Roman" w:hAnsi="Times New Roman" w:cs="Times New Roman"/>
+          <w:sz w:val="24"/>
+          <w:szCs w:val="24"/>
+        </w:rPr>
+        <w:t xml:space="preserve"> However it becomes inaccurate after 10 nodes.</w:t>
+      </w:r>
+    </w:p>
+    <w:p>
+      <w:pPr>
+        <w:spacing w:line="480" w:lineRule="auto"/>
+        <w:rPr>
+          <w:rFonts w:ascii="Times New Roman" w:hAnsi="Times New Roman" w:cs="Times New Roman"/>
+          <w:sz w:val="24"/>
+          <w:szCs w:val="24"/>
+        </w:rPr>
+      </w:pPr>
+      <w:r>
+        <w:rPr>
+          <w:rFonts w:ascii="Times New Roman" w:hAnsi="Times New Roman" w:cs="Times New Roman"/>
+          <w:sz w:val="24"/>
+          <w:szCs w:val="24"/>
+        </w:rPr>
+        <w:tab/>
+        <w:t>My Tabu search on the other hand</w:t>
+      </w:r>
+      <w:r>
+        <w:rPr>
+          <w:rFonts w:ascii="Times New Roman" w:hAnsi="Times New Roman" w:cs="Times New Roman"/>
+          <w:sz w:val="24"/>
+          <w:szCs w:val="24"/>
+        </w:rPr>
+        <w:t xml:space="preserve"> can only handle 1300 nodes before it takes over 1 second and can run through a list of 2600 before it takes over 10 seconds.</w:t>
+      </w:r>
+      <w:r>
+        <w:rPr>
+          <w:rFonts w:ascii="Times New Roman" w:hAnsi="Times New Roman" w:cs="Times New Roman"/>
+          <w:sz w:val="24"/>
+          <w:szCs w:val="24"/>
+        </w:rPr>
+        <w:t xml:space="preserve"> However, it is much more accurate than the Genetic Algorithm.</w:t>
+      </w:r>
+    </w:p>
+    <w:p>
+      <w:pPr>
+        <w:spacing w:line="480" w:lineRule="auto"/>
         <w:jc w:val="center"/>
         <w:rPr>
           <w:rFonts w:ascii="Times New Roman" w:hAnsi="Times New Roman" w:cs="Times New Roman"/>
@@ -675,7 +858,16 @@
           <w:szCs w:val="24"/>
         </w:rPr>
         <w:tab/>
-        <w:t>I used the strategy design pattern as my design pattern. Strategy seemed the most appealing to me because I can just write new algorithms in my SearchAlgo class and be able to easily add them to my Search class’s vector of algorithms. Because I’m using the strategy design pattern, I can also run every algorithm the same way as seen in my test function in my main.cpp. I can test multiple different sized graphs and see the results. All I need to do is call the load, select, and execute functions no matter which algorithm and it will run them. If I need to add a new algorithm, I can just write a new one in my TSP_Algo class as a function.</w:t>
+        <w:t xml:space="preserve">I used the strategy design pattern as my design pattern. Strategy seemed the most appealing to me because I can just write new algorithms in my SearchAlgo class and be able to easily add them to my Search class’s vector of algorithms. Because I’m using the strategy design pattern, I can also run every algorithm the same way as seen in my test function in my main.cpp. I can test multiple different sized graphs and see the results. All I need to do is call the load, </w:t>
+      </w:r>
+      <w:r>
+        <w:rPr>
+          <w:rFonts w:ascii="Times New Roman" w:hAnsi="Times New Roman" w:cs="Times New Roman"/>
+          <w:sz w:val="24"/>
+          <w:szCs w:val="24"/>
+        </w:rPr>
+        <w:lastRenderedPageBreak/>
+        <w:t>select, and execute functions no matter which algorithm and it will run them. If I need to add a new algorithm, I can just write a new one in my TSP_Algo class as a function.</w:t>
       </w:r>
     </w:p>
     <w:p>
@@ -694,16 +886,7 @@
           <w:sz w:val="24"/>
           <w:szCs w:val="24"/>
         </w:rPr>
-        <w:t xml:space="preserve">To describe the structure of my program, my main class includes from Search which inherits from the virtual base class Algorithm. Search runs all the Strategy pattern commands (load, select, execute, etc.). Search includes TSP_Algo which contains the brute force and DP algorithms in the form of static functions. Search has a vector of function pointers (algorithms) </w:t>
-      </w:r>
-      <w:r>
-        <w:rPr>
-          <w:rFonts w:ascii="Times New Roman" w:hAnsi="Times New Roman" w:cs="Times New Roman"/>
-          <w:sz w:val="24"/>
-          <w:szCs w:val="24"/>
-        </w:rPr>
-        <w:lastRenderedPageBreak/>
-        <w:t>which it adds to from TSP_Algo in my Search classes constructor. My graph is represented as a vector of nodes called vec contained in my Search class. Each node contains the X, Y, and Z coordinates of each point in the graph.</w:t>
+        <w:t>To describe the structure of my program, my main class includes from Search which inherits from the virtual base class Algorithm. Search runs all the Strategy pattern commands (load, select, execute, etc.). Search includes TSP_Algo which contains the brute force and DP algorithms in the form of static functions. Search has a vector of function pointers (algorithms) which it adds to from TSP_Algo in my Search classes constructor. My graph is represented as a vector of nodes called vec contained in my Search class. Each node contains the X, Y, and Z coordinates of each point in the graph.</w:t>
       </w:r>
     </w:p>
     <w:p>
@@ -751,61 +934,6 @@
         </w:rPr>
         <w:t>variables that control the max tabuList size so that I could see how changing those variables would affect the total runtime of each algorithm.</w:t>
       </w:r>
-    </w:p>
-    <w:p>
-      <w:pPr>
-        <w:spacing w:line="480" w:lineRule="auto"/>
-        <w:ind w:firstLine="720"/>
-        <w:rPr>
-          <w:rFonts w:ascii="Times New Roman" w:hAnsi="Times New Roman" w:cs="Times New Roman"/>
-          <w:sz w:val="24"/>
-          <w:szCs w:val="24"/>
-        </w:rPr>
-      </w:pPr>
-    </w:p>
-    <w:p>
-      <w:pPr>
-        <w:spacing w:line="480" w:lineRule="auto"/>
-        <w:ind w:firstLine="720"/>
-        <w:rPr>
-          <w:rFonts w:ascii="Times New Roman" w:hAnsi="Times New Roman" w:cs="Times New Roman"/>
-          <w:sz w:val="24"/>
-          <w:szCs w:val="24"/>
-        </w:rPr>
-      </w:pPr>
-    </w:p>
-    <w:p>
-      <w:pPr>
-        <w:spacing w:line="480" w:lineRule="auto"/>
-        <w:ind w:firstLine="720"/>
-        <w:rPr>
-          <w:rFonts w:ascii="Times New Roman" w:hAnsi="Times New Roman" w:cs="Times New Roman"/>
-          <w:sz w:val="24"/>
-          <w:szCs w:val="24"/>
-        </w:rPr>
-      </w:pPr>
-    </w:p>
-    <w:p>
-      <w:pPr>
-        <w:spacing w:line="480" w:lineRule="auto"/>
-        <w:ind w:firstLine="720"/>
-        <w:rPr>
-          <w:rFonts w:ascii="Times New Roman" w:hAnsi="Times New Roman" w:cs="Times New Roman"/>
-          <w:sz w:val="24"/>
-          <w:szCs w:val="24"/>
-        </w:rPr>
-      </w:pPr>
-    </w:p>
-    <w:p>
-      <w:pPr>
-        <w:spacing w:line="480" w:lineRule="auto"/>
-        <w:ind w:firstLine="720"/>
-        <w:rPr>
-          <w:rFonts w:ascii="Times New Roman" w:hAnsi="Times New Roman" w:cs="Times New Roman"/>
-          <w:sz w:val="24"/>
-          <w:szCs w:val="24"/>
-        </w:rPr>
-      </w:pPr>
     </w:p>
     <w:p>
       <w:pPr>
@@ -919,7 +1047,6 @@
     <w:p>
       <w:pPr>
         <w:spacing w:line="480" w:lineRule="auto"/>
-        <w:jc w:val="center"/>
         <w:rPr>
           <w:rFonts w:ascii="Times New Roman" w:hAnsi="Times New Roman" w:cs="Times New Roman"/>
           <w:sz w:val="24"/>
@@ -980,15 +1107,99 @@
         </w:rPr>
         <w:t>the number of crossovers performed on each chromosome per generation, and the</w:t>
       </w:r>
-      <w:bookmarkStart w:id="0" w:name="_GoBack"/>
-      <w:bookmarkEnd w:id="0"/>
       <w:r>
         <w:rPr>
           <w:rFonts w:ascii="Times New Roman" w:hAnsi="Times New Roman" w:cs="Times New Roman"/>
           <w:sz w:val="24"/>
           <w:szCs w:val="24"/>
         </w:rPr>
-        <w:t xml:space="preserve"> mutation chance of each neighbor every generation. As you can see from the tables in my raw data, when I increase the number of neighbors that survive every generation, the algorithm becomes less efficient and has a slightly higher total runtime when I used 5 survivors instead of 3. In addition, when I decrease my mutation chance from 30% to 15%, my algorithm became slightly more efficient. </w:t>
+        <w:t xml:space="preserve"> mutation chance of each neighbor every generation. As you can see from the tables in my raw data, when I increase the number of neighbors that survive every generation, the algorithm becomes less efficient and has a slightly higher total runtime when I used 5 survivors instead of 3. </w:t>
+      </w:r>
+      <w:r>
+        <w:rPr>
+          <w:rFonts w:ascii="Times New Roman" w:hAnsi="Times New Roman" w:cs="Times New Roman"/>
+          <w:sz w:val="24"/>
+          <w:szCs w:val="24"/>
+        </w:rPr>
+        <w:t>This means that the amount of survivors left after each selection is directly related to the total runtime of the algorithm.</w:t>
+      </w:r>
+    </w:p>
+    <w:p>
+      <w:pPr>
+        <w:spacing w:line="480" w:lineRule="auto"/>
+        <w:rPr>
+          <w:rFonts w:ascii="Times New Roman" w:hAnsi="Times New Roman" w:cs="Times New Roman"/>
+          <w:sz w:val="24"/>
+          <w:szCs w:val="24"/>
+        </w:rPr>
+      </w:pPr>
+      <w:r>
+        <w:rPr>
+          <w:rFonts w:ascii="Times New Roman" w:hAnsi="Times New Roman" w:cs="Times New Roman"/>
+          <w:sz w:val="24"/>
+          <w:szCs w:val="24"/>
+        </w:rPr>
+        <w:tab/>
+        <w:t>When I increase the number of crossovers that occur per chromosome from 1 to 3 each generation, my algorithm’s run time</w:t>
+      </w:r>
+      <w:r>
+        <w:rPr>
+          <w:rFonts w:ascii="Times New Roman" w:hAnsi="Times New Roman" w:cs="Times New Roman"/>
+          <w:sz w:val="24"/>
+          <w:szCs w:val="24"/>
+        </w:rPr>
+        <w:t xml:space="preserve"> barely changes, but it must</w:t>
+      </w:r>
+      <w:r>
+        <w:rPr>
+          <w:rFonts w:ascii="Times New Roman" w:hAnsi="Times New Roman" w:cs="Times New Roman"/>
+          <w:sz w:val="24"/>
+          <w:szCs w:val="24"/>
+        </w:rPr>
+        <w:t xml:space="preserve"> </w:t>
+      </w:r>
+      <w:r>
+        <w:rPr>
+          <w:rFonts w:ascii="Times New Roman" w:hAnsi="Times New Roman" w:cs="Times New Roman"/>
+          <w:sz w:val="24"/>
+          <w:szCs w:val="24"/>
+        </w:rPr>
+        <w:t>increase ever so slightly</w:t>
+      </w:r>
+      <w:r>
+        <w:rPr>
+          <w:rFonts w:ascii="Times New Roman" w:hAnsi="Times New Roman" w:cs="Times New Roman"/>
+          <w:sz w:val="24"/>
+          <w:szCs w:val="24"/>
+        </w:rPr>
+        <w:t xml:space="preserve">. This is </w:t>
+      </w:r>
+      <w:r>
+        <w:rPr>
+          <w:rFonts w:ascii="Times New Roman" w:hAnsi="Times New Roman" w:cs="Times New Roman"/>
+          <w:sz w:val="24"/>
+          <w:szCs w:val="24"/>
+        </w:rPr>
+        <w:t>because when I perform more crossovers per generation, those extra crossovers add a tiny bit of time. The reason it is barely discernible is because my crossovers aren’t very resource intensive and it only adds two more per generation. Compared to other parts of my Genetic Algorithm such as Selection, crossover does not have a huge impact on the runtime.</w:t>
+      </w:r>
+    </w:p>
+    <w:p>
+      <w:pPr>
+        <w:spacing w:line="480" w:lineRule="auto"/>
+        <w:ind w:firstLine="720"/>
+        <w:rPr>
+          <w:rFonts w:ascii="Times New Roman" w:hAnsi="Times New Roman" w:cs="Times New Roman"/>
+          <w:sz w:val="24"/>
+          <w:szCs w:val="24"/>
+        </w:rPr>
+      </w:pPr>
+      <w:r>
+        <w:rPr>
+          <w:rFonts w:ascii="Times New Roman" w:hAnsi="Times New Roman" w:cs="Times New Roman"/>
+          <w:sz w:val="24"/>
+          <w:szCs w:val="24"/>
+        </w:rPr>
+        <w:t xml:space="preserve">In addition, when I decrease my mutation chance from 30% to 15%, my algorithm became slightly more efficient. </w:t>
       </w:r>
       <w:r>
         <w:rPr>
@@ -1021,6 +1232,14 @@
           <w:szCs w:val="24"/>
         </w:rPr>
         <w:t>.</w:t>
+      </w:r>
+      <w:r>
+        <w:rPr>
+          <w:rFonts w:ascii="Times New Roman" w:hAnsi="Times New Roman" w:cs="Times New Roman"/>
+          <w:sz w:val="24"/>
+          <w:szCs w:val="24"/>
+        </w:rPr>
+        <w:t xml:space="preserve"> This means that the mutation chance is inversely related to the runtime of the algorithm (Higher mutation chance = slower algorithm)</w:t>
       </w:r>
     </w:p>
     <w:p>
@@ -1076,6 +1295,7 @@
           <w:sz w:val="24"/>
           <w:szCs w:val="24"/>
         </w:rPr>
+        <w:lastRenderedPageBreak/>
         <w:t xml:space="preserve">This made it so that the tabuList’s max size is equal to the amount of unique </w:t>
       </w:r>
       <w:r>
@@ -1102,29 +1322,24 @@
         </w:rPr>
         <w:t>, my tabu search becomes more efficient. This is because my tabuList fills up faster which means my tabu algorithm performs less swaps. This would result in a faster runtime at the expense of a potentially less accurate algorithm.</w:t>
       </w:r>
-    </w:p>
-    <w:p>
-      <w:pPr>
-        <w:spacing w:line="480" w:lineRule="auto"/>
-        <w:rPr>
-          <w:rFonts w:ascii="Times New Roman" w:hAnsi="Times New Roman" w:cs="Times New Roman"/>
-          <w:sz w:val="24"/>
-          <w:szCs w:val="24"/>
-        </w:rPr>
-      </w:pPr>
       <w:r>
         <w:rPr>
           <w:rFonts w:ascii="Times New Roman" w:hAnsi="Times New Roman" w:cs="Times New Roman"/>
           <w:sz w:val="24"/>
           <w:szCs w:val="24"/>
         </w:rPr>
-        <w:tab/>
+        <w:t xml:space="preserve"> This means that the max size of the tabuList is inversely related to</w:t>
       </w:r>
-    </w:p>
-    <w:p>
-      <w:pPr>
-        <w:spacing w:line="480" w:lineRule="auto"/>
-      </w:pPr>
+      <w:r>
+        <w:rPr>
+          <w:rFonts w:ascii="Times New Roman" w:hAnsi="Times New Roman" w:cs="Times New Roman"/>
+          <w:sz w:val="24"/>
+          <w:szCs w:val="24"/>
+        </w:rPr>
+        <w:t xml:space="preserve"> the runtime of the Tabu Search.</w:t>
+      </w:r>
+      <w:bookmarkStart w:id="0" w:name="_GoBack"/>
+      <w:bookmarkEnd w:id="0"/>
     </w:p>
     <w:sectPr>
       <w:pgSz w:w="12240" w:h="15840"/>
@@ -1538,7 +1753,6 @@
   <w:style w:type="character" w:default="1" w:styleId="DefaultParagraphFont">
     <w:name w:val="Default Paragraph Font"/>
     <w:uiPriority w:val="1"/>
-    <w:semiHidden/>
     <w:unhideWhenUsed/>
   </w:style>
   <w:style w:type="table" w:default="1" w:styleId="TableNormal">
@@ -4444,7 +4658,7 @@
           <c:order val="0"/>
           <c:tx>
             <c:strRef>
-              <c:f>DATA!$H$24</c:f>
+              <c:f>DATA!$B$50</c:f>
               <c:strCache>
                 <c:ptCount val="1"/>
                 <c:pt idx="0">
@@ -4467,7 +4681,7 @@
           </c:marker>
           <c:xVal>
             <c:numRef>
-              <c:f>DATA!$G$25:$G$31</c:f>
+              <c:f>DATA!$A$51:$A$57</c:f>
               <c:numCache>
                 <c:formatCode>General</c:formatCode>
                 <c:ptCount val="7"/>
@@ -4497,7 +4711,7 @@
           </c:xVal>
           <c:yVal>
             <c:numRef>
-              <c:f>DATA!$H$25:$H$31</c:f>
+              <c:f>DATA!$B$51:$B$57</c:f>
               <c:numCache>
                 <c:formatCode>0.00E+00</c:formatCode>
                 <c:ptCount val="7"/>
@@ -4507,7 +4721,7 @@
                 <c:pt idx="1">
                   <c:v>4.6199999999999998E-5</c:v>
                 </c:pt>
-                <c:pt idx="2" formatCode="General">
+                <c:pt idx="2">
                   <c:v>1.03E-4</c:v>
                 </c:pt>
                 <c:pt idx="3">
@@ -4537,7 +4751,7 @@
           <c:order val="1"/>
           <c:tx>
             <c:strRef>
-              <c:f>DATA!$I$24</c:f>
+              <c:f>DATA!$C$50</c:f>
               <c:strCache>
                 <c:ptCount val="1"/>
                 <c:pt idx="0">
@@ -4560,7 +4774,7 @@
           </c:marker>
           <c:xVal>
             <c:numRef>
-              <c:f>DATA!$G$25:$G$31</c:f>
+              <c:f>DATA!$A$51:$A$57</c:f>
               <c:numCache>
                 <c:formatCode>General</c:formatCode>
                 <c:ptCount val="7"/>
@@ -4590,7 +4804,7 @@
           </c:xVal>
           <c:yVal>
             <c:numRef>
-              <c:f>DATA!$I$25:$I$31</c:f>
+              <c:f>DATA!$C$51:$C$57</c:f>
               <c:numCache>
                 <c:formatCode>0.00E+00</c:formatCode>
                 <c:ptCount val="7"/>
@@ -5039,7 +5253,7 @@
           <c:order val="0"/>
           <c:tx>
             <c:strRef>
-              <c:f>DATA!$H$33</c:f>
+              <c:f>DATA!$B$59</c:f>
               <c:strCache>
                 <c:ptCount val="1"/>
                 <c:pt idx="0">
@@ -5062,7 +5276,7 @@
           </c:marker>
           <c:xVal>
             <c:numRef>
-              <c:f>DATA!$G$34:$G$40</c:f>
+              <c:f>DATA!$A$60:$A$66</c:f>
               <c:numCache>
                 <c:formatCode>General</c:formatCode>
                 <c:ptCount val="7"/>
@@ -5092,7 +5306,7 @@
           </c:xVal>
           <c:yVal>
             <c:numRef>
-              <c:f>DATA!$H$34:$H$40</c:f>
+              <c:f>DATA!$B$60:$B$66</c:f>
               <c:numCache>
                 <c:formatCode>0.00E+00</c:formatCode>
                 <c:ptCount val="7"/>
@@ -5132,7 +5346,7 @@
           <c:order val="1"/>
           <c:tx>
             <c:strRef>
-              <c:f>DATA!$I$33</c:f>
+              <c:f>DATA!$C$59</c:f>
               <c:strCache>
                 <c:ptCount val="1"/>
                 <c:pt idx="0">
@@ -5155,7 +5369,7 @@
           </c:marker>
           <c:xVal>
             <c:numRef>
-              <c:f>DATA!$G$34:$G$40</c:f>
+              <c:f>DATA!$A$60:$A$66</c:f>
               <c:numCache>
                 <c:formatCode>General</c:formatCode>
                 <c:ptCount val="7"/>
@@ -5185,7 +5399,7 @@
           </c:xVal>
           <c:yVal>
             <c:numRef>
-              <c:f>DATA!$I$34:$I$40</c:f>
+              <c:f>DATA!$C$60:$C$66</c:f>
               <c:numCache>
                 <c:formatCode>0.00E+00</c:formatCode>
                 <c:ptCount val="7"/>

</xml_diff>